<commit_message>
ADD: info in anal
</commit_message>
<xml_diff>
--- a/Summer/Release.docx
+++ b/Summer/Release.docx
@@ -797,31 +797,7 @@
                       <w:sz w:val="24"/>
                       <w:szCs w:val="24"/>
                     </w:rPr>
-                    <w:t xml:space="preserve">фамилия, </w:t>
-                  </w:r>
-                  <w:proofErr w:type="spellStart"/>
-                  <w:r>
-                    <w:rPr>
-                      <w:rFonts w:eastAsia="Calibri"/>
-                      <w:bCs/>
-                      <w:i/>
-                      <w:iCs/>
-                      <w:sz w:val="24"/>
-                      <w:szCs w:val="24"/>
-                    </w:rPr>
-                    <w:t>и.о</w:t>
-                  </w:r>
-                  <w:proofErr w:type="spellEnd"/>
-                  <w:r>
-                    <w:rPr>
-                      <w:rFonts w:eastAsia="Calibri"/>
-                      <w:bCs/>
-                      <w:i/>
-                      <w:iCs/>
-                      <w:sz w:val="24"/>
-                      <w:szCs w:val="24"/>
-                    </w:rPr>
-                    <w:t>.</w:t>
+                    <w:t>фамилия, и.о.</w:t>
                   </w:r>
                 </w:p>
               </w:tc>
@@ -1094,31 +1070,7 @@
                       <w:sz w:val="24"/>
                       <w:szCs w:val="24"/>
                     </w:rPr>
-                    <w:t xml:space="preserve">фамилия, </w:t>
-                  </w:r>
-                  <w:proofErr w:type="spellStart"/>
-                  <w:r>
-                    <w:rPr>
-                      <w:rFonts w:eastAsia="Calibri"/>
-                      <w:bCs/>
-                      <w:i/>
-                      <w:iCs/>
-                      <w:sz w:val="24"/>
-                      <w:szCs w:val="24"/>
-                    </w:rPr>
-                    <w:t>и.о</w:t>
-                  </w:r>
-                  <w:proofErr w:type="spellEnd"/>
-                  <w:r>
-                    <w:rPr>
-                      <w:rFonts w:eastAsia="Calibri"/>
-                      <w:bCs/>
-                      <w:i/>
-                      <w:iCs/>
-                      <w:sz w:val="24"/>
-                      <w:szCs w:val="24"/>
-                    </w:rPr>
-                    <w:t>.</w:t>
+                    <w:t>фамилия, и.о.</w:t>
                   </w:r>
                 </w:p>
               </w:tc>
@@ -5369,10 +5321,7 @@
         <w:t xml:space="preserve">Объекты располагаются только на одной из сторон плоскости. </w:t>
       </w:r>
       <w:r>
-        <w:t>При инициализации сцены левый верхний угол расположен у начала экранных координат</w:t>
-      </w:r>
-      <w:r>
-        <w:t xml:space="preserve">, </w:t>
+        <w:t xml:space="preserve">При инициализации сцены левый верхний угол расположен у начала экранных координат, </w:t>
       </w:r>
       <w:r>
         <w:t xml:space="preserve">также она </w:t>
@@ -5475,7 +5424,179 @@
         <w:t xml:space="preserve"> плоскости выставочного стенда</w:t>
       </w:r>
       <w:r>
+        <w:t>.</w:t>
+      </w:r>
+    </w:p>
+    <w:p>
+      <w:pPr>
+        <w:pStyle w:val="a8"/>
+        <w:ind w:left="708"/>
+      </w:pPr>
+      <w:r>
+        <w:t>В список доступных объектов интерьера входят:</w:t>
+      </w:r>
+    </w:p>
+    <w:p>
+      <w:pPr>
+        <w:pStyle w:val="a8"/>
+        <w:numPr>
+          <w:ilvl w:val="0"/>
+          <w:numId w:val="12"/>
+        </w:numPr>
+      </w:pPr>
+      <w:r>
+        <w:t>Стол</w:t>
+      </w:r>
+      <w:r>
         <w:t>;</w:t>
+      </w:r>
+    </w:p>
+    <w:p>
+      <w:pPr>
+        <w:pStyle w:val="a8"/>
+        <w:numPr>
+          <w:ilvl w:val="0"/>
+          <w:numId w:val="12"/>
+        </w:numPr>
+      </w:pPr>
+      <w:r>
+        <w:t>Высокий стол (барная стойка)</w:t>
+      </w:r>
+      <w:r>
+        <w:t>;</w:t>
+      </w:r>
+    </w:p>
+    <w:p>
+      <w:pPr>
+        <w:pStyle w:val="a8"/>
+        <w:numPr>
+          <w:ilvl w:val="0"/>
+          <w:numId w:val="12"/>
+        </w:numPr>
+      </w:pPr>
+      <w:r>
+        <w:t>Стул</w:t>
+      </w:r>
+      <w:r>
+        <w:t>;</w:t>
+      </w:r>
+    </w:p>
+    <w:p>
+      <w:pPr>
+        <w:pStyle w:val="a8"/>
+        <w:numPr>
+          <w:ilvl w:val="0"/>
+          <w:numId w:val="12"/>
+        </w:numPr>
+      </w:pPr>
+      <w:r>
+        <w:t>Барный стул</w:t>
+      </w:r>
+      <w:r>
+        <w:t>;</w:t>
+      </w:r>
+    </w:p>
+    <w:p>
+      <w:pPr>
+        <w:pStyle w:val="a8"/>
+        <w:numPr>
+          <w:ilvl w:val="0"/>
+          <w:numId w:val="12"/>
+        </w:numPr>
+      </w:pPr>
+      <w:r>
+        <w:t>Диван</w:t>
+      </w:r>
+      <w:r>
+        <w:t>;</w:t>
+      </w:r>
+    </w:p>
+    <w:p>
+      <w:pPr>
+        <w:pStyle w:val="a8"/>
+        <w:numPr>
+          <w:ilvl w:val="0"/>
+          <w:numId w:val="12"/>
+        </w:numPr>
+      </w:pPr>
+      <w:r>
+        <w:t>Растение в горшке в качестве элемента декора</w:t>
+      </w:r>
+      <w:r>
+        <w:t>;</w:t>
+      </w:r>
+    </w:p>
+    <w:p>
+      <w:pPr>
+        <w:pStyle w:val="a8"/>
+        <w:numPr>
+          <w:ilvl w:val="0"/>
+          <w:numId w:val="12"/>
+        </w:numPr>
+      </w:pPr>
+      <w:r>
+        <w:t>Подиум для представления выставочных предметов заказчика</w:t>
+      </w:r>
+      <w:r>
+        <w:t>;</w:t>
+      </w:r>
+    </w:p>
+    <w:p>
+      <w:pPr>
+        <w:pStyle w:val="a8"/>
+        <w:numPr>
+          <w:ilvl w:val="0"/>
+          <w:numId w:val="12"/>
+        </w:numPr>
+      </w:pPr>
+      <w:r>
+        <w:t>Экран для проектора</w:t>
+      </w:r>
+      <w:r>
+        <w:t>;</w:t>
+      </w:r>
+    </w:p>
+    <w:p>
+      <w:pPr>
+        <w:pStyle w:val="a8"/>
+        <w:numPr>
+          <w:ilvl w:val="0"/>
+          <w:numId w:val="12"/>
+        </w:numPr>
+      </w:pPr>
+      <w:r>
+        <w:lastRenderedPageBreak/>
+        <w:t>Плазменный телевизор</w:t>
+      </w:r>
+      <w:r>
+        <w:t>;</w:t>
+      </w:r>
+    </w:p>
+    <w:p>
+      <w:pPr>
+        <w:pStyle w:val="a8"/>
+        <w:numPr>
+          <w:ilvl w:val="0"/>
+          <w:numId w:val="12"/>
+        </w:numPr>
+      </w:pPr>
+      <w:r>
+        <w:t xml:space="preserve"> Шкаф</w:t>
+      </w:r>
+      <w:r>
+        <w:t>;</w:t>
+      </w:r>
+    </w:p>
+    <w:p>
+      <w:pPr>
+        <w:pStyle w:val="a8"/>
+        <w:numPr>
+          <w:ilvl w:val="0"/>
+          <w:numId w:val="12"/>
+        </w:numPr>
+      </w:pPr>
+      <w:r>
+        <w:t>Стеллаж с тремя полками.</w:t>
       </w:r>
     </w:p>
     <w:p>
@@ -5529,27 +5650,27 @@
     </w:p>
     <w:p>
       <w:r>
+        <w:t>В основном используются следующие три формы моделей:</w:t>
+      </w:r>
+    </w:p>
+    <w:p>
+      <w:r>
+        <w:t>1. Каркасная (проволочная) модель. В данной модели задаётся информация о вершинах и рёбрах объекта. Это одна из простейших форм задания модели, но она имеет один существенный недостаток: модель не всегда однозначно передаёт представление о форме объекта.</w:t>
+      </w:r>
+    </w:p>
+    <w:p>
+      <w:r>
+        <w:t>2. Поверхностные модели. Этот тип модели часто используется в компьютерной графике. Поверхность может описываться аналитически, либо задаваться другим способом (например, отдельными участками поверхности, задаваемыми в качестве участков поверхности того или иного вида). При этом вложенные криволинейные поверхности можно представлять в упрощённом виде, выполняя, например, полигональную аппроксимацию: такая поверхность будет задаваться в виде поверхности многогранника.</w:t>
+      </w:r>
+    </w:p>
+    <w:p>
+      <w:r>
+        <w:t>Данная форма также имеет свой недостаток: отсутствует информация о том, с какой стороны поверхности находится материал.</w:t>
+      </w:r>
+    </w:p>
+    <w:p>
+      <w:r>
         <w:lastRenderedPageBreak/>
-        <w:t>В основном используются следующие три формы моделей:</w:t>
-      </w:r>
-    </w:p>
-    <w:p>
-      <w:r>
-        <w:t>1. Каркасная (проволочная) модель. В данной модели задаётся информация о вершинах и рёбрах объекта. Это одна из простейших форм задания модели, но она имеет один существенный недостаток: модель не всегда однозначно передаёт представление о форме объекта.</w:t>
-      </w:r>
-    </w:p>
-    <w:p>
-      <w:r>
-        <w:t>2. Поверхностные модели. Этот тип модели часто используется в компьютерной графике. Поверхность может описываться аналитически, либо задаваться другим способом (например, отдельными участками поверхности, задаваемыми в качестве участков поверхности того или иного вида). При этом вложенные криволинейные поверхности можно представлять в упрощённом виде, выполняя, например, полигональную аппроксимацию: такая поверхность будет задаваться в виде поверхности многогранника.</w:t>
-      </w:r>
-    </w:p>
-    <w:p>
-      <w:r>
-        <w:t>Данная форма также имеет свой недостаток: отсутствует информация о том, с какой стороны поверхности находится материал.</w:t>
-      </w:r>
-    </w:p>
-    <w:p>
-      <w:r>
         <w:t>3. Твердотельные (объёмные) модели. Отличие данной формы задания модели от поверхностной формы состоит в том, что в объёмных моделях к информации о поверхностях добавляется информация о том, где расположен материал. Это можно сделать путём указания направления внутренней нормали.</w:t>
       </w:r>
     </w:p>
@@ -5594,7 +5715,6 @@
         </w:numPr>
       </w:pPr>
       <w:r>
-        <w:lastRenderedPageBreak/>
         <w:t>Аналитическим способом. Этот способ задания модели характеризуется описанием модели объекта, которое доступно в неявной форме, то есть для получения визуальных характеристик необходимо дополнительно вычислять некоторую функцию, которая зависит от параметра</w:t>
       </w:r>
       <w:r>
@@ -5665,13 +5785,9 @@
           <w:numId w:val="4"/>
         </w:numPr>
       </w:pPr>
-      <w:proofErr w:type="spellStart"/>
-      <w:r>
-        <w:t>Полурёберные</w:t>
-      </w:r>
-      <w:proofErr w:type="spellEnd"/>
-      <w:r>
-        <w:t xml:space="preserve"> сетки. То же «крылатое» представление, но информация обхода хранится для половины грани</w:t>
+      <w:r>
+        <w:lastRenderedPageBreak/>
+        <w:t>Полурёберные сетки. То же «крылатое» представление, но информация обхода хранится для половины грани</w:t>
       </w:r>
       <w:r>
         <w:t>;</w:t>
@@ -5708,21 +5824,21 @@
     </w:p>
     <w:p>
       <w:r>
+        <w:t xml:space="preserve">При реализации программного продукта наиболее удобным представлением является модель, заданная полигональной сеткой – это поможет избежать проблем при описании сложных моделей. Способ хранения полигональной сетки при этом – список граней, так как он предоставляет явное описание граней, что поможет при реализации алгоритма удаления невидимых рёбер и поверхностей. Также этот способ позволит эффективно преобразовывать модели, так как структура будет включать в себя список вершин. </w:t>
+      </w:r>
+    </w:p>
+    <w:p>
+      <w:r>
+        <w:t>При этом недостаточная эффективность преобразований геометрии объектов, сопутствующая такой форме представления, на программный продукт не повлияет, так как задание геометрии тел предусмотрены только на этапе выбора специфичных моделей, для которых можно определить длину, ширину или высоту. То есть начальная геометрия тел будет задаваться определённым алгоритмом, что разрешит описанную проблему.</w:t>
+      </w:r>
+    </w:p>
+    <w:p>
+      <w:pPr>
+        <w:pStyle w:val="2"/>
+      </w:pPr>
+      <w:bookmarkStart w:id="6" w:name="_Toc50851383"/>
+      <w:r>
         <w:lastRenderedPageBreak/>
-        <w:t xml:space="preserve">При реализации программного продукта наиболее удобным представлением является модель, заданная полигональной сеткой – это поможет избежать проблем при описании сложных моделей. Способ хранения полигональной сетки при этом – список граней, так как он предоставляет явное описание граней, что поможет при реализации алгоритма удаления невидимых рёбер и поверхностей. Также этот способ позволит эффективно преобразовывать модели, так как структура будет включать в себя список вершин. </w:t>
-      </w:r>
-    </w:p>
-    <w:p>
-      <w:r>
-        <w:t>При этом недостаточная эффективность преобразований геометрии объектов, сопутствующая такой форме представления, на программный продукт не повлияет, так как задание геометрии тел предусмотрены только на этапе выбора специфичных моделей, для которых можно определить длину, ширину или высоту. То есть начальная геометрия тел будет задаваться определённым алгоритмом, что разрешит описанную проблему.</w:t>
-      </w:r>
-    </w:p>
-    <w:p>
-      <w:pPr>
-        <w:pStyle w:val="2"/>
-      </w:pPr>
-      <w:bookmarkStart w:id="6" w:name="_Toc50851383"/>
-      <w:r>
         <w:t xml:space="preserve">1.4 </w:t>
       </w:r>
       <w:r>
@@ -5793,7 +5909,6 @@
       </w:pPr>
       <w:bookmarkStart w:id="7" w:name="_Toc50851384"/>
       <w:r>
-        <w:lastRenderedPageBreak/>
         <w:t>Алгоритм Робертса</w:t>
       </w:r>
       <w:bookmarkEnd w:id="7"/>
@@ -6465,6 +6580,7 @@
     </w:p>
     <w:p>
       <w:r>
+        <w:lastRenderedPageBreak/>
         <w:t xml:space="preserve">Матрица тела должна быть сформирована корректно, то есть любая точка, расположенная внутри тела, должна располагаться по положительную сторону от каждой грани тела. В случае, если для очередной грани условие не выполняется, соответствующий столбец матрицы надо умножить на </w:t>
       </w:r>
       <m:oMath>
@@ -6538,7 +6654,6 @@
     </w:p>
     <w:p>
       <w:r>
-        <w:lastRenderedPageBreak/>
         <w:t>3. Этап удаления невидимых рёбер, экранируемых другими телами сцены.</w:t>
       </w:r>
     </w:p>
@@ -6583,6 +6698,7 @@
         </w:numPr>
       </w:pPr>
       <w:r>
+        <w:lastRenderedPageBreak/>
         <w:t xml:space="preserve">Теоретический рост сложности алгоритма – квадрат числа объектов. </w:t>
       </w:r>
     </w:p>
@@ -6634,7 +6750,6 @@
         </w:numPr>
       </w:pPr>
       <w:r>
-        <w:lastRenderedPageBreak/>
         <w:t>От программного обеспечения не требуется той точности визуализации объектов, которую предоставляет алгоритм</w:t>
       </w:r>
       <w:r>
@@ -6724,6 +6839,7 @@
     </w:p>
     <w:p>
       <w:r>
+        <w:lastRenderedPageBreak/>
         <w:t xml:space="preserve">Первоначально в </w:t>
       </w:r>
       <w:r>
@@ -7349,6 +7465,7 @@
         </w:numPr>
       </w:pPr>
       <w:r>
+        <w:lastRenderedPageBreak/>
         <w:t>Большой объём требуемой памяти</w:t>
       </w:r>
       <w:r>
@@ -7397,11 +7514,7 @@
     </w:p>
     <w:p>
       <w:r>
-        <w:t xml:space="preserve">Наблюдатель видит объект посредством испускаемого источником света, который падает на этот объект и согласно законам оптики некоторым путём </w:t>
-      </w:r>
-      <w:r>
-        <w:lastRenderedPageBreak/>
-        <w:t>доходит до глаза наблюдателя. Отслеживать пути лучей от источника к наблюдателю неэффективно с точки зрения вычислений, поэтому наилучшим способом будет отслеживание путей в обратном направлении, то есть от наблюдателя к объекту.</w:t>
+        <w:t>Наблюдатель видит объект посредством испускаемого источником света, который падает на этот объект и согласно законам оптики некоторым путём доходит до глаза наблюдателя. Отслеживать пути лучей от источника к наблюдателю неэффективно с точки зрения вычислений, поэтому наилучшим способом будет отслеживание путей в обратном направлении, то есть от наблюдателя к объекту.</w:t>
       </w:r>
     </w:p>
     <w:p>
@@ -7468,7 +7581,11 @@
     </w:p>
     <w:p>
       <w:r>
-        <w:t xml:space="preserve">Если же точка наблюдателя находится не в бесконечности, то есть в рассмотрении фигурирует перспективная проекция, то предполагается, что сам наблюдатель по-прежнему находится на положительной полуоси </w:t>
+        <w:t xml:space="preserve">Если же точка наблюдателя находится не в бесконечности, то есть в рассмотрении фигурирует перспективная проекция, то предполагается, что сам </w:t>
+      </w:r>
+      <w:r>
+        <w:lastRenderedPageBreak/>
+        <w:t xml:space="preserve">наблюдатель по-прежнему находится на положительной полуоси </w:t>
       </w:r>
       <m:oMath>
         <m:r>
@@ -8109,7 +8226,6 @@
             <w:rPr>
               <w:rFonts w:ascii="Cambria Math" w:hAnsi="Cambria Math"/>
             </w:rPr>
-            <w:lastRenderedPageBreak/>
             <m:t>y=</m:t>
           </m:r>
           <m:sSub>
@@ -9183,6 +9299,7 @@
         </w:numPr>
       </w:pPr>
       <w:r>
+        <w:lastRenderedPageBreak/>
         <w:t>Высокая реалистичность синтезируемого изображения</w:t>
       </w:r>
       <w:r>
@@ -9258,67 +9375,70 @@
     <w:p/>
     <w:p>
       <w:r>
+        <w:t xml:space="preserve">Таким образом, в качестве алгоритма удаления невидимых рёбер и поверхностей был выбран алгоритм с использованием </w:t>
+      </w:r>
+      <w:r>
+        <w:rPr>
+          <w:lang w:val="en-US"/>
+        </w:rPr>
+        <w:t>z</w:t>
+      </w:r>
+      <w:r>
+        <w:t>-</w:t>
+      </w:r>
+      <w:r>
+        <w:t>буфера.</w:t>
+      </w:r>
+    </w:p>
+    <w:p>
+      <w:pPr>
+        <w:pStyle w:val="2"/>
+      </w:pPr>
+      <w:bookmarkStart w:id="10" w:name="_Toc50851387"/>
+      <w:r>
+        <w:t xml:space="preserve">1.5 </w:t>
+      </w:r>
+      <w:r>
+        <w:t xml:space="preserve">Анализ алгоритмов </w:t>
+      </w:r>
+      <w:r>
+        <w:t>построения теней</w:t>
+      </w:r>
+      <w:bookmarkEnd w:id="10"/>
+    </w:p>
+    <w:p>
+      <w:r>
+        <w:t>При использовании алгоритма обратной трассировки лучей, рассмотренного ранее, построение теней происходит по ходу выполнения алгоритма: пиксел будет затенён, если испускаемый луч попадает на объект, но не попадает в источник света. Данный алгоритм не подходит для решения поставленной задачи, так как при проведении анализа алгоритмов удаления невидимых рёбер он не был выбран в качестве реализуемого.</w:t>
+      </w:r>
+    </w:p>
+    <w:p>
+      <w:r>
+        <w:t>В</w:t>
+      </w:r>
+      <w:r>
+        <w:t xml:space="preserve"> качестве алгоритма удаления невидимых линий и поверхностей в предыдущем подпункте был выбран алгоритм с использованием </w:t>
+      </w:r>
+      <w:r>
+        <w:rPr>
+          <w:lang w:val="en-US"/>
+        </w:rPr>
+        <w:t>z</w:t>
+      </w:r>
+      <w:r>
+        <w:t>-</w:t>
+      </w:r>
+      <w:r>
+        <w:t xml:space="preserve">буфера, </w:t>
+      </w:r>
+      <w:r>
+        <w:t>поэтому</w:t>
+      </w:r>
+      <w:r>
+        <w:t xml:space="preserve"> одним из наилучших вариантов будет модификация указанного метода </w:t>
+      </w:r>
+      <w:r>
         <w:lastRenderedPageBreak/>
-        <w:t xml:space="preserve">Таким образом, в качестве алгоритма удаления невидимых рёбер и поверхностей был выбран алгоритм с использованием </w:t>
-      </w:r>
-      <w:r>
-        <w:rPr>
-          <w:lang w:val="en-US"/>
-        </w:rPr>
-        <w:t>z</w:t>
-      </w:r>
-      <w:r>
-        <w:t>-</w:t>
-      </w:r>
-      <w:r>
-        <w:t>буфера.</w:t>
-      </w:r>
-    </w:p>
-    <w:p>
-      <w:pPr>
-        <w:pStyle w:val="2"/>
-      </w:pPr>
-      <w:bookmarkStart w:id="10" w:name="_Toc50851387"/>
-      <w:r>
-        <w:t xml:space="preserve">1.5 </w:t>
-      </w:r>
-      <w:r>
-        <w:t xml:space="preserve">Анализ алгоритмов </w:t>
-      </w:r>
-      <w:r>
-        <w:t>построения теней</w:t>
-      </w:r>
-      <w:bookmarkEnd w:id="10"/>
-    </w:p>
-    <w:p>
-      <w:r>
-        <w:t>При использовании алгоритма обратной трассировки лучей, рассмотренного ранее, построение теней происходит по ходу выполнения алгоритма: пиксел будет затенён, если испускаемый луч попадает на объект, но не попадает в источник света. Данный алгоритм не подходит для решения поставленной задачи, так как при проведении анализа алгоритмов удаления невидимых рёбер он не был выбран в качестве реализуемого.</w:t>
-      </w:r>
-    </w:p>
-    <w:p>
-      <w:r>
-        <w:t>В</w:t>
-      </w:r>
-      <w:r>
-        <w:t xml:space="preserve"> качестве алгоритма удаления невидимых линий и поверхностей в предыдущем подпункте был выбран алгоритм с использованием </w:t>
-      </w:r>
-      <w:r>
-        <w:rPr>
-          <w:lang w:val="en-US"/>
-        </w:rPr>
-        <w:t>z</w:t>
-      </w:r>
-      <w:r>
-        <w:t>-</w:t>
-      </w:r>
-      <w:r>
-        <w:t xml:space="preserve">буфера, </w:t>
-      </w:r>
-      <w:r>
-        <w:t>поэтому</w:t>
-      </w:r>
-      <w:r>
-        <w:t xml:space="preserve"> одним из наилучших вариантов будет модификация указанного метода путём добавления вычисления теневого </w:t>
+        <w:t xml:space="preserve">путём добавления вычисления теневого </w:t>
       </w:r>
       <w:r>
         <w:rPr>
@@ -9398,7 +9518,6 @@
         </w:numPr>
       </w:pPr>
       <w:r>
-        <w:lastRenderedPageBreak/>
         <w:t>Стул. Занимает одну клетку плоскости сцены</w:t>
       </w:r>
       <w:r>
@@ -9519,6 +9638,7 @@
         </w:numPr>
       </w:pPr>
       <w:r>
+        <w:lastRenderedPageBreak/>
         <w:t>Стеллаж с тремя полками. Длина элемента задаётся пользователем</w:t>
       </w:r>
       <w:r>
@@ -9561,7 +9681,6 @@
       </w:pPr>
       <w:bookmarkStart w:id="12" w:name="_Toc50851389"/>
       <w:r>
-        <w:lastRenderedPageBreak/>
         <w:t xml:space="preserve">2. </w:t>
       </w:r>
       <w:r>
@@ -9673,6 +9792,7 @@
         </w:rPr>
       </w:pPr>
       <w:r>
+        <w:lastRenderedPageBreak/>
         <w:t xml:space="preserve">3.1 Для каждого пикселя, который принадлежит многоугольнику вычислить </w:t>
       </w:r>
       <w:r>
@@ -10109,7 +10229,6 @@
     </w:p>
     <w:p>
       <w:r>
-        <w:lastRenderedPageBreak/>
         <w:t xml:space="preserve">2. Выполнить алгоритм </w:t>
       </w:r>
       <w:r>
@@ -10608,6 +10727,7 @@
           <w:sz w:val="24"/>
           <w:szCs w:val="24"/>
         </w:rPr>
+        <w:lastRenderedPageBreak/>
         <w:t xml:space="preserve">Таблица </w:t>
       </w:r>
       <w:r>
@@ -10890,178 +11010,177 @@
       </w:pPr>
       <w:bookmarkStart w:id="17" w:name="_Toc50851394"/>
       <w:r>
+        <w:t>3. Технологическая часть</w:t>
+      </w:r>
+      <w:bookmarkEnd w:id="17"/>
+    </w:p>
+    <w:p>
+      <w:pPr>
+        <w:pStyle w:val="2"/>
+      </w:pPr>
+      <w:bookmarkStart w:id="18" w:name="_Toc50851395"/>
+      <w:r>
+        <w:t>3.1 Выбор языка программирования и среды разработки</w:t>
+      </w:r>
+      <w:bookmarkEnd w:id="18"/>
+    </w:p>
+    <w:p>
+      <w:r>
+        <w:t xml:space="preserve">При написании программного продукта будет задействован язык </w:t>
+      </w:r>
+      <w:r>
+        <w:rPr>
+          <w:lang w:val="en-US"/>
+        </w:rPr>
+        <w:t>C</w:t>
+      </w:r>
+      <w:r>
+        <w:t>++</w:t>
+      </w:r>
+      <w:r>
+        <w:t>. Данный выбор обусловлен следующими факторами:</w:t>
+      </w:r>
+    </w:p>
+    <w:p>
+      <w:r>
+        <w:t>1. Данный язык преподавался в рамках курса Объектно-Ориентированного Программирования</w:t>
+      </w:r>
+      <w:r>
+        <w:t>;</w:t>
+      </w:r>
+    </w:p>
+    <w:p>
+      <w:r>
+        <w:t>2.</w:t>
+      </w:r>
+      <w:r>
+        <w:t xml:space="preserve"> Высокая вычислительная производительность. В аналитической части мною была обозначена важность скорости исполнения кода</w:t>
+      </w:r>
+      <w:r>
+        <w:t>;</w:t>
+      </w:r>
+    </w:p>
+    <w:p>
+      <w:r>
+        <w:t xml:space="preserve">3. </w:t>
+      </w:r>
+      <w:r>
+        <w:t>Язык поддерживает объектно-ориентированную парадигму программирования</w:t>
+      </w:r>
+      <w:r>
+        <w:t xml:space="preserve">. </w:t>
+      </w:r>
+      <w:r>
+        <w:t>Данный фактор позволить привести объекты сцены к объектам классов, а также пользоваться шаблонами проектирования. В свою очередь описанные факты дадут возможность писать читаемый и эффективный код</w:t>
+      </w:r>
+      <w:r>
+        <w:t>;</w:t>
+      </w:r>
+    </w:p>
+    <w:p>
+      <w:r>
         <w:lastRenderedPageBreak/>
-        <w:t>3. Технологическая часть</w:t>
-      </w:r>
-      <w:bookmarkEnd w:id="17"/>
+        <w:t>4. Доступность. Большое количество учебной литературы позволит быстро и эффективно писать код</w:t>
+      </w:r>
+      <w:r>
+        <w:t>.</w:t>
+      </w:r>
+    </w:p>
+    <w:p>
+      <w:r>
+        <w:t xml:space="preserve">При написании программы будет задействована среда разработки </w:t>
+      </w:r>
+      <w:r>
+        <w:rPr>
+          <w:lang w:val="en-US"/>
+        </w:rPr>
+        <w:t>QT</w:t>
+      </w:r>
+      <w:r>
+        <w:t xml:space="preserve"> </w:t>
+      </w:r>
+      <w:r>
+        <w:rPr>
+          <w:lang w:val="en-US"/>
+        </w:rPr>
+        <w:t>Creator</w:t>
+      </w:r>
+      <w:r>
+        <w:t xml:space="preserve">. </w:t>
+      </w:r>
+      <w:r>
+        <w:t>Данный выбор обусловлен следующими факторами:</w:t>
+      </w:r>
+    </w:p>
+    <w:p>
+      <w:r>
+        <w:t>1. Основы работы с данной средой разработки преподаётся в рамках курса Программирования на Си</w:t>
+      </w:r>
+      <w:r>
+        <w:t>;</w:t>
+      </w:r>
+    </w:p>
+    <w:p>
+      <w:r>
+        <w:t xml:space="preserve">2. </w:t>
+      </w:r>
+      <w:r>
+        <w:rPr>
+          <w:lang w:val="en-US"/>
+        </w:rPr>
+        <w:t>QT</w:t>
+      </w:r>
+      <w:r>
+        <w:t xml:space="preserve"> </w:t>
+      </w:r>
+      <w:r>
+        <w:rPr>
+          <w:lang w:val="en-US"/>
+        </w:rPr>
+        <w:t>Creator</w:t>
+      </w:r>
+      <w:r>
+        <w:t xml:space="preserve"> </w:t>
+      </w:r>
+      <w:r>
+        <w:t xml:space="preserve">позволяет работать с расширением </w:t>
+      </w:r>
+      <w:r>
+        <w:rPr>
+          <w:lang w:val="en-US"/>
+        </w:rPr>
+        <w:t>Qt</w:t>
+      </w:r>
+      <w:r>
+        <w:t xml:space="preserve"> </w:t>
+      </w:r>
+      <w:r>
+        <w:rPr>
+          <w:lang w:val="en-US"/>
+        </w:rPr>
+        <w:t>Design</w:t>
+      </w:r>
+      <w:r>
+        <w:t xml:space="preserve">, </w:t>
+      </w:r>
+      <w:r>
+        <w:t>которое позволит создать удобный и надёжный интерфейс для программного продукта в сжатые сроки</w:t>
+      </w:r>
+      <w:r>
+        <w:t>;</w:t>
+      </w:r>
+    </w:p>
+    <w:p>
+      <w:r>
+        <w:t xml:space="preserve"> </w:t>
+      </w:r>
     </w:p>
     <w:p>
       <w:pPr>
         <w:pStyle w:val="2"/>
       </w:pPr>
-      <w:bookmarkStart w:id="18" w:name="_Toc50851395"/>
-      <w:r>
-        <w:t>3.1 Выбор языка программирования и среды разработки</w:t>
-      </w:r>
-      <w:bookmarkEnd w:id="18"/>
-    </w:p>
-    <w:p>
-      <w:r>
-        <w:t xml:space="preserve">При написании программного продукта будет задействован язык </w:t>
-      </w:r>
-      <w:r>
-        <w:rPr>
-          <w:lang w:val="en-US"/>
-        </w:rPr>
-        <w:t>C</w:t>
-      </w:r>
-      <w:r>
-        <w:t>++</w:t>
-      </w:r>
-      <w:r>
-        <w:t>. Данный выбор обусловлен следующими факторами:</w:t>
-      </w:r>
-    </w:p>
-    <w:p>
-      <w:r>
-        <w:t>1. Данный язык преподавался в рамках курса Объектно-Ориентированного Программирования</w:t>
-      </w:r>
-      <w:r>
-        <w:t>;</w:t>
-      </w:r>
-    </w:p>
-    <w:p>
-      <w:r>
-        <w:t>2.</w:t>
-      </w:r>
-      <w:r>
-        <w:t xml:space="preserve"> Высокая вычислительная производительность. В аналитической части мною была обозначена важность скорости исполнения кода</w:t>
-      </w:r>
-      <w:r>
-        <w:t>;</w:t>
-      </w:r>
-    </w:p>
-    <w:p>
-      <w:r>
-        <w:t xml:space="preserve">3. </w:t>
-      </w:r>
-      <w:r>
-        <w:t>Язык поддерживает объектно-ориентированную парадигму программирования</w:t>
-      </w:r>
-      <w:r>
-        <w:t xml:space="preserve">. </w:t>
-      </w:r>
-      <w:r>
-        <w:t>Данный фактор позволить привести объекты сцены к объектам классов, а также пользоваться шаблонами проектирования. В свою очередь описанные факты дадут возможность писать читаемый и эффективный код</w:t>
-      </w:r>
-      <w:r>
-        <w:t>;</w:t>
-      </w:r>
-    </w:p>
-    <w:p>
-      <w:r>
-        <w:t>4. Доступность. Большое количество учебной литературы позволит быстро и эффективно писать код</w:t>
-      </w:r>
-      <w:r>
-        <w:t>.</w:t>
-      </w:r>
-    </w:p>
-    <w:p>
-      <w:r>
-        <w:t xml:space="preserve">При написании программы будет задействована среда разработки </w:t>
-      </w:r>
-      <w:r>
-        <w:rPr>
-          <w:lang w:val="en-US"/>
-        </w:rPr>
-        <w:t>QT</w:t>
-      </w:r>
-      <w:r>
-        <w:t xml:space="preserve"> </w:t>
-      </w:r>
-      <w:r>
-        <w:rPr>
-          <w:lang w:val="en-US"/>
-        </w:rPr>
-        <w:t>Creator</w:t>
-      </w:r>
-      <w:r>
-        <w:t xml:space="preserve">. </w:t>
-      </w:r>
-      <w:r>
-        <w:t>Данный выбор обусловлен следующими факторами:</w:t>
-      </w:r>
-    </w:p>
-    <w:p>
-      <w:r>
-        <w:t>1. Основы работы с данной средой разработки преподаётся в рамках курса Программирования на Си</w:t>
-      </w:r>
-      <w:r>
-        <w:t>;</w:t>
-      </w:r>
-    </w:p>
-    <w:p>
-      <w:r>
-        <w:t xml:space="preserve">2. </w:t>
-      </w:r>
-      <w:r>
-        <w:rPr>
-          <w:lang w:val="en-US"/>
-        </w:rPr>
-        <w:t>QT</w:t>
-      </w:r>
-      <w:r>
-        <w:t xml:space="preserve"> </w:t>
-      </w:r>
-      <w:r>
-        <w:rPr>
-          <w:lang w:val="en-US"/>
-        </w:rPr>
-        <w:t>Creator</w:t>
-      </w:r>
-      <w:r>
-        <w:t xml:space="preserve"> </w:t>
-      </w:r>
-      <w:r>
-        <w:t xml:space="preserve">позволяет работать с расширением </w:t>
-      </w:r>
-      <w:r>
-        <w:rPr>
-          <w:lang w:val="en-US"/>
-        </w:rPr>
-        <w:t>Qt</w:t>
-      </w:r>
-      <w:r>
-        <w:t xml:space="preserve"> </w:t>
-      </w:r>
-      <w:r>
-        <w:rPr>
-          <w:lang w:val="en-US"/>
-        </w:rPr>
-        <w:t>Design</w:t>
-      </w:r>
-      <w:r>
-        <w:t xml:space="preserve">, </w:t>
-      </w:r>
-      <w:r>
-        <w:t>которое позволит создать удобный и надёжный интерфейс для программного продукта в сжатые сроки</w:t>
-      </w:r>
-      <w:r>
-        <w:t>;</w:t>
-      </w:r>
-    </w:p>
-    <w:p>
-      <w:r>
-        <w:t xml:space="preserve"> </w:t>
-      </w:r>
-    </w:p>
-    <w:p>
-      <w:pPr>
-        <w:pStyle w:val="2"/>
-      </w:pPr>
       <w:bookmarkStart w:id="19" w:name="_Toc50851396"/>
       <w:r>
-        <w:lastRenderedPageBreak/>
         <w:t xml:space="preserve">3.2 </w:t>
       </w:r>
       <w:r>
@@ -11346,23 +11465,30 @@
         </w:rPr>
         <w:t xml:space="preserve"> double </w:t>
       </w:r>
-      <w:proofErr w:type="spellStart"/>
       <w:r>
         <w:rPr>
           <w:rFonts w:ascii="Courier New" w:hAnsi="Courier New" w:cs="Courier New"/>
           <w:sz w:val="20"/>
           <w:lang w:val="en-US" w:eastAsia="ru-RU"/>
         </w:rPr>
-        <w:t>xCoordinate</w:t>
-      </w:r>
-      <w:proofErr w:type="spellEnd"/>
-      <w:r>
-        <w:rPr>
-          <w:rFonts w:ascii="Courier New" w:hAnsi="Courier New" w:cs="Courier New"/>
+        <w:t>xCoordinate,</w:t>
+      </w:r>
+      <w:r>
+        <w:rPr>
+          <w:rFonts w:ascii="Courier New" w:hAnsi="Courier New" w:cs="Courier New"/>
+          <w:color w:val="C0C0C0"/>
           <w:sz w:val="20"/>
           <w:lang w:val="en-US" w:eastAsia="ru-RU"/>
         </w:rPr>
-        <w:t>,</w:t>
+        <w:t xml:space="preserve"> </w:t>
+      </w:r>
+      <w:r>
+        <w:rPr>
+          <w:rFonts w:ascii="Courier New" w:hAnsi="Courier New" w:cs="Courier New"/>
+          <w:sz w:val="20"/>
+          <w:lang w:val="en-US" w:eastAsia="ru-RU"/>
+        </w:rPr>
+        <w:t>yCoordinate,</w:t>
       </w:r>
       <w:r>
         <w:rPr>
@@ -11373,50 +11499,13 @@
         </w:rPr>
         <w:t xml:space="preserve"> </w:t>
       </w:r>
-      <w:proofErr w:type="spellStart"/>
       <w:r>
         <w:rPr>
           <w:rFonts w:ascii="Courier New" w:hAnsi="Courier New" w:cs="Courier New"/>
           <w:sz w:val="20"/>
           <w:lang w:val="en-US" w:eastAsia="ru-RU"/>
         </w:rPr>
-        <w:t>yCoordinate</w:t>
-      </w:r>
-      <w:proofErr w:type="spellEnd"/>
-      <w:r>
-        <w:rPr>
-          <w:rFonts w:ascii="Courier New" w:hAnsi="Courier New" w:cs="Courier New"/>
-          <w:sz w:val="20"/>
-          <w:lang w:val="en-US" w:eastAsia="ru-RU"/>
-        </w:rPr>
-        <w:t>,</w:t>
-      </w:r>
-      <w:r>
-        <w:rPr>
-          <w:rFonts w:ascii="Courier New" w:hAnsi="Courier New" w:cs="Courier New"/>
-          <w:color w:val="C0C0C0"/>
-          <w:sz w:val="20"/>
-          <w:lang w:val="en-US" w:eastAsia="ru-RU"/>
-        </w:rPr>
-        <w:t xml:space="preserve"> </w:t>
-      </w:r>
-      <w:proofErr w:type="spellStart"/>
-      <w:r>
-        <w:rPr>
-          <w:rFonts w:ascii="Courier New" w:hAnsi="Courier New" w:cs="Courier New"/>
-          <w:sz w:val="20"/>
-          <w:lang w:val="en-US" w:eastAsia="ru-RU"/>
-        </w:rPr>
-        <w:t>zCoordinate</w:t>
-      </w:r>
-      <w:proofErr w:type="spellEnd"/>
-      <w:r>
-        <w:rPr>
-          <w:rFonts w:ascii="Courier New" w:hAnsi="Courier New" w:cs="Courier New"/>
-          <w:sz w:val="20"/>
-          <w:lang w:val="en-US" w:eastAsia="ru-RU"/>
-        </w:rPr>
-        <w:t>;</w:t>
+        <w:t>zCoordinate;</w:t>
       </w:r>
       <w:r>
         <w:rPr>
@@ -11640,7 +11729,6 @@
         </w:rPr>
         <w:t xml:space="preserve"> </w:t>
       </w:r>
-      <w:proofErr w:type="spellStart"/>
       <w:r>
         <w:rPr>
           <w:rFonts w:ascii="Courier New" w:hAnsi="Courier New" w:cs="Courier New"/>
@@ -11652,7 +11740,6 @@
         </w:rPr>
         <w:t>MathVec</w:t>
       </w:r>
-      <w:proofErr w:type="spellEnd"/>
       <w:r>
         <w:rPr>
           <w:rFonts w:ascii="Courier New" w:hAnsi="Courier New" w:cs="Courier New"/>
@@ -11836,7 +11923,6 @@
         </w:rPr>
         <w:t xml:space="preserve"> </w:t>
       </w:r>
-      <w:proofErr w:type="spellStart"/>
       <w:r>
         <w:rPr>
           <w:rFonts w:ascii="Courier New" w:hAnsi="Courier New" w:cs="Courier New"/>
@@ -11845,7 +11931,6 @@
         </w:rPr>
         <w:t>xInc</w:t>
       </w:r>
-      <w:proofErr w:type="spellEnd"/>
       <w:r>
         <w:rPr>
           <w:rFonts w:ascii="Courier New" w:hAnsi="Courier New" w:cs="Courier New"/>
@@ -11863,7 +11948,6 @@
         </w:rPr>
         <w:t xml:space="preserve"> </w:t>
       </w:r>
-      <w:proofErr w:type="spellStart"/>
       <w:r>
         <w:rPr>
           <w:rFonts w:ascii="Courier New" w:hAnsi="Courier New" w:cs="Courier New"/>
@@ -11872,7 +11956,6 @@
         </w:rPr>
         <w:t>yInc</w:t>
       </w:r>
-      <w:proofErr w:type="spellEnd"/>
       <w:r>
         <w:rPr>
           <w:rFonts w:ascii="Courier New" w:hAnsi="Courier New" w:cs="Courier New"/>
@@ -11890,7 +11973,6 @@
         </w:rPr>
         <w:t xml:space="preserve"> </w:t>
       </w:r>
-      <w:proofErr w:type="spellStart"/>
       <w:r>
         <w:rPr>
           <w:rFonts w:ascii="Courier New" w:hAnsi="Courier New" w:cs="Courier New"/>
@@ -11899,7 +11981,6 @@
         </w:rPr>
         <w:t>zInc</w:t>
       </w:r>
-      <w:proofErr w:type="spellEnd"/>
       <w:r>
         <w:rPr>
           <w:rFonts w:ascii="Courier New" w:hAnsi="Courier New" w:cs="Courier New"/>
@@ -12422,7 +12503,6 @@
         </w:rPr>
         <w:t xml:space="preserve"> </w:t>
       </w:r>
-      <w:proofErr w:type="spellStart"/>
       <w:r>
         <w:rPr>
           <w:rFonts w:ascii="Courier New" w:hAnsi="Courier New" w:cs="Courier New"/>
@@ -12431,7 +12511,6 @@
         </w:rPr>
         <w:t>usedFacets</w:t>
       </w:r>
-      <w:proofErr w:type="spellEnd"/>
       <w:r>
         <w:rPr>
           <w:rFonts w:ascii="Courier New" w:hAnsi="Courier New" w:cs="Courier New"/>
@@ -12731,6 +12810,7 @@
           <w:sz w:val="20"/>
           <w:lang w:eastAsia="ru-RU"/>
         </w:rPr>
+        <w:lastRenderedPageBreak/>
         <w:t xml:space="preserve">    </w:t>
       </w:r>
       <w:proofErr w:type="gramStart"/>
@@ -12814,7 +12894,6 @@
         </w:rPr>
         <w:t xml:space="preserve"> </w:t>
       </w:r>
-      <w:proofErr w:type="spellStart"/>
       <w:r>
         <w:rPr>
           <w:rFonts w:ascii="Courier New" w:hAnsi="Courier New" w:cs="Courier New"/>
@@ -12823,7 +12902,6 @@
         </w:rPr>
         <w:t>usedDots</w:t>
       </w:r>
-      <w:proofErr w:type="spellEnd"/>
       <w:r>
         <w:rPr>
           <w:rFonts w:ascii="Courier New" w:hAnsi="Courier New" w:cs="Courier New"/>
@@ -12953,7 +13031,6 @@
         </w:rPr>
         <w:t xml:space="preserve"> </w:t>
       </w:r>
-      <w:proofErr w:type="spellStart"/>
       <w:r>
         <w:rPr>
           <w:rFonts w:ascii="Courier New" w:hAnsi="Courier New" w:cs="Courier New"/>
@@ -12965,7 +13042,6 @@
         </w:rPr>
         <w:t>PolModel</w:t>
       </w:r>
-      <w:proofErr w:type="spellEnd"/>
       <w:r>
         <w:rPr>
           <w:rFonts w:ascii="Courier New" w:hAnsi="Courier New" w:cs="Courier New"/>
@@ -13764,7 +13840,6 @@
         </w:rPr>
         <w:t xml:space="preserve"> </w:t>
       </w:r>
-      <w:proofErr w:type="spellStart"/>
       <w:r>
         <w:rPr>
           <w:rFonts w:ascii="Courier New" w:hAnsi="Courier New" w:cs="Courier New"/>
@@ -13774,7 +13849,6 @@
         </w:rPr>
         <w:t>MathVec</w:t>
       </w:r>
-      <w:proofErr w:type="spellEnd"/>
       <w:r>
         <w:rPr>
           <w:rFonts w:ascii="Courier New" w:hAnsi="Courier New" w:cs="Courier New"/>
@@ -13892,7 +13966,6 @@
         </w:rPr>
         <w:t xml:space="preserve"> </w:t>
       </w:r>
-      <w:proofErr w:type="spellStart"/>
       <w:r>
         <w:rPr>
           <w:rFonts w:ascii="Courier New" w:hAnsi="Courier New" w:cs="Courier New"/>
@@ -13904,7 +13977,6 @@
         </w:rPr>
         <w:t>cellScene</w:t>
       </w:r>
-      <w:proofErr w:type="spellEnd"/>
       <w:r>
         <w:rPr>
           <w:rFonts w:ascii="Courier New" w:hAnsi="Courier New" w:cs="Courier New"/>
@@ -14059,7 +14131,6 @@
           <w:sz w:val="20"/>
           <w:lang w:eastAsia="ru-RU"/>
         </w:rPr>
-        <w:lastRenderedPageBreak/>
         <w:t xml:space="preserve">    </w:t>
       </w:r>
       <w:r>
@@ -14282,7 +14353,6 @@
         </w:rPr>
         <w:t xml:space="preserve"> </w:t>
       </w:r>
-      <w:proofErr w:type="spellStart"/>
       <w:r>
         <w:rPr>
           <w:rFonts w:ascii="Courier New" w:hAnsi="Courier New" w:cs="Courier New"/>
@@ -14291,7 +14361,6 @@
         </w:rPr>
         <w:t>modelsNum</w:t>
       </w:r>
-      <w:proofErr w:type="spellEnd"/>
       <w:r>
         <w:rPr>
           <w:rFonts w:ascii="Courier New" w:hAnsi="Courier New" w:cs="Courier New"/>
@@ -14415,7 +14484,6 @@
         </w:rPr>
         <w:t>&lt;</w:t>
       </w:r>
-      <w:proofErr w:type="spellStart"/>
       <w:r>
         <w:rPr>
           <w:rFonts w:ascii="Courier New" w:hAnsi="Courier New" w:cs="Courier New"/>
@@ -14425,7 +14493,6 @@
         </w:rPr>
         <w:t>PolModel</w:t>
       </w:r>
-      <w:proofErr w:type="spellEnd"/>
       <w:r>
         <w:rPr>
           <w:rFonts w:ascii="Courier New" w:hAnsi="Courier New" w:cs="Courier New"/>
@@ -14602,7 +14669,6 @@
         </w:rPr>
         <w:t xml:space="preserve"> </w:t>
       </w:r>
-      <w:proofErr w:type="spellStart"/>
       <w:r>
         <w:rPr>
           <w:rFonts w:ascii="Courier New" w:hAnsi="Courier New" w:cs="Courier New"/>
@@ -14611,7 +14677,6 @@
         </w:rPr>
         <w:t>illumNum</w:t>
       </w:r>
-      <w:proofErr w:type="spellEnd"/>
       <w:r>
         <w:rPr>
           <w:rFonts w:ascii="Courier New" w:hAnsi="Courier New" w:cs="Courier New"/>
@@ -14966,7 +15031,6 @@
         </w:rPr>
         <w:t xml:space="preserve"> </w:t>
       </w:r>
-      <w:proofErr w:type="spellStart"/>
       <w:r>
         <w:rPr>
           <w:rFonts w:ascii="Courier New" w:hAnsi="Courier New" w:cs="Courier New"/>
@@ -14975,7 +15039,6 @@
         </w:rPr>
         <w:t>cellsBoolMap</w:t>
       </w:r>
-      <w:proofErr w:type="spellEnd"/>
       <w:r>
         <w:rPr>
           <w:rFonts w:ascii="Courier New" w:hAnsi="Courier New" w:cs="Courier New"/>
@@ -15169,7 +15232,6 @@
         </w:rPr>
         <w:t xml:space="preserve"> </w:t>
       </w:r>
-      <w:proofErr w:type="spellStart"/>
       <w:r>
         <w:rPr>
           <w:rFonts w:ascii="Courier New" w:hAnsi="Courier New" w:cs="Courier New"/>
@@ -15178,7 +15240,6 @@
         </w:rPr>
         <w:t>cellsModelsMap</w:t>
       </w:r>
-      <w:proofErr w:type="spellEnd"/>
       <w:r>
         <w:rPr>
           <w:rFonts w:ascii="Courier New" w:hAnsi="Courier New" w:cs="Courier New"/>
@@ -15246,6 +15307,7 @@
         <w:rPr>
           <w:noProof/>
         </w:rPr>
+        <w:lastRenderedPageBreak/>
         <w:drawing>
           <wp:inline distT="0" distB="0" distL="0" distR="0" wp14:anchorId="3C5423E6" wp14:editId="02F21609">
             <wp:extent cx="1590675" cy="4219327"/>
@@ -15354,7 +15416,6 @@
         <w:pStyle w:val="4"/>
       </w:pPr>
       <w:r>
-        <w:lastRenderedPageBreak/>
         <w:t>Список доступных объектов (Рисунок 2):</w:t>
       </w:r>
     </w:p>
@@ -15372,6 +15433,7 @@
         <w:rPr>
           <w:noProof/>
         </w:rPr>
+        <w:lastRenderedPageBreak/>
         <w:drawing>
           <wp:inline distT="0" distB="0" distL="0" distR="0" wp14:anchorId="1C4404D4" wp14:editId="7879FD46">
             <wp:extent cx="1543050" cy="3752850"/>
@@ -15851,13 +15913,8 @@
         </w:rPr>
         <w:t xml:space="preserve">. </w:t>
       </w:r>
-      <w:proofErr w:type="spellStart"/>
-      <w:r>
-        <w:t>Набережнов</w:t>
-      </w:r>
-      <w:proofErr w:type="spellEnd"/>
-      <w:r>
-        <w:t xml:space="preserve"> Г. М</w:t>
+      <w:r>
+        <w:t>Набережнов Г. М</w:t>
       </w:r>
       <w:r>
         <w:rPr>
@@ -15881,60 +15938,38 @@
         <w:rPr>
           <w:szCs w:val="28"/>
         </w:rPr>
-        <w:t xml:space="preserve">Г. М. </w:t>
-      </w:r>
-      <w:proofErr w:type="spellStart"/>
+        <w:t>Г. М. Набережнов, Н. Н. Максимов</w:t>
+      </w:r>
       <w:r>
         <w:rPr>
           <w:szCs w:val="28"/>
         </w:rPr>
-        <w:t>Набережнов</w:t>
-      </w:r>
-      <w:proofErr w:type="spellEnd"/>
+        <w:t xml:space="preserve"> // </w:t>
+      </w:r>
       <w:r>
         <w:rPr>
           <w:szCs w:val="28"/>
         </w:rPr>
-        <w:t>, Н. Н. Максимов</w:t>
+        <w:t>Казань</w:t>
       </w:r>
       <w:r>
         <w:rPr>
           <w:szCs w:val="28"/>
         </w:rPr>
-        <w:t xml:space="preserve"> // </w:t>
+        <w:t xml:space="preserve">: </w:t>
       </w:r>
       <w:r>
         <w:rPr>
           <w:szCs w:val="28"/>
         </w:rPr>
-        <w:t>Казань</w:t>
+        <w:t xml:space="preserve">Казанский Государственный Технический университет </w:t>
       </w:r>
       <w:r>
         <w:rPr>
           <w:szCs w:val="28"/>
         </w:rPr>
-        <w:t xml:space="preserve">: </w:t>
-      </w:r>
-      <w:r>
-        <w:rPr>
-          <w:szCs w:val="28"/>
-        </w:rPr>
-        <w:t xml:space="preserve">Казанский Государственный Технический университет </w:t>
-      </w:r>
-      <w:r>
-        <w:rPr>
-          <w:szCs w:val="28"/>
-        </w:rPr>
-        <w:t xml:space="preserve">им. </w:t>
-      </w:r>
-      <w:proofErr w:type="spellStart"/>
-      <w:r>
-        <w:rPr>
-          <w:szCs w:val="28"/>
-        </w:rPr>
-        <w:t>А.Н.Туполева</w:t>
-      </w:r>
-      <w:proofErr w:type="spellEnd"/>
+        <w:t>им. А.Н.Туполева</w:t>
+      </w:r>
       <w:r>
         <w:rPr>
           <w:szCs w:val="28"/>
@@ -16901,6 +16936,7 @@
         <w:docPartUnique/>
       </w:docPartObj>
     </w:sdtPr>
+    <w:sdtEndPr/>
     <w:sdtContent>
       <w:p>
         <w:pPr>
@@ -17752,6 +17788,119 @@
     </w:lvl>
   </w:abstractNum>
   <w:abstractNum w:abstractNumId="7" w15:restartNumberingAfterBreak="0">
+    <w:nsid w:val="71116E20"/>
+    <w:multiLevelType w:val="hybridMultilevel"/>
+    <w:tmpl w:val="22CA086C"/>
+    <w:lvl w:ilvl="0" w:tplc="0419000F">
+      <w:start w:val="1"/>
+      <w:numFmt w:val="decimal"/>
+      <w:lvlText w:val="%1."/>
+      <w:lvlJc w:val="left"/>
+      <w:pPr>
+        <w:ind w:left="1068" w:hanging="360"/>
+      </w:pPr>
+      <w:rPr>
+        <w:rFonts w:hint="default"/>
+      </w:rPr>
+    </w:lvl>
+    <w:lvl w:ilvl="1" w:tplc="04190003" w:tentative="1">
+      <w:start w:val="1"/>
+      <w:numFmt w:val="bullet"/>
+      <w:lvlText w:val="o"/>
+      <w:lvlJc w:val="left"/>
+      <w:pPr>
+        <w:ind w:left="1788" w:hanging="360"/>
+      </w:pPr>
+      <w:rPr>
+        <w:rFonts w:ascii="Courier New" w:hAnsi="Courier New" w:cs="Courier New" w:hint="default"/>
+      </w:rPr>
+    </w:lvl>
+    <w:lvl w:ilvl="2" w:tplc="04190005" w:tentative="1">
+      <w:start w:val="1"/>
+      <w:numFmt w:val="bullet"/>
+      <w:lvlText w:val=""/>
+      <w:lvlJc w:val="left"/>
+      <w:pPr>
+        <w:ind w:left="2508" w:hanging="360"/>
+      </w:pPr>
+      <w:rPr>
+        <w:rFonts w:ascii="Wingdings" w:hAnsi="Wingdings" w:hint="default"/>
+      </w:rPr>
+    </w:lvl>
+    <w:lvl w:ilvl="3" w:tplc="04190001" w:tentative="1">
+      <w:start w:val="1"/>
+      <w:numFmt w:val="bullet"/>
+      <w:lvlText w:val=""/>
+      <w:lvlJc w:val="left"/>
+      <w:pPr>
+        <w:ind w:left="3228" w:hanging="360"/>
+      </w:pPr>
+      <w:rPr>
+        <w:rFonts w:ascii="Symbol" w:hAnsi="Symbol" w:hint="default"/>
+      </w:rPr>
+    </w:lvl>
+    <w:lvl w:ilvl="4" w:tplc="04190003" w:tentative="1">
+      <w:start w:val="1"/>
+      <w:numFmt w:val="bullet"/>
+      <w:lvlText w:val="o"/>
+      <w:lvlJc w:val="left"/>
+      <w:pPr>
+        <w:ind w:left="3948" w:hanging="360"/>
+      </w:pPr>
+      <w:rPr>
+        <w:rFonts w:ascii="Courier New" w:hAnsi="Courier New" w:cs="Courier New" w:hint="default"/>
+      </w:rPr>
+    </w:lvl>
+    <w:lvl w:ilvl="5" w:tplc="04190005" w:tentative="1">
+      <w:start w:val="1"/>
+      <w:numFmt w:val="bullet"/>
+      <w:lvlText w:val=""/>
+      <w:lvlJc w:val="left"/>
+      <w:pPr>
+        <w:ind w:left="4668" w:hanging="360"/>
+      </w:pPr>
+      <w:rPr>
+        <w:rFonts w:ascii="Wingdings" w:hAnsi="Wingdings" w:hint="default"/>
+      </w:rPr>
+    </w:lvl>
+    <w:lvl w:ilvl="6" w:tplc="04190001" w:tentative="1">
+      <w:start w:val="1"/>
+      <w:numFmt w:val="bullet"/>
+      <w:lvlText w:val=""/>
+      <w:lvlJc w:val="left"/>
+      <w:pPr>
+        <w:ind w:left="5388" w:hanging="360"/>
+      </w:pPr>
+      <w:rPr>
+        <w:rFonts w:ascii="Symbol" w:hAnsi="Symbol" w:hint="default"/>
+      </w:rPr>
+    </w:lvl>
+    <w:lvl w:ilvl="7" w:tplc="04190003" w:tentative="1">
+      <w:start w:val="1"/>
+      <w:numFmt w:val="bullet"/>
+      <w:lvlText w:val="o"/>
+      <w:lvlJc w:val="left"/>
+      <w:pPr>
+        <w:ind w:left="6108" w:hanging="360"/>
+      </w:pPr>
+      <w:rPr>
+        <w:rFonts w:ascii="Courier New" w:hAnsi="Courier New" w:cs="Courier New" w:hint="default"/>
+      </w:rPr>
+    </w:lvl>
+    <w:lvl w:ilvl="8" w:tplc="04190005" w:tentative="1">
+      <w:start w:val="1"/>
+      <w:numFmt w:val="bullet"/>
+      <w:lvlText w:val=""/>
+      <w:lvlJc w:val="left"/>
+      <w:pPr>
+        <w:ind w:left="6828" w:hanging="360"/>
+      </w:pPr>
+      <w:rPr>
+        <w:rFonts w:ascii="Wingdings" w:hAnsi="Wingdings" w:hint="default"/>
+      </w:rPr>
+    </w:lvl>
+  </w:abstractNum>
+  <w:abstractNum w:abstractNumId="8" w15:restartNumberingAfterBreak="0">
     <w:nsid w:val="730D0367"/>
     <w:multiLevelType w:val="multilevel"/>
     <w:tmpl w:val="317CE5B8"/>
@@ -17872,7 +18021,7 @@
       </w:rPr>
     </w:lvl>
   </w:abstractNum>
-  <w:abstractNum w:abstractNumId="8" w15:restartNumberingAfterBreak="0">
+  <w:abstractNum w:abstractNumId="9" w15:restartNumberingAfterBreak="0">
     <w:nsid w:val="73431DB5"/>
     <w:multiLevelType w:val="hybridMultilevel"/>
     <w:tmpl w:val="BD6C49C0"/>
@@ -17985,7 +18134,7 @@
       </w:rPr>
     </w:lvl>
   </w:abstractNum>
-  <w:abstractNum w:abstractNumId="9" w15:restartNumberingAfterBreak="0">
+  <w:abstractNum w:abstractNumId="10" w15:restartNumberingAfterBreak="0">
     <w:nsid w:val="7B216C8D"/>
     <w:multiLevelType w:val="hybridMultilevel"/>
     <w:tmpl w:val="487C0FD4"/>
@@ -18098,7 +18247,7 @@
       </w:rPr>
     </w:lvl>
   </w:abstractNum>
-  <w:abstractNum w:abstractNumId="10" w15:restartNumberingAfterBreak="0">
+  <w:abstractNum w:abstractNumId="11" w15:restartNumberingAfterBreak="0">
     <w:nsid w:val="7CDB2EF9"/>
     <w:multiLevelType w:val="hybridMultilevel"/>
     <w:tmpl w:val="7CB21628"/>
@@ -18185,7 +18334,7 @@
     </w:lvl>
   </w:abstractNum>
   <w:num w:numId="1">
-    <w:abstractNumId w:val="7"/>
+    <w:abstractNumId w:val="8"/>
   </w:num>
   <w:num w:numId="2">
     <w:abstractNumId w:val="0"/>
@@ -18197,16 +18346,16 @@
     <w:abstractNumId w:val="2"/>
   </w:num>
   <w:num w:numId="5">
-    <w:abstractNumId w:val="8"/>
+    <w:abstractNumId w:val="9"/>
   </w:num>
   <w:num w:numId="6">
-    <w:abstractNumId w:val="10"/>
+    <w:abstractNumId w:val="11"/>
   </w:num>
   <w:num w:numId="7">
     <w:abstractNumId w:val="3"/>
   </w:num>
   <w:num w:numId="8">
-    <w:abstractNumId w:val="9"/>
+    <w:abstractNumId w:val="10"/>
   </w:num>
   <w:num w:numId="9">
     <w:abstractNumId w:val="4"/>
@@ -18216,6 +18365,9 @@
   </w:num>
   <w:num w:numId="11">
     <w:abstractNumId w:val="5"/>
+  </w:num>
+  <w:num w:numId="12">
+    <w:abstractNumId w:val="7"/>
   </w:num>
 </w:numbering>
 </file>

</xml_diff>

<commit_message>
ADD: some shit from my mind, hah
</commit_message>
<xml_diff>
--- a/Summer/Release.docx
+++ b/Summer/Release.docx
@@ -296,7 +296,6 @@
         <w:tab/>
         <w:t xml:space="preserve">       </w:t>
       </w:r>
-      <w:proofErr w:type="gramStart"/>
       <w:r>
         <w:rPr>
           <w:rFonts w:eastAsia="Calibri"/>
@@ -304,16 +303,7 @@
           <w:u w:val="single"/>
         </w:rPr>
         <w:tab/>
-        <w:t xml:space="preserve">  «</w:t>
-      </w:r>
-      <w:proofErr w:type="gramEnd"/>
-      <w:r>
-        <w:rPr>
-          <w:rFonts w:eastAsia="Calibri"/>
-          <w:szCs w:val="28"/>
-          <w:u w:val="single"/>
-        </w:rPr>
-        <w:t>Информатика и системы управления»</w:t>
+        <w:t xml:space="preserve">  «Информатика и системы управления»</w:t>
       </w:r>
       <w:r>
         <w:rPr>
@@ -797,7 +787,31 @@
                       <w:sz w:val="24"/>
                       <w:szCs w:val="24"/>
                     </w:rPr>
-                    <w:t>фамилия, и.о.</w:t>
+                    <w:t xml:space="preserve">фамилия, </w:t>
+                  </w:r>
+                  <w:proofErr w:type="spellStart"/>
+                  <w:r>
+                    <w:rPr>
+                      <w:rFonts w:eastAsia="Calibri"/>
+                      <w:bCs/>
+                      <w:i/>
+                      <w:iCs/>
+                      <w:sz w:val="24"/>
+                      <w:szCs w:val="24"/>
+                    </w:rPr>
+                    <w:t>и.о</w:t>
+                  </w:r>
+                  <w:proofErr w:type="spellEnd"/>
+                  <w:r>
+                    <w:rPr>
+                      <w:rFonts w:eastAsia="Calibri"/>
+                      <w:bCs/>
+                      <w:i/>
+                      <w:iCs/>
+                      <w:sz w:val="24"/>
+                      <w:szCs w:val="24"/>
+                    </w:rPr>
+                    <w:t>.</w:t>
                   </w:r>
                 </w:p>
               </w:tc>
@@ -1070,7 +1084,31 @@
                       <w:sz w:val="24"/>
                       <w:szCs w:val="24"/>
                     </w:rPr>
-                    <w:t>фамилия, и.о.</w:t>
+                    <w:t xml:space="preserve">фамилия, </w:t>
+                  </w:r>
+                  <w:proofErr w:type="spellStart"/>
+                  <w:r>
+                    <w:rPr>
+                      <w:rFonts w:eastAsia="Calibri"/>
+                      <w:bCs/>
+                      <w:i/>
+                      <w:iCs/>
+                      <w:sz w:val="24"/>
+                      <w:szCs w:val="24"/>
+                    </w:rPr>
+                    <w:t>и.о</w:t>
+                  </w:r>
+                  <w:proofErr w:type="spellEnd"/>
+                  <w:r>
+                    <w:rPr>
+                      <w:rFonts w:eastAsia="Calibri"/>
+                      <w:bCs/>
+                      <w:i/>
+                      <w:iCs/>
+                      <w:sz w:val="24"/>
+                      <w:szCs w:val="24"/>
+                    </w:rPr>
+                    <w:t>.</w:t>
                   </w:r>
                 </w:p>
               </w:tc>
@@ -1700,7 +1738,6 @@
                 <w:szCs w:val="16"/>
               </w:rPr>
             </w:pPr>
-            <w:proofErr w:type="gramStart"/>
             <w:r>
               <w:rPr>
                 <w:sz w:val="20"/>
@@ -1714,16 +1751,7 @@
                 <w:szCs w:val="16"/>
                 <w:u w:val="single"/>
               </w:rPr>
-              <w:t xml:space="preserve"> </w:t>
-            </w:r>
-            <w:proofErr w:type="gramEnd"/>
-            <w:r>
-              <w:rPr>
-                <w:sz w:val="20"/>
-                <w:szCs w:val="16"/>
-                <w:u w:val="single"/>
-              </w:rPr>
-              <w:t xml:space="preserve">          </w:t>
+              <w:t xml:space="preserve">           </w:t>
             </w:r>
             <w:r>
               <w:rPr>
@@ -2347,7 +2375,6 @@
           <w:u w:val="single"/>
         </w:rPr>
       </w:pPr>
-      <w:proofErr w:type="gramStart"/>
       <w:r>
         <w:rPr>
           <w:rFonts w:eastAsia="Calibri"/>
@@ -2359,7 +2386,6 @@
         </w:rPr>
         <w:t>Задание</w:t>
       </w:r>
-      <w:proofErr w:type="gramEnd"/>
       <w:r>
         <w:rPr>
           <w:rFonts w:eastAsia="Calibri"/>
@@ -2529,7 +2555,6 @@
         </w:rPr>
         <w:t xml:space="preserve">Отчёт по практике </w:t>
       </w:r>
-      <w:proofErr w:type="gramStart"/>
       <w:r>
         <w:rPr>
           <w:rFonts w:eastAsia="Calibri"/>
@@ -2547,9 +2572,8 @@
           <w:szCs w:val="24"/>
           <w:u w:val="single"/>
         </w:rPr>
-        <w:t xml:space="preserve"> 25</w:t>
-      </w:r>
-      <w:proofErr w:type="gramEnd"/>
+        <w:t xml:space="preserve"> 25-30</w:t>
+      </w:r>
       <w:r>
         <w:rPr>
           <w:rFonts w:eastAsia="Calibri"/>
@@ -2558,9 +2582,52 @@
           <w:szCs w:val="24"/>
           <w:u w:val="single"/>
         </w:rPr>
-        <w:t>-30</w:t>
-      </w:r>
-      <w:r>
+        <w:t xml:space="preserve"> </w:t>
+      </w:r>
+      <w:r>
+        <w:rPr>
+          <w:rFonts w:eastAsia="Calibri"/>
+          <w:bCs/>
+          <w:sz w:val="24"/>
+          <w:szCs w:val="24"/>
+        </w:rPr>
+        <w:t xml:space="preserve"> </w:t>
+      </w:r>
+      <w:r>
+        <w:rPr>
+          <w:rFonts w:eastAsia="Calibri"/>
+          <w:bCs/>
+          <w:sz w:val="24"/>
+          <w:szCs w:val="24"/>
+        </w:rPr>
+        <w:t>листах формата А4.</w:t>
+      </w:r>
+    </w:p>
+    <w:p>
+      <w:pPr>
+        <w:spacing w:after="0" w:line="240" w:lineRule="auto"/>
+        <w:ind w:firstLine="0"/>
+        <w:rPr>
+          <w:rFonts w:eastAsia="Calibri"/>
+          <w:bCs/>
+          <w:sz w:val="24"/>
+          <w:szCs w:val="24"/>
+        </w:rPr>
+      </w:pPr>
+      <w:r>
+        <w:rPr>
+          <w:rFonts w:eastAsia="Calibri"/>
+          <w:bCs/>
+          <w:sz w:val="24"/>
+          <w:szCs w:val="24"/>
+        </w:rPr>
+        <w:t>Перечень графического (иллюстративного) материала (чертежи, плакаты, слайды и т.п.)</w:t>
+      </w:r>
+    </w:p>
+    <w:p>
+      <w:pPr>
+        <w:spacing w:line="240" w:lineRule="auto"/>
+        <w:ind w:firstLine="0"/>
         <w:rPr>
           <w:rFonts w:eastAsia="Calibri"/>
           <w:bCs/>
@@ -2568,52 +2635,8 @@
           <w:szCs w:val="24"/>
           <w:u w:val="single"/>
         </w:rPr>
-        <w:t xml:space="preserve"> </w:t>
-      </w:r>
-      <w:r>
-        <w:rPr>
-          <w:rFonts w:eastAsia="Calibri"/>
-          <w:bCs/>
-          <w:sz w:val="24"/>
-          <w:szCs w:val="24"/>
-        </w:rPr>
-        <w:t xml:space="preserve"> </w:t>
-      </w:r>
-      <w:r>
-        <w:rPr>
-          <w:rFonts w:eastAsia="Calibri"/>
-          <w:bCs/>
-          <w:sz w:val="24"/>
-          <w:szCs w:val="24"/>
-        </w:rPr>
-        <w:t>листах формата А4.</w:t>
-      </w:r>
-    </w:p>
-    <w:p>
-      <w:pPr>
-        <w:spacing w:after="0" w:line="240" w:lineRule="auto"/>
-        <w:ind w:firstLine="0"/>
-        <w:rPr>
-          <w:rFonts w:eastAsia="Calibri"/>
-          <w:bCs/>
-          <w:sz w:val="24"/>
-          <w:szCs w:val="24"/>
-        </w:rPr>
-      </w:pPr>
-      <w:r>
-        <w:rPr>
-          <w:rFonts w:eastAsia="Calibri"/>
-          <w:bCs/>
-          <w:sz w:val="24"/>
-          <w:szCs w:val="24"/>
-        </w:rPr>
-        <w:t>Перечень графического (иллюстративного) материала (чертежи, плакаты, слайды и т.п.)</w:t>
-      </w:r>
-    </w:p>
-    <w:p>
-      <w:pPr>
-        <w:spacing w:line="240" w:lineRule="auto"/>
-        <w:ind w:firstLine="0"/>
+      </w:pPr>
+      <w:r>
         <w:rPr>
           <w:rFonts w:eastAsia="Calibri"/>
           <w:bCs/>
@@ -2621,7 +2644,8 @@
           <w:szCs w:val="24"/>
           <w:u w:val="single"/>
         </w:rPr>
-      </w:pPr>
+        <w:tab/>
+      </w:r>
       <w:r>
         <w:rPr>
           <w:rFonts w:eastAsia="Calibri"/>
@@ -2742,6 +2766,36 @@
         </w:rPr>
         <w:tab/>
       </w:r>
+    </w:p>
+    <w:p>
+      <w:pPr>
+        <w:spacing w:line="240" w:lineRule="auto"/>
+        <w:ind w:firstLine="0"/>
+        <w:rPr>
+          <w:rFonts w:eastAsia="Calibri"/>
+          <w:bCs/>
+          <w:sz w:val="24"/>
+          <w:szCs w:val="24"/>
+        </w:rPr>
+      </w:pPr>
+      <w:r>
+        <w:rPr>
+          <w:rFonts w:eastAsia="Calibri"/>
+          <w:bCs/>
+          <w:sz w:val="24"/>
+          <w:szCs w:val="24"/>
+        </w:rPr>
+        <w:t>Дата выдачи задания «</w:t>
+      </w:r>
+      <w:r>
+        <w:rPr>
+          <w:rFonts w:eastAsia="Calibri"/>
+          <w:bCs/>
+          <w:sz w:val="24"/>
+          <w:szCs w:val="24"/>
+        </w:rPr>
+        <w:t xml:space="preserve"> </w:t>
+      </w:r>
       <w:r>
         <w:rPr>
           <w:rFonts w:eastAsia="Calibri"/>
@@ -2750,68 +2804,7 @@
           <w:szCs w:val="24"/>
           <w:u w:val="single"/>
         </w:rPr>
-        <w:tab/>
-      </w:r>
-    </w:p>
-    <w:p>
-      <w:pPr>
-        <w:spacing w:line="240" w:lineRule="auto"/>
-        <w:ind w:firstLine="0"/>
-        <w:rPr>
-          <w:rFonts w:eastAsia="Calibri"/>
-          <w:bCs/>
-          <w:sz w:val="24"/>
-          <w:szCs w:val="24"/>
-        </w:rPr>
-      </w:pPr>
-      <w:r>
-        <w:rPr>
-          <w:rFonts w:eastAsia="Calibri"/>
-          <w:bCs/>
-          <w:sz w:val="24"/>
-          <w:szCs w:val="24"/>
-        </w:rPr>
-        <w:t xml:space="preserve">Дата выдачи задания </w:t>
-      </w:r>
-      <w:proofErr w:type="gramStart"/>
-      <w:r>
-        <w:rPr>
-          <w:rFonts w:eastAsia="Calibri"/>
-          <w:bCs/>
-          <w:sz w:val="24"/>
-          <w:szCs w:val="24"/>
-        </w:rPr>
-        <w:t>«</w:t>
-      </w:r>
-      <w:r>
-        <w:rPr>
-          <w:rFonts w:eastAsia="Calibri"/>
-          <w:bCs/>
-          <w:sz w:val="24"/>
-          <w:szCs w:val="24"/>
-        </w:rPr>
-        <w:t xml:space="preserve"> </w:t>
-      </w:r>
-      <w:r>
-        <w:rPr>
-          <w:rFonts w:eastAsia="Calibri"/>
-          <w:bCs/>
-          <w:sz w:val="24"/>
-          <w:szCs w:val="24"/>
-          <w:u w:val="single"/>
-        </w:rPr>
-        <w:t xml:space="preserve"> </w:t>
-      </w:r>
-      <w:proofErr w:type="gramEnd"/>
-      <w:r>
-        <w:rPr>
-          <w:rFonts w:eastAsia="Calibri"/>
-          <w:bCs/>
-          <w:sz w:val="24"/>
-          <w:szCs w:val="24"/>
-          <w:u w:val="single"/>
-        </w:rPr>
-        <w:t xml:space="preserve">     </w:t>
+        <w:t xml:space="preserve">      </w:t>
       </w:r>
       <w:r>
         <w:rPr>
@@ -5433,19 +5426,31 @@
         <w:ind w:left="708"/>
       </w:pPr>
       <w:r>
-        <w:t>В список доступных объектов интерьера входят:</w:t>
+        <w:t>Опираясь на примеры визуализации выставочных стендов (см. Приложение)</w:t>
+      </w:r>
+      <w:r>
+        <w:t xml:space="preserve"> </w:t>
+      </w:r>
+      <w:r>
+        <w:t>в</w:t>
+      </w:r>
+      <w:r>
+        <w:t xml:space="preserve"> список доступных объектов интерьера входят:</w:t>
       </w:r>
     </w:p>
     <w:p>
       <w:pPr>
         <w:pStyle w:val="a8"/>
         <w:numPr>
-          <w:ilvl w:val="0"/>
-          <w:numId w:val="12"/>
+          <w:ilvl w:val="1"/>
+          <w:numId w:val="2"/>
         </w:numPr>
       </w:pPr>
       <w:r>
-        <w:t>Стол</w:t>
+        <w:t>Стол. Размеры объекта задаются пользователем по количеству занимаемых клеток области сцены</w:t>
+      </w:r>
+      <w:r>
+        <w:t>. Является плоскостью, параллельной плоскости выставочного стенда, расположенной на четырёх правильных призмах с боковыми рёбрами, перпендикулярными двум плоскостям</w:t>
       </w:r>
       <w:r>
         <w:t>;</w:t>
@@ -5455,12 +5460,22 @@
       <w:pPr>
         <w:pStyle w:val="a8"/>
         <w:numPr>
-          <w:ilvl w:val="0"/>
-          <w:numId w:val="12"/>
+          <w:ilvl w:val="1"/>
+          <w:numId w:val="2"/>
         </w:numPr>
       </w:pPr>
       <w:r>
-        <w:t>Высокий стол (барная стойка)</w:t>
+        <w:t>Высокий стол (барная стойка). Размеры объекта задаются пользователем по количеству занимаемых клеток области сцены</w:t>
+      </w:r>
+      <w:r>
+        <w:t>.</w:t>
+      </w:r>
+      <w:r>
+        <w:t xml:space="preserve"> </w:t>
+      </w:r>
+      <w:r>
+        <w:lastRenderedPageBreak/>
+        <w:t>Описание данного объекта схоже с обычным столом с той лишь разницей, что правильные призмы имеют более длинные рёбра</w:t>
       </w:r>
       <w:r>
         <w:t>;</w:t>
@@ -5470,12 +5485,15 @@
       <w:pPr>
         <w:pStyle w:val="a8"/>
         <w:numPr>
-          <w:ilvl w:val="0"/>
-          <w:numId w:val="12"/>
+          <w:ilvl w:val="1"/>
+          <w:numId w:val="2"/>
         </w:numPr>
       </w:pPr>
       <w:r>
-        <w:t>Стул</w:t>
+        <w:t>Стул. Занимает одну клетку плоскости сцены</w:t>
+      </w:r>
+      <w:r>
+        <w:t>. Является плоскостью, параллельной плоскости выставочного стенда, расположенной на правильной призме с боковыми рёбрами, перпендикулярными плоскости выставочного стенда</w:t>
       </w:r>
       <w:r>
         <w:t>;</w:t>
@@ -5485,12 +5503,15 @@
       <w:pPr>
         <w:pStyle w:val="a8"/>
         <w:numPr>
-          <w:ilvl w:val="0"/>
-          <w:numId w:val="12"/>
+          <w:ilvl w:val="1"/>
+          <w:numId w:val="2"/>
         </w:numPr>
       </w:pPr>
       <w:r>
-        <w:t>Барный стул</w:t>
+        <w:t>Барный стул. Занимает одну клетку плоскости сцены</w:t>
+      </w:r>
+      <w:r>
+        <w:t>. Описание данного объекта схоже с обычным столом с той лишь разницей, что правильная призма имеет более длинные рёбра</w:t>
       </w:r>
       <w:r>
         <w:t>;</w:t>
@@ -5500,12 +5521,24 @@
       <w:pPr>
         <w:pStyle w:val="a8"/>
         <w:numPr>
-          <w:ilvl w:val="0"/>
-          <w:numId w:val="12"/>
+          <w:ilvl w:val="1"/>
+          <w:numId w:val="2"/>
         </w:numPr>
       </w:pPr>
       <w:r>
-        <w:t>Диван</w:t>
+        <w:t>Диван. Длина объекта задаётся пользователем по количеству занимаемых клеток области сцены</w:t>
+      </w:r>
+      <w:r>
+        <w:t>. Является двумя правильными призмами, образующими 3</w:t>
+      </w:r>
+      <w:r>
+        <w:rPr>
+          <w:lang w:val="en-US"/>
+        </w:rPr>
+        <w:t xml:space="preserve">/4 </w:t>
+      </w:r>
+      <w:r>
+        <w:t>правильной призмы, включающей описанные</w:t>
       </w:r>
       <w:r>
         <w:t>;</w:t>
@@ -5515,12 +5548,15 @@
       <w:pPr>
         <w:pStyle w:val="a8"/>
         <w:numPr>
-          <w:ilvl w:val="0"/>
-          <w:numId w:val="12"/>
+          <w:ilvl w:val="1"/>
+          <w:numId w:val="2"/>
         </w:numPr>
       </w:pPr>
       <w:r>
-        <w:t>Растение в горшке в качестве элемента декора</w:t>
+        <w:t>Растение в горшке в качестве элемента декора. Занимает одну клетку плоскости сцены</w:t>
+      </w:r>
+      <w:r>
+        <w:t>. Является набором плоскостей, образующими в отдельности цветочный горшок и стебель цветка</w:t>
       </w:r>
       <w:r>
         <w:t>;</w:t>
@@ -5530,12 +5566,15 @@
       <w:pPr>
         <w:pStyle w:val="a8"/>
         <w:numPr>
-          <w:ilvl w:val="0"/>
-          <w:numId w:val="12"/>
+          <w:ilvl w:val="1"/>
+          <w:numId w:val="2"/>
         </w:numPr>
       </w:pPr>
       <w:r>
-        <w:t>Подиум для представления выставочных предметов заказчика</w:t>
+        <w:t>Подиум для представления выставочных предметов заказчика. Размеры задаются пользователем по количеству занимаемых клеток плоскости сцены</w:t>
+      </w:r>
+      <w:r>
+        <w:t>. Является правильной призмой с боковыми рёбрами, перпендикулярными плоскости выставочного стенда</w:t>
       </w:r>
       <w:r>
         <w:t>;</w:t>
@@ -5545,12 +5584,15 @@
       <w:pPr>
         <w:pStyle w:val="a8"/>
         <w:numPr>
-          <w:ilvl w:val="0"/>
-          <w:numId w:val="12"/>
+          <w:ilvl w:val="1"/>
+          <w:numId w:val="2"/>
         </w:numPr>
       </w:pPr>
       <w:r>
-        <w:t>Экран для проектора</w:t>
+        <w:t>Экран для проектора. Размеры 2 на 1 ячеек, располагается на стойке</w:t>
+      </w:r>
+      <w:r>
+        <w:t>. Является плоскостью, перпендикулярной плоскости выставочного стенда, расположенной на правильной призме с боковыми рёбрами, перпендикулярными той же плоскости</w:t>
       </w:r>
       <w:r>
         <w:t>;</w:t>
@@ -5560,13 +5602,40 @@
       <w:pPr>
         <w:pStyle w:val="a8"/>
         <w:numPr>
-          <w:ilvl w:val="0"/>
-          <w:numId w:val="12"/>
+          <w:ilvl w:val="1"/>
+          <w:numId w:val="2"/>
         </w:numPr>
       </w:pPr>
       <w:r>
+        <w:t>Плазменный телевизор. Размеры 2 на 1 клетку, располагается на стойке</w:t>
+      </w:r>
+      <w:r>
+        <w:t xml:space="preserve">. </w:t>
+      </w:r>
+      <w:r>
+        <w:t xml:space="preserve">Является </w:t>
+      </w:r>
+      <w:r>
+        <w:t>правильной призмой с боковыми рёбрами</w:t>
+      </w:r>
+      <w:r>
+        <w:t xml:space="preserve">, </w:t>
+      </w:r>
+      <w:r>
+        <w:t xml:space="preserve">перпендикулярными </w:t>
+      </w:r>
+      <w:r>
+        <w:t xml:space="preserve">плоскости выставочного стенда, </w:t>
+      </w:r>
+      <w:r>
         <w:lastRenderedPageBreak/>
-        <w:t>Плазменный телевизор</w:t>
+        <w:t>расположенно</w:t>
+      </w:r>
+      <w:r>
+        <w:t>го</w:t>
+      </w:r>
+      <w:r>
+        <w:t xml:space="preserve"> на правильной призме с боковыми рёбрами, перпендикулярными той же плоскости</w:t>
       </w:r>
       <w:r>
         <w:t>;</w:t>
@@ -5576,12 +5645,15 @@
       <w:pPr>
         <w:pStyle w:val="a8"/>
         <w:numPr>
-          <w:ilvl w:val="0"/>
-          <w:numId w:val="12"/>
+          <w:ilvl w:val="1"/>
+          <w:numId w:val="2"/>
         </w:numPr>
       </w:pPr>
       <w:r>
-        <w:t xml:space="preserve"> Шкаф</w:t>
+        <w:t>Шкаф. Размеры задаются пользователем по количеству занимаемых клеток плоскости сцены</w:t>
+      </w:r>
+      <w:r>
+        <w:t>. Является правильной призмой с рёбрами, перпендикулярными плоскости выставочного стенда</w:t>
       </w:r>
       <w:r>
         <w:t>;</w:t>
@@ -5591,12 +5663,32 @@
       <w:pPr>
         <w:pStyle w:val="a8"/>
         <w:numPr>
-          <w:ilvl w:val="0"/>
-          <w:numId w:val="12"/>
+          <w:ilvl w:val="1"/>
+          <w:numId w:val="2"/>
         </w:numPr>
       </w:pPr>
       <w:r>
-        <w:t>Стеллаж с тремя полками.</w:t>
+        <w:t>Стеллаж с тремя полками. Длина элемента задаётся пользователем</w:t>
+      </w:r>
+      <w:r>
+        <w:t xml:space="preserve">. Является тремя </w:t>
+      </w:r>
+      <w:r>
+        <w:t xml:space="preserve">параллельными </w:t>
+      </w:r>
+      <w:r>
+        <w:t xml:space="preserve">плоскостями, </w:t>
+      </w:r>
+      <w:proofErr w:type="spellStart"/>
+      <w:r>
+        <w:t>распределённо</w:t>
+      </w:r>
+      <w:proofErr w:type="spellEnd"/>
+      <w:r>
+        <w:t xml:space="preserve"> расположенных на четырёх правильных призмах с рёбрами, перпендикулярными плоскости выставочного стенда</w:t>
+      </w:r>
+      <w:r>
+        <w:t>;</w:t>
       </w:r>
     </w:p>
     <w:p>
@@ -5606,7 +5698,6 @@
           <w:ilvl w:val="0"/>
           <w:numId w:val="2"/>
         </w:numPr>
-        <w:ind w:left="708"/>
       </w:pPr>
       <w:r>
         <w:t xml:space="preserve">Источники света – материальные точки, </w:t>
@@ -5660,7 +5751,11 @@
     </w:p>
     <w:p>
       <w:r>
-        <w:t>2. Поверхностные модели. Этот тип модели часто используется в компьютерной графике. Поверхность может описываться аналитически, либо задаваться другим способом (например, отдельными участками поверхности, задаваемыми в качестве участков поверхности того или иного вида). При этом вложенные криволинейные поверхности можно представлять в упрощённом виде, выполняя, например, полигональную аппроксимацию: такая поверхность будет задаваться в виде поверхности многогранника.</w:t>
+        <w:t xml:space="preserve">2. Поверхностные модели. Этот тип модели часто используется в компьютерной графике. Поверхность может описываться аналитически, либо задаваться другим способом (например, отдельными участками поверхности, задаваемыми в качестве участков поверхности того или иного вида). При этом </w:t>
+      </w:r>
+      <w:r>
+        <w:lastRenderedPageBreak/>
+        <w:t>вложенные криволинейные поверхности можно представлять в упрощённом виде, выполняя, например, полигональную аппроксимацию: такая поверхность будет задаваться в виде поверхности многогранника.</w:t>
       </w:r>
     </w:p>
     <w:p>
@@ -5670,7 +5765,6 @@
     </w:p>
     <w:p>
       <w:r>
-        <w:lastRenderedPageBreak/>
         <w:t>3. Твердотельные (объёмные) модели. Отличие данной формы задания модели от поверхностной формы состоит в том, что в объёмных моделях к информации о поверхностях добавляется информация о том, где расположен материал. Это можно сделать путём указания направления внутренней нормали.</w:t>
       </w:r>
     </w:p>
@@ -5750,6 +5844,7 @@
         </w:numPr>
       </w:pPr>
       <w:r>
+        <w:lastRenderedPageBreak/>
         <w:t>Список граней. Объект –</w:t>
       </w:r>
       <w:r>
@@ -5785,9 +5880,13 @@
           <w:numId w:val="4"/>
         </w:numPr>
       </w:pPr>
-      <w:r>
-        <w:lastRenderedPageBreak/>
-        <w:t>Полурёберные сетки. То же «крылатое» представление, но информация обхода хранится для половины грани</w:t>
+      <w:proofErr w:type="spellStart"/>
+      <w:r>
+        <w:t>Полурёберные</w:t>
+      </w:r>
+      <w:proofErr w:type="spellEnd"/>
+      <w:r>
+        <w:t xml:space="preserve"> сетки. То же «крылатое» представление, но информация обхода хранится для половины грани</w:t>
       </w:r>
       <w:r>
         <w:t>;</w:t>
@@ -5829,7 +5928,11 @@
     </w:p>
     <w:p>
       <w:r>
-        <w:t>При этом недостаточная эффективность преобразований геометрии объектов, сопутствующая такой форме представления, на программный продукт не повлияет, так как задание геометрии тел предусмотрены только на этапе выбора специфичных моделей, для которых можно определить длину, ширину или высоту. То есть начальная геометрия тел будет задаваться определённым алгоритмом, что разрешит описанную проблему.</w:t>
+        <w:t xml:space="preserve">При этом недостаточная эффективность преобразований геометрии объектов, сопутствующая такой форме представления, на программный продукт не повлияет, так как задание геометрии тел предусмотрены только на этапе </w:t>
+      </w:r>
+      <w:r>
+        <w:lastRenderedPageBreak/>
+        <w:t>выбора специфичных моделей, для которых можно определить длину, ширину или высоту. То есть начальная геометрия тел будет задаваться определённым алгоритмом, что разрешит описанную проблему.</w:t>
       </w:r>
     </w:p>
     <w:p>
@@ -5838,7 +5941,6 @@
       </w:pPr>
       <w:bookmarkStart w:id="6" w:name="_Toc50851383"/>
       <w:r>
-        <w:lastRenderedPageBreak/>
         <w:t xml:space="preserve">1.4 </w:t>
       </w:r>
       <w:r>
@@ -6001,6 +6103,7 @@
               <w:rFonts w:ascii="Cambria Math" w:hAnsi="Cambria Math"/>
               <w:lang w:val="en-US"/>
             </w:rPr>
+            <w:lastRenderedPageBreak/>
             <m:t>V=</m:t>
           </m:r>
           <m:d>
@@ -6580,7 +6683,6 @@
     </w:p>
     <w:p>
       <w:r>
-        <w:lastRenderedPageBreak/>
         <w:t xml:space="preserve">Матрица тела должна быть сформирована корректно, то есть любая точка, расположенная внутри тела, должна располагаться по положительную сторону от каждой грани тела. В случае, если для очередной грани условие не выполняется, соответствующий столбец матрицы надо умножить на </w:t>
       </w:r>
       <m:oMath>
@@ -6681,6 +6783,7 @@
         </w:numPr>
       </w:pPr>
       <w:r>
+        <w:lastRenderedPageBreak/>
         <w:t>Алгоритм работает в объектном пространстве, точность вычислений высокая.</w:t>
       </w:r>
     </w:p>
@@ -6698,7 +6801,6 @@
         </w:numPr>
       </w:pPr>
       <w:r>
-        <w:lastRenderedPageBreak/>
         <w:t xml:space="preserve">Теоретический рост сложности алгоритма – квадрат числа объектов. </w:t>
       </w:r>
     </w:p>
@@ -6810,7 +6912,11 @@
     </w:p>
     <w:p>
       <w:r>
-        <w:t xml:space="preserve">Данный алгоритм работает в пространстве изображения. Используется два буфера: буфер кадра, в котором хранятся атрибуты каждого пикселя в пространстве изображения, и </w:t>
+        <w:t xml:space="preserve">Данный алгоритм работает в пространстве изображения. Используется два буфера: буфер кадра, в котором хранятся атрибуты каждого пикселя в </w:t>
+      </w:r>
+      <w:r>
+        <w:lastRenderedPageBreak/>
+        <w:t xml:space="preserve">пространстве изображения, и </w:t>
       </w:r>
       <w:r>
         <w:rPr>
@@ -6839,7 +6945,6 @@
     </w:p>
     <w:p>
       <w:r>
-        <w:lastRenderedPageBreak/>
         <w:t xml:space="preserve">Первоначально в </w:t>
       </w:r>
       <w:r>
@@ -7453,6 +7558,7 @@
     </w:p>
     <w:p>
       <w:r>
+        <w:lastRenderedPageBreak/>
         <w:t>Недостатки:</w:t>
       </w:r>
     </w:p>
@@ -7465,7 +7571,6 @@
         </w:numPr>
       </w:pPr>
       <w:r>
-        <w:lastRenderedPageBreak/>
         <w:t>Большой объём требуемой памяти</w:t>
       </w:r>
       <w:r>
@@ -7581,11 +7686,8 @@
     </w:p>
     <w:p>
       <w:r>
-        <w:t xml:space="preserve">Если же точка наблюдателя находится не в бесконечности, то есть в рассмотрении фигурирует перспективная проекция, то предполагается, что сам </w:t>
-      </w:r>
-      <w:r>
         <w:lastRenderedPageBreak/>
-        <w:t xml:space="preserve">наблюдатель по-прежнему находится на положительной полуоси </w:t>
+        <w:t xml:space="preserve">Если же точка наблюдателя находится не в бесконечности, то есть в рассмотрении фигурирует перспективная проекция, то предполагается, что сам наблюдатель по-прежнему находится на положительной полуоси </w:t>
       </w:r>
       <m:oMath>
         <m:r>
@@ -9282,6 +9384,7 @@
         <w:rPr>
           <w:iCs/>
         </w:rPr>
+        <w:lastRenderedPageBreak/>
         <w:t>Рассмотрим преимущества и недостатки описанного алгоритма.</w:t>
       </w:r>
     </w:p>
@@ -9299,7 +9402,6 @@
         </w:numPr>
       </w:pPr>
       <w:r>
-        <w:lastRenderedPageBreak/>
         <w:t>Высокая реалистичность синтезируемого изображения</w:t>
       </w:r>
       <w:r>
@@ -9431,14 +9533,11 @@
         <w:t xml:space="preserve">буфера, </w:t>
       </w:r>
       <w:r>
+        <w:lastRenderedPageBreak/>
         <w:t>поэтому</w:t>
       </w:r>
       <w:r>
-        <w:t xml:space="preserve"> одним из наилучших вариантов будет модификация указанного метода </w:t>
-      </w:r>
-      <w:r>
-        <w:lastRenderedPageBreak/>
-        <w:t xml:space="preserve">путём добавления вычисления теневого </w:t>
+        <w:t xml:space="preserve"> одним из наилучших вариантов будет модификация указанного метода путём добавления вычисления теневого </w:t>
       </w:r>
       <w:r>
         <w:rPr>
@@ -9456,219 +9555,20 @@
     <w:p>
       <w:r>
         <w:t>Такой подход позволит не усложнять структуру программы, а также избежать проблем адаптации двух различных методов друг к другу, а, следовательно, уменьшить время отладки алгоритма.</w:t>
-      </w:r>
-    </w:p>
-    <w:p>
-      <w:pPr>
-        <w:pStyle w:val="2"/>
-      </w:pPr>
-      <w:bookmarkStart w:id="11" w:name="_Toc50851388"/>
-      <w:r>
-        <w:t xml:space="preserve">1.6 </w:t>
-      </w:r>
-      <w:r>
-        <w:t>Описание</w:t>
-      </w:r>
-      <w:r>
-        <w:t xml:space="preserve"> набора необходимых моделей, поставляемых с программным обеспечением</w:t>
-      </w:r>
-      <w:bookmarkEnd w:id="11"/>
-    </w:p>
-    <w:p>
-      <w:r>
-        <w:t>Опираясь на примеры визуализации выставочных стендов (см. Приложение), можно определить следующий перечень необходимых объектов сцены:</w:t>
-      </w:r>
-    </w:p>
-    <w:p>
-      <w:pPr>
-        <w:pStyle w:val="a8"/>
-        <w:numPr>
-          <w:ilvl w:val="0"/>
-          <w:numId w:val="11"/>
-        </w:numPr>
-      </w:pPr>
-      <w:r>
-        <w:t>Стол. Размеры объекта задаются пользователем по количеству занимаемых клеток области сцены</w:t>
-      </w:r>
-      <w:r>
-        <w:t>;</w:t>
-      </w:r>
-    </w:p>
-    <w:p>
-      <w:pPr>
-        <w:pStyle w:val="a8"/>
-        <w:numPr>
-          <w:ilvl w:val="0"/>
-          <w:numId w:val="11"/>
-        </w:numPr>
-      </w:pPr>
-      <w:r>
-        <w:t>Высокий стол (барная стойка). Размеры объекта задаются пользователем по количеству занимаемых клеток области сцены</w:t>
-      </w:r>
-      <w:r>
-        <w:t>;</w:t>
-      </w:r>
-    </w:p>
-    <w:p>
-      <w:pPr>
-        <w:pStyle w:val="a8"/>
-        <w:numPr>
-          <w:ilvl w:val="0"/>
-          <w:numId w:val="11"/>
-        </w:numPr>
-      </w:pPr>
-      <w:r>
-        <w:t>Стул. Занимает одну клетку плоскости сцены</w:t>
-      </w:r>
-      <w:r>
-        <w:t>;</w:t>
-      </w:r>
-    </w:p>
-    <w:p>
-      <w:pPr>
-        <w:pStyle w:val="a8"/>
-        <w:numPr>
-          <w:ilvl w:val="0"/>
-          <w:numId w:val="11"/>
-        </w:numPr>
-      </w:pPr>
-      <w:r>
-        <w:t>Барный стул. Занимает одну клетку плоскости сцены</w:t>
-      </w:r>
-      <w:r>
-        <w:t>;</w:t>
-      </w:r>
-    </w:p>
-    <w:p>
-      <w:pPr>
-        <w:pStyle w:val="a8"/>
-        <w:numPr>
-          <w:ilvl w:val="0"/>
-          <w:numId w:val="11"/>
-        </w:numPr>
-      </w:pPr>
-      <w:r>
-        <w:t>Диван. Длина объекта задаётся пользователем по количеству занимаемых клеток области сцены</w:t>
-      </w:r>
-      <w:r>
-        <w:t>;</w:t>
-      </w:r>
-    </w:p>
-    <w:p>
-      <w:pPr>
-        <w:pStyle w:val="a8"/>
-        <w:numPr>
-          <w:ilvl w:val="0"/>
-          <w:numId w:val="11"/>
-        </w:numPr>
-      </w:pPr>
-      <w:r>
-        <w:t>Растение в горшке в качестве элемента декора. Занимает одну клетку плоскости сцены</w:t>
-      </w:r>
-      <w:r>
-        <w:t>;</w:t>
-      </w:r>
-    </w:p>
-    <w:p>
-      <w:pPr>
-        <w:pStyle w:val="a8"/>
-        <w:numPr>
-          <w:ilvl w:val="0"/>
-          <w:numId w:val="11"/>
-        </w:numPr>
-      </w:pPr>
-      <w:r>
-        <w:t>Подиум для представления выставочных предметов заказчика. Размеры задаются пользователем по количеству занимаемых клеток плоскости сцены</w:t>
-      </w:r>
-      <w:r>
-        <w:t>;</w:t>
-      </w:r>
-    </w:p>
-    <w:p>
-      <w:pPr>
-        <w:pStyle w:val="a8"/>
-        <w:numPr>
-          <w:ilvl w:val="0"/>
-          <w:numId w:val="11"/>
-        </w:numPr>
-      </w:pPr>
-      <w:r>
-        <w:t>Экран для проектора. Размеры 2 на 1 ячеек, располагается на стойке</w:t>
-      </w:r>
-      <w:r>
-        <w:t>;</w:t>
-      </w:r>
-    </w:p>
-    <w:p>
-      <w:pPr>
-        <w:pStyle w:val="a8"/>
-        <w:numPr>
-          <w:ilvl w:val="0"/>
-          <w:numId w:val="11"/>
-        </w:numPr>
-      </w:pPr>
-      <w:r>
-        <w:t>Плазменный телевизор. Размеры 2 на 1 клетку, располагается на стойке</w:t>
-      </w:r>
-      <w:r>
-        <w:t>;</w:t>
-      </w:r>
-    </w:p>
-    <w:p>
-      <w:pPr>
-        <w:pStyle w:val="a8"/>
-        <w:numPr>
-          <w:ilvl w:val="0"/>
-          <w:numId w:val="11"/>
-        </w:numPr>
-      </w:pPr>
-      <w:r>
-        <w:t>Шкаф. Размеры задаются пользователем по количеству занимаемых клеток плоскости сцены</w:t>
-      </w:r>
-      <w:r>
-        <w:t>;</w:t>
-      </w:r>
-    </w:p>
-    <w:p>
-      <w:pPr>
-        <w:pStyle w:val="a8"/>
-        <w:numPr>
-          <w:ilvl w:val="0"/>
-          <w:numId w:val="11"/>
-        </w:numPr>
-      </w:pPr>
-      <w:r>
-        <w:lastRenderedPageBreak/>
-        <w:t>Стеллаж с тремя полками. Длина элемента задаётся пользователем</w:t>
-      </w:r>
-      <w:r>
-        <w:t>;</w:t>
-      </w:r>
-    </w:p>
-    <w:p>
-      <w:pPr>
-        <w:pStyle w:val="a8"/>
-        <w:numPr>
-          <w:ilvl w:val="0"/>
-          <w:numId w:val="11"/>
-        </w:numPr>
-      </w:pPr>
-      <w:r>
-        <w:t>Источники света. Положение задаётся координатами в трёхмерном пространстве, а направление распространения света – вектором</w:t>
-      </w:r>
-      <w:r>
-        <w:t>.</w:t>
-      </w:r>
-    </w:p>
-    <w:p>
-      <w:r>
-        <w:t>При этом стоит отметить факт того, что объект, размер которого задаётся пользователем, может занимать и часть ячейки, но при этом она будет занята полностью и расположить на свободной её части другой элемент декора уже будет нельзя.</w:t>
       </w:r>
     </w:p>
     <w:p/>
     <w:p/>
     <w:p/>
     <w:p/>
+    <w:p/>
+    <w:p/>
+    <w:p/>
+    <w:p/>
+    <w:p/>
+    <w:p/>
+    <w:p/>
+    <w:p/>
     <w:p>
       <w:pPr>
         <w:ind w:firstLine="0"/>
@@ -9679,73 +9579,74 @@
         <w:pStyle w:val="1"/>
         <w:jc w:val="center"/>
       </w:pPr>
-      <w:bookmarkStart w:id="12" w:name="_Toc50851389"/>
+      <w:bookmarkStart w:id="11" w:name="_Toc50851389"/>
       <w:r>
         <w:t xml:space="preserve">2. </w:t>
       </w:r>
       <w:r>
         <w:t>Конструкторская часть</w:t>
       </w:r>
+      <w:bookmarkEnd w:id="11"/>
+    </w:p>
+    <w:p>
+      <w:pPr>
+        <w:pStyle w:val="2"/>
+      </w:pPr>
+      <w:bookmarkStart w:id="12" w:name="_Toc50851390"/>
+      <w:r>
+        <w:t>2.1 Общий алгоритм решения поставленной задачи</w:t>
+      </w:r>
       <w:bookmarkEnd w:id="12"/>
     </w:p>
     <w:p>
+      <w:r>
+        <w:t>1. Задать размеры области размещения объектов</w:t>
+      </w:r>
+    </w:p>
+    <w:p>
+      <w:r>
+        <w:lastRenderedPageBreak/>
+        <w:t>2. Разместить объекты сцены и источники света</w:t>
+      </w:r>
+    </w:p>
+    <w:p>
+      <w:r>
+        <w:t xml:space="preserve">3. С помощью модифицированного алгоритма, использующего </w:t>
+      </w:r>
+      <w:r>
+        <w:rPr>
+          <w:lang w:val="en-US"/>
+        </w:rPr>
+        <w:t>z</w:t>
+      </w:r>
+      <w:r>
+        <w:t>-</w:t>
+      </w:r>
+      <w:r>
+        <w:t>буфер, определить падающие от объектов сцены тени и визуализировать обстановку, основываясь на текущем положении наблюдателя</w:t>
+      </w:r>
+    </w:p>
+    <w:p>
       <w:pPr>
         <w:pStyle w:val="2"/>
       </w:pPr>
-      <w:bookmarkStart w:id="13" w:name="_Toc50851390"/>
-      <w:r>
-        <w:t>2.1 Общий алгоритм решения поставленной задачи</w:t>
+      <w:bookmarkStart w:id="13" w:name="_Toc50851391"/>
+      <w:r>
+        <w:t xml:space="preserve">2.2 Алгоритм </w:t>
+      </w:r>
+      <w:r>
+        <w:rPr>
+          <w:lang w:val="en-US"/>
+        </w:rPr>
+        <w:t>z</w:t>
+      </w:r>
+      <w:r>
+        <w:t>-</w:t>
+      </w:r>
+      <w:r>
+        <w:t>буфера</w:t>
       </w:r>
       <w:bookmarkEnd w:id="13"/>
-    </w:p>
-    <w:p>
-      <w:r>
-        <w:t>1. Задать размеры области размещения объектов</w:t>
-      </w:r>
-    </w:p>
-    <w:p>
-      <w:r>
-        <w:t>2. Разместить объекты сцены и источники света</w:t>
-      </w:r>
-    </w:p>
-    <w:p>
-      <w:r>
-        <w:t xml:space="preserve">3. С помощью модифицированного алгоритма, использующего </w:t>
-      </w:r>
-      <w:r>
-        <w:rPr>
-          <w:lang w:val="en-US"/>
-        </w:rPr>
-        <w:t>z</w:t>
-      </w:r>
-      <w:r>
-        <w:t>-</w:t>
-      </w:r>
-      <w:r>
-        <w:t>буфер, определить падающие от объектов сцены тени и визуализировать обстановку, основываясь на текущем положении наблюдателя</w:t>
-      </w:r>
-    </w:p>
-    <w:p>
-      <w:pPr>
-        <w:pStyle w:val="2"/>
-      </w:pPr>
-      <w:bookmarkStart w:id="14" w:name="_Toc50851391"/>
-      <w:r>
-        <w:t xml:space="preserve">2.2 Алгоритм </w:t>
-      </w:r>
-      <w:r>
-        <w:rPr>
-          <w:lang w:val="en-US"/>
-        </w:rPr>
-        <w:t>z</w:t>
-      </w:r>
-      <w:r>
-        <w:t>-</w:t>
-      </w:r>
-      <w:r>
-        <w:t>буфера</w:t>
-      </w:r>
-      <w:bookmarkEnd w:id="14"/>
     </w:p>
     <w:p>
       <w:r>
@@ -9792,7 +9693,6 @@
         </w:rPr>
       </w:pPr>
       <w:r>
-        <w:lastRenderedPageBreak/>
         <w:t xml:space="preserve">3.1 Для каждого пикселя, который принадлежит многоугольнику вычислить </w:t>
       </w:r>
       <w:r>
@@ -10155,7 +10055,7 @@
       <w:pPr>
         <w:pStyle w:val="2"/>
       </w:pPr>
-      <w:bookmarkStart w:id="15" w:name="_Toc50851392"/>
+      <w:bookmarkStart w:id="14" w:name="_Toc50851392"/>
       <w:r>
         <w:t xml:space="preserve">2.3 </w:t>
       </w:r>
@@ -10174,7 +10074,7 @@
       <w:r>
         <w:t>буфера</w:t>
       </w:r>
-      <w:bookmarkEnd w:id="15"/>
+      <w:bookmarkEnd w:id="14"/>
     </w:p>
     <w:p>
       <w:r>
@@ -10254,6 +10154,7 @@
         <w:ind w:left="705"/>
       </w:pPr>
       <w:r>
+        <w:lastRenderedPageBreak/>
         <w:t>2</w:t>
       </w:r>
       <w:r>
@@ -10702,11 +10603,11 @@
       <w:pPr>
         <w:pStyle w:val="2"/>
       </w:pPr>
-      <w:bookmarkStart w:id="16" w:name="_Toc50851393"/>
+      <w:bookmarkStart w:id="15" w:name="_Toc50851393"/>
       <w:r>
         <w:t>2.4 Представление данных в программном обеспечении</w:t>
       </w:r>
-      <w:bookmarkEnd w:id="16"/>
+      <w:bookmarkEnd w:id="15"/>
     </w:p>
     <w:p>
       <w:r>
@@ -10727,7 +10628,6 @@
           <w:sz w:val="24"/>
           <w:szCs w:val="24"/>
         </w:rPr>
-        <w:lastRenderedPageBreak/>
         <w:t xml:space="preserve">Таблица </w:t>
       </w:r>
       <w:r>
@@ -11008,185 +10908,186 @@
         <w:ind w:left="708" w:hanging="708"/>
         <w:jc w:val="center"/>
       </w:pPr>
-      <w:bookmarkStart w:id="17" w:name="_Toc50851394"/>
-      <w:r>
+      <w:bookmarkStart w:id="16" w:name="_Toc50851394"/>
+      <w:r>
+        <w:lastRenderedPageBreak/>
         <w:t>3. Технологическая часть</w:t>
       </w:r>
+      <w:bookmarkEnd w:id="16"/>
+    </w:p>
+    <w:p>
+      <w:pPr>
+        <w:pStyle w:val="2"/>
+      </w:pPr>
+      <w:bookmarkStart w:id="17" w:name="_Toc50851395"/>
+      <w:r>
+        <w:t>3.1 Выбор языка программирования и среды разработки</w:t>
+      </w:r>
       <w:bookmarkEnd w:id="17"/>
     </w:p>
     <w:p>
+      <w:r>
+        <w:t xml:space="preserve">При написании программного продукта будет задействован язык </w:t>
+      </w:r>
+      <w:r>
+        <w:rPr>
+          <w:lang w:val="en-US"/>
+        </w:rPr>
+        <w:t>C</w:t>
+      </w:r>
+      <w:r>
+        <w:t>++</w:t>
+      </w:r>
+      <w:r>
+        <w:t>. Данный выбор обусловлен следующими факторами:</w:t>
+      </w:r>
+    </w:p>
+    <w:p>
+      <w:r>
+        <w:t>1. Данный язык преподавался в рамках курса Объектно-Ориентированного Программирования</w:t>
+      </w:r>
+      <w:r>
+        <w:t>;</w:t>
+      </w:r>
+    </w:p>
+    <w:p>
+      <w:r>
+        <w:t>2.</w:t>
+      </w:r>
+      <w:r>
+        <w:t xml:space="preserve"> Высокая вычислительная производительность. В аналитической части мною была обозначена важность скорости исполнения кода</w:t>
+      </w:r>
+      <w:r>
+        <w:t>;</w:t>
+      </w:r>
+    </w:p>
+    <w:p>
+      <w:r>
+        <w:t xml:space="preserve">3. </w:t>
+      </w:r>
+      <w:r>
+        <w:t>Язык поддерживает объектно-ориентированную парадигму программирования</w:t>
+      </w:r>
+      <w:r>
+        <w:t xml:space="preserve">. </w:t>
+      </w:r>
+      <w:r>
+        <w:t>Данный фактор позволить привести объекты сцены к объектам классов, а также пользоваться шаблонами проектирования. В свою очередь описанные факты дадут возможность писать читаемый и эффективный код</w:t>
+      </w:r>
+      <w:r>
+        <w:t>;</w:t>
+      </w:r>
+    </w:p>
+    <w:p>
+      <w:r>
+        <w:t>4. Доступность. Большое количество учебной литературы позволит быстро и эффективно писать код</w:t>
+      </w:r>
+      <w:r>
+        <w:t>.</w:t>
+      </w:r>
+    </w:p>
+    <w:p>
+      <w:r>
+        <w:t xml:space="preserve">При написании программы будет задействована среда разработки </w:t>
+      </w:r>
+      <w:r>
+        <w:rPr>
+          <w:lang w:val="en-US"/>
+        </w:rPr>
+        <w:t>QT</w:t>
+      </w:r>
+      <w:r>
+        <w:t xml:space="preserve"> </w:t>
+      </w:r>
+      <w:r>
+        <w:rPr>
+          <w:lang w:val="en-US"/>
+        </w:rPr>
+        <w:t>Creator</w:t>
+      </w:r>
+      <w:r>
+        <w:t xml:space="preserve">. </w:t>
+      </w:r>
+      <w:r>
+        <w:t>Данный выбор обусловлен следующими факторами:</w:t>
+      </w:r>
+    </w:p>
+    <w:p>
+      <w:r>
+        <w:t>1. Основы работы с данной средой разработки преподаётся в рамках курса Программирования на Си</w:t>
+      </w:r>
+      <w:r>
+        <w:t>;</w:t>
+      </w:r>
+    </w:p>
+    <w:p>
+      <w:r>
+        <w:t xml:space="preserve">2. </w:t>
+      </w:r>
+      <w:r>
+        <w:rPr>
+          <w:lang w:val="en-US"/>
+        </w:rPr>
+        <w:t>QT</w:t>
+      </w:r>
+      <w:r>
+        <w:t xml:space="preserve"> </w:t>
+      </w:r>
+      <w:r>
+        <w:rPr>
+          <w:lang w:val="en-US"/>
+        </w:rPr>
+        <w:t>Creator</w:t>
+      </w:r>
+      <w:r>
+        <w:t xml:space="preserve"> </w:t>
+      </w:r>
+      <w:r>
+        <w:t xml:space="preserve">позволяет работать с расширением </w:t>
+      </w:r>
+      <w:r>
+        <w:rPr>
+          <w:lang w:val="en-US"/>
+        </w:rPr>
+        <w:t>Qt</w:t>
+      </w:r>
+      <w:r>
+        <w:t xml:space="preserve"> </w:t>
+      </w:r>
+      <w:r>
+        <w:rPr>
+          <w:lang w:val="en-US"/>
+        </w:rPr>
+        <w:t>Design</w:t>
+      </w:r>
+      <w:r>
+        <w:t xml:space="preserve">, </w:t>
+      </w:r>
+      <w:r>
+        <w:t>которое позволит создать удобный и надёжный интерфейс для программного продукта в сжатые сроки</w:t>
+      </w:r>
+      <w:r>
+        <w:t>;</w:t>
+      </w:r>
+    </w:p>
+    <w:p>
+      <w:r>
+        <w:t xml:space="preserve"> </w:t>
+      </w:r>
+    </w:p>
+    <w:p>
       <w:pPr>
         <w:pStyle w:val="2"/>
       </w:pPr>
-      <w:bookmarkStart w:id="18" w:name="_Toc50851395"/>
-      <w:r>
-        <w:t>3.1 Выбор языка программирования и среды разработки</w:t>
+      <w:bookmarkStart w:id="18" w:name="_Toc50851396"/>
+      <w:r>
+        <w:lastRenderedPageBreak/>
+        <w:t xml:space="preserve">3.2 </w:t>
+      </w:r>
+      <w:r>
+        <w:t>Поля данных реализуемых классов</w:t>
       </w:r>
       <w:bookmarkEnd w:id="18"/>
-    </w:p>
-    <w:p>
-      <w:r>
-        <w:t xml:space="preserve">При написании программного продукта будет задействован язык </w:t>
-      </w:r>
-      <w:r>
-        <w:rPr>
-          <w:lang w:val="en-US"/>
-        </w:rPr>
-        <w:t>C</w:t>
-      </w:r>
-      <w:r>
-        <w:t>++</w:t>
-      </w:r>
-      <w:r>
-        <w:t>. Данный выбор обусловлен следующими факторами:</w:t>
-      </w:r>
-    </w:p>
-    <w:p>
-      <w:r>
-        <w:t>1. Данный язык преподавался в рамках курса Объектно-Ориентированного Программирования</w:t>
-      </w:r>
-      <w:r>
-        <w:t>;</w:t>
-      </w:r>
-    </w:p>
-    <w:p>
-      <w:r>
-        <w:t>2.</w:t>
-      </w:r>
-      <w:r>
-        <w:t xml:space="preserve"> Высокая вычислительная производительность. В аналитической части мною была обозначена важность скорости исполнения кода</w:t>
-      </w:r>
-      <w:r>
-        <w:t>;</w:t>
-      </w:r>
-    </w:p>
-    <w:p>
-      <w:r>
-        <w:t xml:space="preserve">3. </w:t>
-      </w:r>
-      <w:r>
-        <w:t>Язык поддерживает объектно-ориентированную парадигму программирования</w:t>
-      </w:r>
-      <w:r>
-        <w:t xml:space="preserve">. </w:t>
-      </w:r>
-      <w:r>
-        <w:t>Данный фактор позволить привести объекты сцены к объектам классов, а также пользоваться шаблонами проектирования. В свою очередь описанные факты дадут возможность писать читаемый и эффективный код</w:t>
-      </w:r>
-      <w:r>
-        <w:t>;</w:t>
-      </w:r>
-    </w:p>
-    <w:p>
-      <w:r>
-        <w:lastRenderedPageBreak/>
-        <w:t>4. Доступность. Большое количество учебной литературы позволит быстро и эффективно писать код</w:t>
-      </w:r>
-      <w:r>
-        <w:t>.</w:t>
-      </w:r>
-    </w:p>
-    <w:p>
-      <w:r>
-        <w:t xml:space="preserve">При написании программы будет задействована среда разработки </w:t>
-      </w:r>
-      <w:r>
-        <w:rPr>
-          <w:lang w:val="en-US"/>
-        </w:rPr>
-        <w:t>QT</w:t>
-      </w:r>
-      <w:r>
-        <w:t xml:space="preserve"> </w:t>
-      </w:r>
-      <w:r>
-        <w:rPr>
-          <w:lang w:val="en-US"/>
-        </w:rPr>
-        <w:t>Creator</w:t>
-      </w:r>
-      <w:r>
-        <w:t xml:space="preserve">. </w:t>
-      </w:r>
-      <w:r>
-        <w:t>Данный выбор обусловлен следующими факторами:</w:t>
-      </w:r>
-    </w:p>
-    <w:p>
-      <w:r>
-        <w:t>1. Основы работы с данной средой разработки преподаётся в рамках курса Программирования на Си</w:t>
-      </w:r>
-      <w:r>
-        <w:t>;</w:t>
-      </w:r>
-    </w:p>
-    <w:p>
-      <w:r>
-        <w:t xml:space="preserve">2. </w:t>
-      </w:r>
-      <w:r>
-        <w:rPr>
-          <w:lang w:val="en-US"/>
-        </w:rPr>
-        <w:t>QT</w:t>
-      </w:r>
-      <w:r>
-        <w:t xml:space="preserve"> </w:t>
-      </w:r>
-      <w:r>
-        <w:rPr>
-          <w:lang w:val="en-US"/>
-        </w:rPr>
-        <w:t>Creator</w:t>
-      </w:r>
-      <w:r>
-        <w:t xml:space="preserve"> </w:t>
-      </w:r>
-      <w:r>
-        <w:t xml:space="preserve">позволяет работать с расширением </w:t>
-      </w:r>
-      <w:r>
-        <w:rPr>
-          <w:lang w:val="en-US"/>
-        </w:rPr>
-        <w:t>Qt</w:t>
-      </w:r>
-      <w:r>
-        <w:t xml:space="preserve"> </w:t>
-      </w:r>
-      <w:r>
-        <w:rPr>
-          <w:lang w:val="en-US"/>
-        </w:rPr>
-        <w:t>Design</w:t>
-      </w:r>
-      <w:r>
-        <w:t xml:space="preserve">, </w:t>
-      </w:r>
-      <w:r>
-        <w:t>которое позволит создать удобный и надёжный интерфейс для программного продукта в сжатые сроки</w:t>
-      </w:r>
-      <w:r>
-        <w:t>;</w:t>
-      </w:r>
-    </w:p>
-    <w:p>
-      <w:r>
-        <w:t xml:space="preserve"> </w:t>
-      </w:r>
-    </w:p>
-    <w:p>
-      <w:pPr>
-        <w:pStyle w:val="2"/>
-      </w:pPr>
-      <w:bookmarkStart w:id="19" w:name="_Toc50851396"/>
-      <w:r>
-        <w:t xml:space="preserve">3.2 </w:t>
-      </w:r>
-      <w:r>
-        <w:t>Поля данных реализуемых классов</w:t>
-      </w:r>
-      <w:bookmarkEnd w:id="19"/>
     </w:p>
     <w:p>
       <w:pPr>
@@ -11465,13 +11366,23 @@
         </w:rPr>
         <w:t xml:space="preserve"> double </w:t>
       </w:r>
+      <w:proofErr w:type="spellStart"/>
       <w:r>
         <w:rPr>
           <w:rFonts w:ascii="Courier New" w:hAnsi="Courier New" w:cs="Courier New"/>
           <w:sz w:val="20"/>
           <w:lang w:val="en-US" w:eastAsia="ru-RU"/>
         </w:rPr>
-        <w:t>xCoordinate,</w:t>
+        <w:t>xCoordinate</w:t>
+      </w:r>
+      <w:proofErr w:type="spellEnd"/>
+      <w:r>
+        <w:rPr>
+          <w:rFonts w:ascii="Courier New" w:hAnsi="Courier New" w:cs="Courier New"/>
+          <w:sz w:val="20"/>
+          <w:lang w:val="en-US" w:eastAsia="ru-RU"/>
+        </w:rPr>
+        <w:t>,</w:t>
       </w:r>
       <w:r>
         <w:rPr>
@@ -11482,13 +11393,23 @@
         </w:rPr>
         <w:t xml:space="preserve"> </w:t>
       </w:r>
+      <w:proofErr w:type="spellStart"/>
       <w:r>
         <w:rPr>
           <w:rFonts w:ascii="Courier New" w:hAnsi="Courier New" w:cs="Courier New"/>
           <w:sz w:val="20"/>
           <w:lang w:val="en-US" w:eastAsia="ru-RU"/>
         </w:rPr>
-        <w:t>yCoordinate,</w:t>
+        <w:t>yCoordinate</w:t>
+      </w:r>
+      <w:proofErr w:type="spellEnd"/>
+      <w:r>
+        <w:rPr>
+          <w:rFonts w:ascii="Courier New" w:hAnsi="Courier New" w:cs="Courier New"/>
+          <w:sz w:val="20"/>
+          <w:lang w:val="en-US" w:eastAsia="ru-RU"/>
+        </w:rPr>
+        <w:t>,</w:t>
       </w:r>
       <w:r>
         <w:rPr>
@@ -11499,13 +11420,23 @@
         </w:rPr>
         <w:t xml:space="preserve"> </w:t>
       </w:r>
+      <w:proofErr w:type="spellStart"/>
       <w:r>
         <w:rPr>
           <w:rFonts w:ascii="Courier New" w:hAnsi="Courier New" w:cs="Courier New"/>
           <w:sz w:val="20"/>
           <w:lang w:val="en-US" w:eastAsia="ru-RU"/>
         </w:rPr>
-        <w:t>zCoordinate;</w:t>
+        <w:t>zCoordinate</w:t>
+      </w:r>
+      <w:proofErr w:type="spellEnd"/>
+      <w:r>
+        <w:rPr>
+          <w:rFonts w:ascii="Courier New" w:hAnsi="Courier New" w:cs="Courier New"/>
+          <w:sz w:val="20"/>
+          <w:lang w:val="en-US" w:eastAsia="ru-RU"/>
+        </w:rPr>
+        <w:t>;</w:t>
       </w:r>
       <w:r>
         <w:rPr>
@@ -11729,6 +11660,7 @@
         </w:rPr>
         <w:t xml:space="preserve"> </w:t>
       </w:r>
+      <w:proofErr w:type="spellStart"/>
       <w:r>
         <w:rPr>
           <w:rFonts w:ascii="Courier New" w:hAnsi="Courier New" w:cs="Courier New"/>
@@ -11740,6 +11672,7 @@
         </w:rPr>
         <w:t>MathVec</w:t>
       </w:r>
+      <w:proofErr w:type="spellEnd"/>
       <w:r>
         <w:rPr>
           <w:rFonts w:ascii="Courier New" w:hAnsi="Courier New" w:cs="Courier New"/>
@@ -11923,6 +11856,7 @@
         </w:rPr>
         <w:t xml:space="preserve"> </w:t>
       </w:r>
+      <w:proofErr w:type="spellStart"/>
       <w:r>
         <w:rPr>
           <w:rFonts w:ascii="Courier New" w:hAnsi="Courier New" w:cs="Courier New"/>
@@ -11931,6 +11865,7 @@
         </w:rPr>
         <w:t>xInc</w:t>
       </w:r>
+      <w:proofErr w:type="spellEnd"/>
       <w:r>
         <w:rPr>
           <w:rFonts w:ascii="Courier New" w:hAnsi="Courier New" w:cs="Courier New"/>
@@ -11948,6 +11883,7 @@
         </w:rPr>
         <w:t xml:space="preserve"> </w:t>
       </w:r>
+      <w:proofErr w:type="spellStart"/>
       <w:r>
         <w:rPr>
           <w:rFonts w:ascii="Courier New" w:hAnsi="Courier New" w:cs="Courier New"/>
@@ -11956,6 +11892,7 @@
         </w:rPr>
         <w:t>yInc</w:t>
       </w:r>
+      <w:proofErr w:type="spellEnd"/>
       <w:r>
         <w:rPr>
           <w:rFonts w:ascii="Courier New" w:hAnsi="Courier New" w:cs="Courier New"/>
@@ -11973,6 +11910,7 @@
         </w:rPr>
         <w:t xml:space="preserve"> </w:t>
       </w:r>
+      <w:proofErr w:type="spellStart"/>
       <w:r>
         <w:rPr>
           <w:rFonts w:ascii="Courier New" w:hAnsi="Courier New" w:cs="Courier New"/>
@@ -11981,6 +11919,7 @@
         </w:rPr>
         <w:t>zInc</w:t>
       </w:r>
+      <w:proofErr w:type="spellEnd"/>
       <w:r>
         <w:rPr>
           <w:rFonts w:ascii="Courier New" w:hAnsi="Courier New" w:cs="Courier New"/>
@@ -12422,7 +12361,6 @@
         </w:rPr>
         <w:t xml:space="preserve">    </w:t>
       </w:r>
-      <w:proofErr w:type="gramStart"/>
       <w:r>
         <w:rPr>
           <w:rFonts w:ascii="Courier New" w:hAnsi="Courier New" w:cs="Courier New"/>
@@ -12441,7 +12379,6 @@
         </w:rPr>
         <w:t>::</w:t>
       </w:r>
-      <w:proofErr w:type="gramEnd"/>
       <w:r>
         <w:rPr>
           <w:rFonts w:ascii="Courier New" w:hAnsi="Courier New" w:cs="Courier New"/>
@@ -12503,6 +12440,7 @@
         </w:rPr>
         <w:t xml:space="preserve"> </w:t>
       </w:r>
+      <w:proofErr w:type="spellStart"/>
       <w:r>
         <w:rPr>
           <w:rFonts w:ascii="Courier New" w:hAnsi="Courier New" w:cs="Courier New"/>
@@ -12511,6 +12449,7 @@
         </w:rPr>
         <w:t>usedFacets</w:t>
       </w:r>
+      <w:proofErr w:type="spellEnd"/>
       <w:r>
         <w:rPr>
           <w:rFonts w:ascii="Courier New" w:hAnsi="Courier New" w:cs="Courier New"/>
@@ -12810,10 +12749,8 @@
           <w:sz w:val="20"/>
           <w:lang w:eastAsia="ru-RU"/>
         </w:rPr>
-        <w:lastRenderedPageBreak/>
         <w:t xml:space="preserve">    </w:t>
       </w:r>
-      <w:proofErr w:type="gramStart"/>
       <w:r>
         <w:rPr>
           <w:rFonts w:ascii="Courier New" w:hAnsi="Courier New" w:cs="Courier New"/>
@@ -12832,7 +12769,6 @@
         </w:rPr>
         <w:t>::</w:t>
       </w:r>
-      <w:proofErr w:type="gramEnd"/>
       <w:r>
         <w:rPr>
           <w:rFonts w:ascii="Courier New" w:hAnsi="Courier New" w:cs="Courier New"/>
@@ -12894,6 +12830,7 @@
         </w:rPr>
         <w:t xml:space="preserve"> </w:t>
       </w:r>
+      <w:proofErr w:type="spellStart"/>
       <w:r>
         <w:rPr>
           <w:rFonts w:ascii="Courier New" w:hAnsi="Courier New" w:cs="Courier New"/>
@@ -12902,6 +12839,7 @@
         </w:rPr>
         <w:t>usedDots</w:t>
       </w:r>
+      <w:proofErr w:type="spellEnd"/>
       <w:r>
         <w:rPr>
           <w:rFonts w:ascii="Courier New" w:hAnsi="Courier New" w:cs="Courier New"/>
@@ -13031,6 +12969,7 @@
         </w:rPr>
         <w:t xml:space="preserve"> </w:t>
       </w:r>
+      <w:proofErr w:type="spellStart"/>
       <w:r>
         <w:rPr>
           <w:rFonts w:ascii="Courier New" w:hAnsi="Courier New" w:cs="Courier New"/>
@@ -13042,6 +12981,7 @@
         </w:rPr>
         <w:t>PolModel</w:t>
       </w:r>
+      <w:proofErr w:type="spellEnd"/>
       <w:r>
         <w:rPr>
           <w:rFonts w:ascii="Courier New" w:hAnsi="Courier New" w:cs="Courier New"/>
@@ -13189,7 +13129,6 @@
         </w:rPr>
         <w:t xml:space="preserve">    </w:t>
       </w:r>
-      <w:proofErr w:type="gramStart"/>
       <w:r>
         <w:rPr>
           <w:rFonts w:ascii="Courier New" w:hAnsi="Courier New" w:cs="Courier New"/>
@@ -13199,7 +13138,6 @@
         </w:rPr>
         <w:t>std::</w:t>
       </w:r>
-      <w:proofErr w:type="gramEnd"/>
       <w:r>
         <w:rPr>
           <w:rFonts w:ascii="Courier New" w:hAnsi="Courier New" w:cs="Courier New"/>
@@ -13329,7 +13267,6 @@
         </w:rPr>
         <w:t xml:space="preserve">    </w:t>
       </w:r>
-      <w:proofErr w:type="gramStart"/>
       <w:r>
         <w:rPr>
           <w:rFonts w:ascii="Courier New" w:hAnsi="Courier New" w:cs="Courier New"/>
@@ -13339,7 +13276,6 @@
         </w:rPr>
         <w:t>std::</w:t>
       </w:r>
-      <w:proofErr w:type="gramEnd"/>
       <w:r>
         <w:rPr>
           <w:rFonts w:ascii="Courier New" w:hAnsi="Courier New" w:cs="Courier New"/>
@@ -13840,6 +13776,7 @@
         </w:rPr>
         <w:t xml:space="preserve"> </w:t>
       </w:r>
+      <w:proofErr w:type="spellStart"/>
       <w:r>
         <w:rPr>
           <w:rFonts w:ascii="Courier New" w:hAnsi="Courier New" w:cs="Courier New"/>
@@ -13849,6 +13786,7 @@
         </w:rPr>
         <w:t>MathVec</w:t>
       </w:r>
+      <w:proofErr w:type="spellEnd"/>
       <w:r>
         <w:rPr>
           <w:rFonts w:ascii="Courier New" w:hAnsi="Courier New" w:cs="Courier New"/>
@@ -13966,6 +13904,7 @@
         </w:rPr>
         <w:t xml:space="preserve"> </w:t>
       </w:r>
+      <w:proofErr w:type="spellStart"/>
       <w:r>
         <w:rPr>
           <w:rFonts w:ascii="Courier New" w:hAnsi="Courier New" w:cs="Courier New"/>
@@ -13977,6 +13916,7 @@
         </w:rPr>
         <w:t>cellScene</w:t>
       </w:r>
+      <w:proofErr w:type="spellEnd"/>
       <w:r>
         <w:rPr>
           <w:rFonts w:ascii="Courier New" w:hAnsi="Courier New" w:cs="Courier New"/>
@@ -14131,6 +14071,7 @@
           <w:sz w:val="20"/>
           <w:lang w:eastAsia="ru-RU"/>
         </w:rPr>
+        <w:lastRenderedPageBreak/>
         <w:t xml:space="preserve">    </w:t>
       </w:r>
       <w:r>
@@ -14353,6 +14294,7 @@
         </w:rPr>
         <w:t xml:space="preserve"> </w:t>
       </w:r>
+      <w:proofErr w:type="spellStart"/>
       <w:r>
         <w:rPr>
           <w:rFonts w:ascii="Courier New" w:hAnsi="Courier New" w:cs="Courier New"/>
@@ -14361,6 +14303,7 @@
         </w:rPr>
         <w:t>modelsNum</w:t>
       </w:r>
+      <w:proofErr w:type="spellEnd"/>
       <w:r>
         <w:rPr>
           <w:rFonts w:ascii="Courier New" w:hAnsi="Courier New" w:cs="Courier New"/>
@@ -14447,7 +14390,6 @@
         </w:rPr>
         <w:t xml:space="preserve">    </w:t>
       </w:r>
-      <w:proofErr w:type="gramStart"/>
       <w:r>
         <w:rPr>
           <w:rFonts w:ascii="Courier New" w:hAnsi="Courier New" w:cs="Courier New"/>
@@ -14466,7 +14408,6 @@
         </w:rPr>
         <w:t>::</w:t>
       </w:r>
-      <w:proofErr w:type="gramEnd"/>
       <w:r>
         <w:rPr>
           <w:rFonts w:ascii="Courier New" w:hAnsi="Courier New" w:cs="Courier New"/>
@@ -14484,6 +14425,7 @@
         </w:rPr>
         <w:t>&lt;</w:t>
       </w:r>
+      <w:proofErr w:type="spellStart"/>
       <w:r>
         <w:rPr>
           <w:rFonts w:ascii="Courier New" w:hAnsi="Courier New" w:cs="Courier New"/>
@@ -14493,6 +14435,7 @@
         </w:rPr>
         <w:t>PolModel</w:t>
       </w:r>
+      <w:proofErr w:type="spellEnd"/>
       <w:r>
         <w:rPr>
           <w:rFonts w:ascii="Courier New" w:hAnsi="Courier New" w:cs="Courier New"/>
@@ -14669,6 +14612,7 @@
         </w:rPr>
         <w:t xml:space="preserve"> </w:t>
       </w:r>
+      <w:proofErr w:type="spellStart"/>
       <w:r>
         <w:rPr>
           <w:rFonts w:ascii="Courier New" w:hAnsi="Courier New" w:cs="Courier New"/>
@@ -14677,6 +14621,7 @@
         </w:rPr>
         <w:t>illumNum</w:t>
       </w:r>
+      <w:proofErr w:type="spellEnd"/>
       <w:r>
         <w:rPr>
           <w:rFonts w:ascii="Courier New" w:hAnsi="Courier New" w:cs="Courier New"/>
@@ -14747,7 +14692,6 @@
         </w:rPr>
         <w:t xml:space="preserve">    </w:t>
       </w:r>
-      <w:proofErr w:type="gramStart"/>
       <w:r>
         <w:rPr>
           <w:rFonts w:ascii="Courier New" w:hAnsi="Courier New" w:cs="Courier New"/>
@@ -14766,7 +14710,6 @@
         </w:rPr>
         <w:t>::</w:t>
       </w:r>
-      <w:proofErr w:type="gramEnd"/>
       <w:r>
         <w:rPr>
           <w:rFonts w:ascii="Courier New" w:hAnsi="Courier New" w:cs="Courier New"/>
@@ -14933,7 +14876,6 @@
         </w:rPr>
         <w:t xml:space="preserve">    </w:t>
       </w:r>
-      <w:proofErr w:type="gramStart"/>
       <w:r>
         <w:rPr>
           <w:rFonts w:ascii="Courier New" w:hAnsi="Courier New" w:cs="Courier New"/>
@@ -14952,7 +14894,6 @@
         </w:rPr>
         <w:t>::</w:t>
       </w:r>
-      <w:proofErr w:type="gramEnd"/>
       <w:r>
         <w:rPr>
           <w:rFonts w:ascii="Courier New" w:hAnsi="Courier New" w:cs="Courier New"/>
@@ -15031,6 +14972,7 @@
         </w:rPr>
         <w:t xml:space="preserve"> </w:t>
       </w:r>
+      <w:proofErr w:type="spellStart"/>
       <w:r>
         <w:rPr>
           <w:rFonts w:ascii="Courier New" w:hAnsi="Courier New" w:cs="Courier New"/>
@@ -15039,6 +14981,7 @@
         </w:rPr>
         <w:t>cellsBoolMap</w:t>
       </w:r>
+      <w:proofErr w:type="spellEnd"/>
       <w:r>
         <w:rPr>
           <w:rFonts w:ascii="Courier New" w:hAnsi="Courier New" w:cs="Courier New"/>
@@ -15116,7 +15059,6 @@
         </w:rPr>
         <w:t xml:space="preserve">  </w:t>
       </w:r>
-      <w:proofErr w:type="gramStart"/>
       <w:r>
         <w:rPr>
           <w:rFonts w:ascii="Courier New" w:hAnsi="Courier New" w:cs="Courier New"/>
@@ -15135,7 +15077,6 @@
         </w:rPr>
         <w:t>::</w:t>
       </w:r>
-      <w:proofErr w:type="gramEnd"/>
       <w:r>
         <w:rPr>
           <w:rFonts w:ascii="Courier New" w:hAnsi="Courier New" w:cs="Courier New"/>
@@ -15232,6 +15173,7 @@
         </w:rPr>
         <w:t xml:space="preserve"> </w:t>
       </w:r>
+      <w:proofErr w:type="spellStart"/>
       <w:r>
         <w:rPr>
           <w:rFonts w:ascii="Courier New" w:hAnsi="Courier New" w:cs="Courier New"/>
@@ -15240,6 +15182,7 @@
         </w:rPr>
         <w:t>cellsModelsMap</w:t>
       </w:r>
+      <w:proofErr w:type="spellEnd"/>
       <w:r>
         <w:rPr>
           <w:rFonts w:ascii="Courier New" w:hAnsi="Courier New" w:cs="Courier New"/>
@@ -15287,11 +15230,11 @@
       <w:pPr>
         <w:pStyle w:val="2"/>
       </w:pPr>
-      <w:bookmarkStart w:id="20" w:name="_Toc50851397"/>
+      <w:bookmarkStart w:id="19" w:name="_Toc50851397"/>
       <w:r>
         <w:t>3.3 Интерфейс программного обеспечения</w:t>
       </w:r>
-      <w:bookmarkEnd w:id="20"/>
+      <w:bookmarkEnd w:id="19"/>
     </w:p>
     <w:p>
       <w:r>
@@ -15307,7 +15250,6 @@
         <w:rPr>
           <w:noProof/>
         </w:rPr>
-        <w:lastRenderedPageBreak/>
         <w:drawing>
           <wp:inline distT="0" distB="0" distL="0" distR="0" wp14:anchorId="3C5423E6" wp14:editId="02F21609">
             <wp:extent cx="1590675" cy="4219327"/>
@@ -15416,6 +15358,7 @@
         <w:pStyle w:val="4"/>
       </w:pPr>
       <w:r>
+        <w:lastRenderedPageBreak/>
         <w:t>Список доступных объектов (Рисунок 2):</w:t>
       </w:r>
     </w:p>
@@ -15433,7 +15376,6 @@
         <w:rPr>
           <w:noProof/>
         </w:rPr>
-        <w:lastRenderedPageBreak/>
         <w:drawing>
           <wp:inline distT="0" distB="0" distL="0" distR="0" wp14:anchorId="1C4404D4" wp14:editId="7879FD46">
             <wp:extent cx="1543050" cy="3752850"/>
@@ -15815,12 +15757,12 @@
         <w:pStyle w:val="1"/>
         <w:jc w:val="center"/>
       </w:pPr>
-      <w:bookmarkStart w:id="21" w:name="_Toc50851398"/>
+      <w:bookmarkStart w:id="20" w:name="_Toc50851398"/>
       <w:r>
         <w:lastRenderedPageBreak/>
         <w:t>Заключение</w:t>
       </w:r>
-      <w:bookmarkEnd w:id="21"/>
+      <w:bookmarkEnd w:id="20"/>
     </w:p>
     <w:p>
       <w:r>
@@ -15871,12 +15813,12 @@
         <w:pStyle w:val="1"/>
         <w:jc w:val="center"/>
       </w:pPr>
-      <w:bookmarkStart w:id="22" w:name="_Toc50851399"/>
+      <w:bookmarkStart w:id="21" w:name="_Toc50851399"/>
       <w:r>
         <w:lastRenderedPageBreak/>
         <w:t>Список использованных источников</w:t>
       </w:r>
-      <w:bookmarkEnd w:id="22"/>
+      <w:bookmarkEnd w:id="21"/>
     </w:p>
     <w:p>
       <w:pPr>
@@ -15913,8 +15855,13 @@
         </w:rPr>
         <w:t xml:space="preserve">. </w:t>
       </w:r>
-      <w:r>
-        <w:t>Набережнов Г. М</w:t>
+      <w:proofErr w:type="spellStart"/>
+      <w:r>
+        <w:t>Набережнов</w:t>
+      </w:r>
+      <w:proofErr w:type="spellEnd"/>
+      <w:r>
+        <w:t xml:space="preserve"> Г. М</w:t>
       </w:r>
       <w:r>
         <w:rPr>
@@ -15938,12 +15885,26 @@
         <w:rPr>
           <w:szCs w:val="28"/>
         </w:rPr>
-        <w:t>Г. М. Набережнов, Н. Н. Максимов</w:t>
-      </w:r>
+        <w:t xml:space="preserve">Г. М. </w:t>
+      </w:r>
+      <w:proofErr w:type="spellStart"/>
       <w:r>
         <w:rPr>
           <w:szCs w:val="28"/>
         </w:rPr>
+        <w:t>Набережнов</w:t>
+      </w:r>
+      <w:proofErr w:type="spellEnd"/>
+      <w:r>
+        <w:rPr>
+          <w:szCs w:val="28"/>
+        </w:rPr>
+        <w:t>, Н. Н. Максимов</w:t>
+      </w:r>
+      <w:r>
+        <w:rPr>
+          <w:szCs w:val="28"/>
+        </w:rPr>
         <w:t xml:space="preserve"> // </w:t>
       </w:r>
       <w:r>
@@ -15968,8 +15929,16 @@
         <w:rPr>
           <w:szCs w:val="28"/>
         </w:rPr>
-        <w:t>им. А.Н.Туполева</w:t>
-      </w:r>
+        <w:t xml:space="preserve">им. </w:t>
+      </w:r>
+      <w:proofErr w:type="spellStart"/>
+      <w:r>
+        <w:rPr>
+          <w:szCs w:val="28"/>
+        </w:rPr>
+        <w:t>А.Н.Туполева</w:t>
+      </w:r>
+      <w:proofErr w:type="spellEnd"/>
       <w:r>
         <w:rPr>
           <w:szCs w:val="28"/>
@@ -16296,12 +16265,12 @@
         <w:pStyle w:val="1"/>
         <w:jc w:val="center"/>
       </w:pPr>
-      <w:bookmarkStart w:id="23" w:name="_Toc50851400"/>
+      <w:bookmarkStart w:id="22" w:name="_Toc50851400"/>
       <w:r>
         <w:lastRenderedPageBreak/>
         <w:t>Приложение</w:t>
       </w:r>
-      <w:bookmarkEnd w:id="23"/>
+      <w:bookmarkEnd w:id="22"/>
     </w:p>
     <w:p>
       <w:pPr>
@@ -17012,7 +16981,7 @@
         <w:rFonts w:ascii="Symbol" w:hAnsi="Symbol" w:hint="default"/>
       </w:rPr>
     </w:lvl>
-    <w:lvl w:ilvl="1" w:tplc="04190003" w:tentative="1">
+    <w:lvl w:ilvl="1" w:tplc="04190003">
       <w:start w:val="1"/>
       <w:numFmt w:val="bullet"/>
       <w:lvlText w:val="o"/>

</xml_diff>

<commit_message>
FIX: info about figures
</commit_message>
<xml_diff>
--- a/Summer/Release.docx
+++ b/Summer/Release.docx
@@ -787,31 +787,7 @@
                       <w:sz w:val="24"/>
                       <w:szCs w:val="24"/>
                     </w:rPr>
-                    <w:t xml:space="preserve">фамилия, </w:t>
-                  </w:r>
-                  <w:proofErr w:type="spellStart"/>
-                  <w:r>
-                    <w:rPr>
-                      <w:rFonts w:eastAsia="Calibri"/>
-                      <w:bCs/>
-                      <w:i/>
-                      <w:iCs/>
-                      <w:sz w:val="24"/>
-                      <w:szCs w:val="24"/>
-                    </w:rPr>
-                    <w:t>и.о</w:t>
-                  </w:r>
-                  <w:proofErr w:type="spellEnd"/>
-                  <w:r>
-                    <w:rPr>
-                      <w:rFonts w:eastAsia="Calibri"/>
-                      <w:bCs/>
-                      <w:i/>
-                      <w:iCs/>
-                      <w:sz w:val="24"/>
-                      <w:szCs w:val="24"/>
-                    </w:rPr>
-                    <w:t>.</w:t>
+                    <w:t>фамилия, и.о.</w:t>
                   </w:r>
                 </w:p>
               </w:tc>
@@ -1084,31 +1060,7 @@
                       <w:sz w:val="24"/>
                       <w:szCs w:val="24"/>
                     </w:rPr>
-                    <w:t xml:space="preserve">фамилия, </w:t>
-                  </w:r>
-                  <w:proofErr w:type="spellStart"/>
-                  <w:r>
-                    <w:rPr>
-                      <w:rFonts w:eastAsia="Calibri"/>
-                      <w:bCs/>
-                      <w:i/>
-                      <w:iCs/>
-                      <w:sz w:val="24"/>
-                      <w:szCs w:val="24"/>
-                    </w:rPr>
-                    <w:t>и.о</w:t>
-                  </w:r>
-                  <w:proofErr w:type="spellEnd"/>
-                  <w:r>
-                    <w:rPr>
-                      <w:rFonts w:eastAsia="Calibri"/>
-                      <w:bCs/>
-                      <w:i/>
-                      <w:iCs/>
-                      <w:sz w:val="24"/>
-                      <w:szCs w:val="24"/>
-                    </w:rPr>
-                    <w:t>.</w:t>
+                    <w:t>фамилия, и.о.</w:t>
                   </w:r>
                 </w:p>
               </w:tc>
@@ -3458,7 +3410,7 @@
           <w:r>
             <w:fldChar w:fldCharType="separate"/>
           </w:r>
-          <w:hyperlink w:anchor="_Toc50851378" w:history="1">
+          <w:hyperlink w:anchor="_Toc55127762" w:history="1">
             <w:r>
               <w:rPr>
                 <w:rStyle w:val="a9"/>
@@ -3485,7 +3437,7 @@
                 <w:noProof/>
                 <w:webHidden/>
               </w:rPr>
-              <w:instrText xml:space="preserve"> PAGEREF _Toc50851378 \h </w:instrText>
+              <w:instrText xml:space="preserve"> PAGEREF _Toc55127762 \h </w:instrText>
             </w:r>
             <w:r>
               <w:rPr>
@@ -3530,7 +3482,7 @@
               <w:lang w:eastAsia="ru-RU"/>
             </w:rPr>
           </w:pPr>
-          <w:hyperlink w:anchor="_Toc50851379" w:history="1">
+          <w:hyperlink w:anchor="_Toc55127763" w:history="1">
             <w:r>
               <w:rPr>
                 <w:rStyle w:val="a9"/>
@@ -3574,7 +3526,7 @@
                 <w:noProof/>
                 <w:webHidden/>
               </w:rPr>
-              <w:instrText xml:space="preserve"> PAGEREF _Toc50851379 \h </w:instrText>
+              <w:instrText xml:space="preserve"> PAGEREF _Toc55127763 \h </w:instrText>
             </w:r>
             <w:r>
               <w:rPr>
@@ -3620,7 +3572,7 @@
               <w:lang w:eastAsia="ru-RU"/>
             </w:rPr>
           </w:pPr>
-          <w:hyperlink w:anchor="_Toc50851380" w:history="1">
+          <w:hyperlink w:anchor="_Toc55127764" w:history="1">
             <w:r>
               <w:rPr>
                 <w:rStyle w:val="a9"/>
@@ -3662,7 +3614,7 @@
                 <w:noProof/>
                 <w:webHidden/>
               </w:rPr>
-              <w:instrText xml:space="preserve"> PAGEREF _Toc50851380 \h </w:instrText>
+              <w:instrText xml:space="preserve"> PAGEREF _Toc55127764 \h </w:instrText>
             </w:r>
             <w:r>
               <w:rPr>
@@ -3708,7 +3660,7 @@
               <w:lang w:eastAsia="ru-RU"/>
             </w:rPr>
           </w:pPr>
-          <w:hyperlink w:anchor="_Toc50851381" w:history="1">
+          <w:hyperlink w:anchor="_Toc55127765" w:history="1">
             <w:r>
               <w:rPr>
                 <w:rStyle w:val="a9"/>
@@ -3735,7 +3687,7 @@
                 <w:noProof/>
                 <w:webHidden/>
               </w:rPr>
-              <w:instrText xml:space="preserve"> PAGEREF _Toc50851381 \h </w:instrText>
+              <w:instrText xml:space="preserve"> PAGEREF _Toc55127765 \h </w:instrText>
             </w:r>
             <w:r>
               <w:rPr>
@@ -3755,7 +3707,7 @@
                 <w:noProof/>
                 <w:webHidden/>
               </w:rPr>
-              <w:t>6</w:t>
+              <w:t>7</w:t>
             </w:r>
             <w:r>
               <w:rPr>
@@ -3781,7 +3733,7 @@
               <w:lang w:eastAsia="ru-RU"/>
             </w:rPr>
           </w:pPr>
-          <w:hyperlink w:anchor="_Toc50851382" w:history="1">
+          <w:hyperlink w:anchor="_Toc55127766" w:history="1">
             <w:r>
               <w:rPr>
                 <w:rStyle w:val="a9"/>
@@ -3808,7 +3760,7 @@
                 <w:noProof/>
                 <w:webHidden/>
               </w:rPr>
-              <w:instrText xml:space="preserve"> PAGEREF _Toc50851382 \h </w:instrText>
+              <w:instrText xml:space="preserve"> PAGEREF _Toc55127766 \h </w:instrText>
             </w:r>
             <w:r>
               <w:rPr>
@@ -3828,7 +3780,7 @@
                 <w:noProof/>
                 <w:webHidden/>
               </w:rPr>
-              <w:t>7</w:t>
+              <w:t>8</w:t>
             </w:r>
             <w:r>
               <w:rPr>
@@ -3854,7 +3806,7 @@
               <w:lang w:eastAsia="ru-RU"/>
             </w:rPr>
           </w:pPr>
-          <w:hyperlink w:anchor="_Toc50851383" w:history="1">
+          <w:hyperlink w:anchor="_Toc55127767" w:history="1">
             <w:r>
               <w:rPr>
                 <w:rStyle w:val="a9"/>
@@ -3881,7 +3833,7 @@
                 <w:noProof/>
                 <w:webHidden/>
               </w:rPr>
-              <w:instrText xml:space="preserve"> PAGEREF _Toc50851383 \h </w:instrText>
+              <w:instrText xml:space="preserve"> PAGEREF _Toc55127767 \h </w:instrText>
             </w:r>
             <w:r>
               <w:rPr>
@@ -3901,7 +3853,7 @@
                 <w:noProof/>
                 <w:webHidden/>
               </w:rPr>
-              <w:t>8</w:t>
+              <w:t>10</w:t>
             </w:r>
             <w:r>
               <w:rPr>
@@ -3927,7 +3879,7 @@
               <w:lang w:eastAsia="ru-RU"/>
             </w:rPr>
           </w:pPr>
-          <w:hyperlink w:anchor="_Toc50851384" w:history="1">
+          <w:hyperlink w:anchor="_Toc55127768" w:history="1">
             <w:r>
               <w:rPr>
                 <w:rStyle w:val="a9"/>
@@ -3954,7 +3906,7 @@
                 <w:noProof/>
                 <w:webHidden/>
               </w:rPr>
-              <w:instrText xml:space="preserve"> PAGEREF _Toc50851384 \h </w:instrText>
+              <w:instrText xml:space="preserve"> PAGEREF _Toc55127768 \h </w:instrText>
             </w:r>
             <w:r>
               <w:rPr>
@@ -3974,7 +3926,7 @@
                 <w:noProof/>
                 <w:webHidden/>
               </w:rPr>
-              <w:t>9</w:t>
+              <w:t>10</w:t>
             </w:r>
             <w:r>
               <w:rPr>
@@ -4000,7 +3952,7 @@
               <w:lang w:eastAsia="ru-RU"/>
             </w:rPr>
           </w:pPr>
-          <w:hyperlink w:anchor="_Toc50851385" w:history="1">
+          <w:hyperlink w:anchor="_Toc55127769" w:history="1">
             <w:r>
               <w:rPr>
                 <w:rStyle w:val="a9"/>
@@ -4042,7 +3994,7 @@
                 <w:noProof/>
                 <w:webHidden/>
               </w:rPr>
-              <w:instrText xml:space="preserve"> PAGEREF _Toc50851385 \h </w:instrText>
+              <w:instrText xml:space="preserve"> PAGEREF _Toc55127769 \h </w:instrText>
             </w:r>
             <w:r>
               <w:rPr>
@@ -4062,7 +4014,7 @@
                 <w:noProof/>
                 <w:webHidden/>
               </w:rPr>
-              <w:t>11</w:t>
+              <w:t>12</w:t>
             </w:r>
             <w:r>
               <w:rPr>
@@ -4088,7 +4040,7 @@
               <w:lang w:eastAsia="ru-RU"/>
             </w:rPr>
           </w:pPr>
-          <w:hyperlink w:anchor="_Toc50851386" w:history="1">
+          <w:hyperlink w:anchor="_Toc55127770" w:history="1">
             <w:r>
               <w:rPr>
                 <w:rStyle w:val="a9"/>
@@ -4115,7 +4067,7 @@
                 <w:noProof/>
                 <w:webHidden/>
               </w:rPr>
-              <w:instrText xml:space="preserve"> PAGEREF _Toc50851386 \h </w:instrText>
+              <w:instrText xml:space="preserve"> PAGEREF _Toc55127770 \h </w:instrText>
             </w:r>
             <w:r>
               <w:rPr>
@@ -4135,7 +4087,7 @@
                 <w:noProof/>
                 <w:webHidden/>
               </w:rPr>
-              <w:t>13</w:t>
+              <w:t>14</w:t>
             </w:r>
             <w:r>
               <w:rPr>
@@ -4161,7 +4113,7 @@
               <w:lang w:eastAsia="ru-RU"/>
             </w:rPr>
           </w:pPr>
-          <w:hyperlink w:anchor="_Toc50851387" w:history="1">
+          <w:hyperlink w:anchor="_Toc55127771" w:history="1">
             <w:r>
               <w:rPr>
                 <w:rStyle w:val="a9"/>
@@ -4188,7 +4140,7 @@
                 <w:noProof/>
                 <w:webHidden/>
               </w:rPr>
-              <w:instrText xml:space="preserve"> PAGEREF _Toc50851387 \h </w:instrText>
+              <w:instrText xml:space="preserve"> PAGEREF _Toc55127771 \h </w:instrText>
             </w:r>
             <w:r>
               <w:rPr>
@@ -4208,7 +4160,76 @@
                 <w:noProof/>
                 <w:webHidden/>
               </w:rPr>
-              <w:t>15</w:t>
+              <w:t>16</w:t>
+            </w:r>
+            <w:r>
+              <w:rPr>
+                <w:noProof/>
+                <w:webHidden/>
+              </w:rPr>
+              <w:fldChar w:fldCharType="end"/>
+            </w:r>
+          </w:hyperlink>
+        </w:p>
+        <w:p>
+          <w:pPr>
+            <w:pStyle w:val="11"/>
+            <w:rPr>
+              <w:rFonts w:asciiTheme="minorHAnsi" w:eastAsiaTheme="minorEastAsia" w:hAnsiTheme="minorHAnsi" w:cstheme="minorBidi"/>
+              <w:noProof/>
+              <w:sz w:val="22"/>
+              <w:szCs w:val="22"/>
+              <w:lang w:eastAsia="ru-RU"/>
+            </w:rPr>
+          </w:pPr>
+          <w:hyperlink w:anchor="_Toc55127772" w:history="1">
+            <w:r>
+              <w:rPr>
+                <w:rStyle w:val="a9"/>
+                <w:noProof/>
+              </w:rPr>
+              <w:t>2. Конструкторская часть</w:t>
+            </w:r>
+            <w:r>
+              <w:rPr>
+                <w:noProof/>
+                <w:webHidden/>
+              </w:rPr>
+              <w:tab/>
+            </w:r>
+            <w:r>
+              <w:rPr>
+                <w:noProof/>
+                <w:webHidden/>
+              </w:rPr>
+              <w:fldChar w:fldCharType="begin"/>
+            </w:r>
+            <w:r>
+              <w:rPr>
+                <w:noProof/>
+                <w:webHidden/>
+              </w:rPr>
+              <w:instrText xml:space="preserve"> PAGEREF _Toc55127772 \h </w:instrText>
+            </w:r>
+            <w:r>
+              <w:rPr>
+                <w:noProof/>
+                <w:webHidden/>
+              </w:rPr>
+            </w:r>
+            <w:r>
+              <w:rPr>
+                <w:noProof/>
+                <w:webHidden/>
+              </w:rPr>
+              <w:fldChar w:fldCharType="separate"/>
+            </w:r>
+            <w:r>
+              <w:rPr>
+                <w:noProof/>
+                <w:webHidden/>
+              </w:rPr>
+              <w:t>17</w:t>
             </w:r>
             <w:r>
               <w:rPr>
@@ -4234,13 +4255,13 @@
               <w:lang w:eastAsia="ru-RU"/>
             </w:rPr>
           </w:pPr>
-          <w:hyperlink w:anchor="_Toc50851388" w:history="1">
+          <w:hyperlink w:anchor="_Toc55127773" w:history="1">
             <w:r>
               <w:rPr>
                 <w:rStyle w:val="a9"/>
                 <w:noProof/>
               </w:rPr>
-              <w:t>1.6 Описание набора необходимых моделей, поставляемых с программным обеспечением</w:t>
+              <w:t>2.1 Общий алгоритм решения поставленной задачи</w:t>
             </w:r>
             <w:r>
               <w:rPr>
@@ -4261,76 +4282,7 @@
                 <w:noProof/>
                 <w:webHidden/>
               </w:rPr>
-              <w:instrText xml:space="preserve"> PAGEREF _Toc50851388 \h </w:instrText>
-            </w:r>
-            <w:r>
-              <w:rPr>
-                <w:noProof/>
-                <w:webHidden/>
-              </w:rPr>
-            </w:r>
-            <w:r>
-              <w:rPr>
-                <w:noProof/>
-                <w:webHidden/>
-              </w:rPr>
-              <w:fldChar w:fldCharType="separate"/>
-            </w:r>
-            <w:r>
-              <w:rPr>
-                <w:noProof/>
-                <w:webHidden/>
-              </w:rPr>
-              <w:t>15</w:t>
-            </w:r>
-            <w:r>
-              <w:rPr>
-                <w:noProof/>
-                <w:webHidden/>
-              </w:rPr>
-              <w:fldChar w:fldCharType="end"/>
-            </w:r>
-          </w:hyperlink>
-        </w:p>
-        <w:p>
-          <w:pPr>
-            <w:pStyle w:val="11"/>
-            <w:rPr>
-              <w:rFonts w:asciiTheme="minorHAnsi" w:eastAsiaTheme="minorEastAsia" w:hAnsiTheme="minorHAnsi" w:cstheme="minorBidi"/>
-              <w:noProof/>
-              <w:sz w:val="22"/>
-              <w:szCs w:val="22"/>
-              <w:lang w:eastAsia="ru-RU"/>
-            </w:rPr>
-          </w:pPr>
-          <w:hyperlink w:anchor="_Toc50851389" w:history="1">
-            <w:r>
-              <w:rPr>
-                <w:rStyle w:val="a9"/>
-                <w:noProof/>
-              </w:rPr>
-              <w:t>2. Конструкторская часть</w:t>
-            </w:r>
-            <w:r>
-              <w:rPr>
-                <w:noProof/>
-                <w:webHidden/>
-              </w:rPr>
-              <w:tab/>
-            </w:r>
-            <w:r>
-              <w:rPr>
-                <w:noProof/>
-                <w:webHidden/>
-              </w:rPr>
-              <w:fldChar w:fldCharType="begin"/>
-            </w:r>
-            <w:r>
-              <w:rPr>
-                <w:noProof/>
-                <w:webHidden/>
-              </w:rPr>
-              <w:instrText xml:space="preserve"> PAGEREF _Toc50851389 \h </w:instrText>
+              <w:instrText xml:space="preserve"> PAGEREF _Toc55127773 \h </w:instrText>
             </w:r>
             <w:r>
               <w:rPr>
@@ -4376,13 +4328,28 @@
               <w:lang w:eastAsia="ru-RU"/>
             </w:rPr>
           </w:pPr>
-          <w:hyperlink w:anchor="_Toc50851390" w:history="1">
+          <w:hyperlink w:anchor="_Toc55127774" w:history="1">
             <w:r>
               <w:rPr>
                 <w:rStyle w:val="a9"/>
                 <w:noProof/>
               </w:rPr>
-              <w:t>2.1 Общий алгоритм решения поставленной задачи</w:t>
+              <w:t xml:space="preserve">2.2 Алгоритм </w:t>
+            </w:r>
+            <w:r>
+              <w:rPr>
+                <w:rStyle w:val="a9"/>
+                <w:noProof/>
+                <w:lang w:val="en-US"/>
+              </w:rPr>
+              <w:t>z</w:t>
+            </w:r>
+            <w:r>
+              <w:rPr>
+                <w:rStyle w:val="a9"/>
+                <w:noProof/>
+              </w:rPr>
+              <w:t>-буфера</w:t>
             </w:r>
             <w:r>
               <w:rPr>
@@ -4403,7 +4370,7 @@
                 <w:noProof/>
                 <w:webHidden/>
               </w:rPr>
-              <w:instrText xml:space="preserve"> PAGEREF _Toc50851390 \h </w:instrText>
+              <w:instrText xml:space="preserve"> PAGEREF _Toc55127774 \h </w:instrText>
             </w:r>
             <w:r>
               <w:rPr>
@@ -4423,7 +4390,7 @@
                 <w:noProof/>
                 <w:webHidden/>
               </w:rPr>
-              <w:t>17</w:t>
+              <w:t>18</w:t>
             </w:r>
             <w:r>
               <w:rPr>
@@ -4449,13 +4416,13 @@
               <w:lang w:eastAsia="ru-RU"/>
             </w:rPr>
           </w:pPr>
-          <w:hyperlink w:anchor="_Toc50851391" w:history="1">
+          <w:hyperlink w:anchor="_Toc55127775" w:history="1">
             <w:r>
               <w:rPr>
                 <w:rStyle w:val="a9"/>
                 <w:noProof/>
               </w:rPr>
-              <w:t xml:space="preserve">2.2 Алгоритм </w:t>
+              <w:t xml:space="preserve">2.3 Модифицированный алгоритм </w:t>
             </w:r>
             <w:r>
               <w:rPr>
@@ -4491,7 +4458,7 @@
                 <w:noProof/>
                 <w:webHidden/>
               </w:rPr>
-              <w:instrText xml:space="preserve"> PAGEREF _Toc50851391 \h </w:instrText>
+              <w:instrText xml:space="preserve"> PAGEREF _Toc55127775 \h </w:instrText>
             </w:r>
             <w:r>
               <w:rPr>
@@ -4511,7 +4478,7 @@
                 <w:noProof/>
                 <w:webHidden/>
               </w:rPr>
-              <w:t>17</w:t>
+              <w:t>18</w:t>
             </w:r>
             <w:r>
               <w:rPr>
@@ -4537,28 +4504,82 @@
               <w:lang w:eastAsia="ru-RU"/>
             </w:rPr>
           </w:pPr>
-          <w:hyperlink w:anchor="_Toc50851392" w:history="1">
+          <w:hyperlink w:anchor="_Toc55127776" w:history="1">
             <w:r>
               <w:rPr>
                 <w:rStyle w:val="a9"/>
                 <w:noProof/>
               </w:rPr>
-              <w:t xml:space="preserve">2.3 Модифицированный алгоритм </w:t>
-            </w:r>
+              <w:t>2.4 Представление данных в программном обеспечении</w:t>
+            </w:r>
+            <w:r>
+              <w:rPr>
+                <w:noProof/>
+                <w:webHidden/>
+              </w:rPr>
+              <w:tab/>
+            </w:r>
+            <w:r>
+              <w:rPr>
+                <w:noProof/>
+                <w:webHidden/>
+              </w:rPr>
+              <w:fldChar w:fldCharType="begin"/>
+            </w:r>
+            <w:r>
+              <w:rPr>
+                <w:noProof/>
+                <w:webHidden/>
+              </w:rPr>
+              <w:instrText xml:space="preserve"> PAGEREF _Toc55127776 \h </w:instrText>
+            </w:r>
+            <w:r>
+              <w:rPr>
+                <w:noProof/>
+                <w:webHidden/>
+              </w:rPr>
+            </w:r>
+            <w:r>
+              <w:rPr>
+                <w:noProof/>
+                <w:webHidden/>
+              </w:rPr>
+              <w:fldChar w:fldCharType="separate"/>
+            </w:r>
+            <w:r>
+              <w:rPr>
+                <w:noProof/>
+                <w:webHidden/>
+              </w:rPr>
+              <w:t>19</w:t>
+            </w:r>
+            <w:r>
+              <w:rPr>
+                <w:noProof/>
+                <w:webHidden/>
+              </w:rPr>
+              <w:fldChar w:fldCharType="end"/>
+            </w:r>
+          </w:hyperlink>
+        </w:p>
+        <w:p>
+          <w:pPr>
+            <w:pStyle w:val="11"/>
+            <w:rPr>
+              <w:rFonts w:asciiTheme="minorHAnsi" w:eastAsiaTheme="minorEastAsia" w:hAnsiTheme="minorHAnsi" w:cstheme="minorBidi"/>
+              <w:noProof/>
+              <w:sz w:val="22"/>
+              <w:szCs w:val="22"/>
+              <w:lang w:eastAsia="ru-RU"/>
+            </w:rPr>
+          </w:pPr>
+          <w:hyperlink w:anchor="_Toc55127777" w:history="1">
             <w:r>
               <w:rPr>
                 <w:rStyle w:val="a9"/>
                 <w:noProof/>
-                <w:lang w:val="en-US"/>
-              </w:rPr>
-              <w:t>z</w:t>
-            </w:r>
-            <w:r>
-              <w:rPr>
-                <w:rStyle w:val="a9"/>
-                <w:noProof/>
-              </w:rPr>
-              <w:t>-буфера</w:t>
+              </w:rPr>
+              <w:t>3. Технологическая часть</w:t>
             </w:r>
             <w:r>
               <w:rPr>
@@ -4579,7 +4600,7 @@
                 <w:noProof/>
                 <w:webHidden/>
               </w:rPr>
-              <w:instrText xml:space="preserve"> PAGEREF _Toc50851392 \h </w:instrText>
+              <w:instrText xml:space="preserve"> PAGEREF _Toc55127777 \h </w:instrText>
             </w:r>
             <w:r>
               <w:rPr>
@@ -4599,7 +4620,7 @@
                 <w:noProof/>
                 <w:webHidden/>
               </w:rPr>
-              <w:t>17</w:t>
+              <w:t>20</w:t>
             </w:r>
             <w:r>
               <w:rPr>
@@ -4625,13 +4646,13 @@
               <w:lang w:eastAsia="ru-RU"/>
             </w:rPr>
           </w:pPr>
-          <w:hyperlink w:anchor="_Toc50851393" w:history="1">
+          <w:hyperlink w:anchor="_Toc55127778" w:history="1">
             <w:r>
               <w:rPr>
                 <w:rStyle w:val="a9"/>
                 <w:noProof/>
               </w:rPr>
-              <w:t>2.4 Представление данных в программном обеспечении</w:t>
+              <w:t>3.1 Выбор языка программирования и среды разработки</w:t>
             </w:r>
             <w:r>
               <w:rPr>
@@ -4652,7 +4673,7 @@
                 <w:noProof/>
                 <w:webHidden/>
               </w:rPr>
-              <w:instrText xml:space="preserve"> PAGEREF _Toc50851393 \h </w:instrText>
+              <w:instrText xml:space="preserve"> PAGEREF _Toc55127778 \h </w:instrText>
             </w:r>
             <w:r>
               <w:rPr>
@@ -4672,76 +4693,7 @@
                 <w:noProof/>
                 <w:webHidden/>
               </w:rPr>
-              <w:t>18</w:t>
-            </w:r>
-            <w:r>
-              <w:rPr>
-                <w:noProof/>
-                <w:webHidden/>
-              </w:rPr>
-              <w:fldChar w:fldCharType="end"/>
-            </w:r>
-          </w:hyperlink>
-        </w:p>
-        <w:p>
-          <w:pPr>
-            <w:pStyle w:val="11"/>
-            <w:rPr>
-              <w:rFonts w:asciiTheme="minorHAnsi" w:eastAsiaTheme="minorEastAsia" w:hAnsiTheme="minorHAnsi" w:cstheme="minorBidi"/>
-              <w:noProof/>
-              <w:sz w:val="22"/>
-              <w:szCs w:val="22"/>
-              <w:lang w:eastAsia="ru-RU"/>
-            </w:rPr>
-          </w:pPr>
-          <w:hyperlink w:anchor="_Toc50851394" w:history="1">
-            <w:r>
-              <w:rPr>
-                <w:rStyle w:val="a9"/>
-                <w:noProof/>
-              </w:rPr>
-              <w:t>3. Технологическая часть</w:t>
-            </w:r>
-            <w:r>
-              <w:rPr>
-                <w:noProof/>
-                <w:webHidden/>
-              </w:rPr>
-              <w:tab/>
-            </w:r>
-            <w:r>
-              <w:rPr>
-                <w:noProof/>
-                <w:webHidden/>
-              </w:rPr>
-              <w:fldChar w:fldCharType="begin"/>
-            </w:r>
-            <w:r>
-              <w:rPr>
-                <w:noProof/>
-                <w:webHidden/>
-              </w:rPr>
-              <w:instrText xml:space="preserve"> PAGEREF _Toc50851394 \h </w:instrText>
-            </w:r>
-            <w:r>
-              <w:rPr>
-                <w:noProof/>
-                <w:webHidden/>
-              </w:rPr>
-            </w:r>
-            <w:r>
-              <w:rPr>
-                <w:noProof/>
-                <w:webHidden/>
-              </w:rPr>
-              <w:fldChar w:fldCharType="separate"/>
-            </w:r>
-            <w:r>
-              <w:rPr>
-                <w:noProof/>
-                <w:webHidden/>
-              </w:rPr>
-              <w:t>19</w:t>
+              <w:t>20</w:t>
             </w:r>
             <w:r>
               <w:rPr>
@@ -4767,13 +4719,13 @@
               <w:lang w:eastAsia="ru-RU"/>
             </w:rPr>
           </w:pPr>
-          <w:hyperlink w:anchor="_Toc50851395" w:history="1">
+          <w:hyperlink w:anchor="_Toc55127779" w:history="1">
             <w:r>
               <w:rPr>
                 <w:rStyle w:val="a9"/>
                 <w:noProof/>
               </w:rPr>
-              <w:t>3.1 Выбор языка программирования и среды разработки</w:t>
+              <w:t>3.2 Поля данных реализуемых классов</w:t>
             </w:r>
             <w:r>
               <w:rPr>
@@ -4794,7 +4746,7 @@
                 <w:noProof/>
                 <w:webHidden/>
               </w:rPr>
-              <w:instrText xml:space="preserve"> PAGEREF _Toc50851395 \h </w:instrText>
+              <w:instrText xml:space="preserve"> PAGEREF _Toc55127779 \h </w:instrText>
             </w:r>
             <w:r>
               <w:rPr>
@@ -4814,7 +4766,7 @@
                 <w:noProof/>
                 <w:webHidden/>
               </w:rPr>
-              <w:t>19</w:t>
+              <w:t>21</w:t>
             </w:r>
             <w:r>
               <w:rPr>
@@ -4840,13 +4792,13 @@
               <w:lang w:eastAsia="ru-RU"/>
             </w:rPr>
           </w:pPr>
-          <w:hyperlink w:anchor="_Toc50851396" w:history="1">
+          <w:hyperlink w:anchor="_Toc55127780" w:history="1">
             <w:r>
               <w:rPr>
                 <w:rStyle w:val="a9"/>
                 <w:noProof/>
               </w:rPr>
-              <w:t>3.2 Поля данных реализуемых классов</w:t>
+              <w:t>3.3 Интерфейс программного обеспечения</w:t>
             </w:r>
             <w:r>
               <w:rPr>
@@ -4867,7 +4819,7 @@
                 <w:noProof/>
                 <w:webHidden/>
               </w:rPr>
-              <w:instrText xml:space="preserve"> PAGEREF _Toc50851396 \h </w:instrText>
+              <w:instrText xml:space="preserve"> PAGEREF _Toc55127780 \h </w:instrText>
             </w:r>
             <w:r>
               <w:rPr>
@@ -4887,80 +4839,7 @@
                 <w:noProof/>
                 <w:webHidden/>
               </w:rPr>
-              <w:t>20</w:t>
-            </w:r>
-            <w:r>
-              <w:rPr>
-                <w:noProof/>
-                <w:webHidden/>
-              </w:rPr>
-              <w:fldChar w:fldCharType="end"/>
-            </w:r>
-          </w:hyperlink>
-        </w:p>
-        <w:p>
-          <w:pPr>
-            <w:pStyle w:val="21"/>
-            <w:tabs>
-              <w:tab w:val="right" w:leader="dot" w:pos="9628"/>
-            </w:tabs>
-            <w:spacing w:line="240" w:lineRule="auto"/>
-            <w:rPr>
-              <w:rFonts w:asciiTheme="minorHAnsi" w:eastAsiaTheme="minorEastAsia" w:hAnsiTheme="minorHAnsi" w:cstheme="minorBidi"/>
-              <w:noProof/>
-              <w:sz w:val="22"/>
-              <w:szCs w:val="22"/>
-              <w:lang w:eastAsia="ru-RU"/>
-            </w:rPr>
-          </w:pPr>
-          <w:hyperlink w:anchor="_Toc50851397" w:history="1">
-            <w:r>
-              <w:rPr>
-                <w:rStyle w:val="a9"/>
-                <w:noProof/>
-              </w:rPr>
-              <w:t>3.3 Интерфейс программного обеспечения</w:t>
-            </w:r>
-            <w:r>
-              <w:rPr>
-                <w:noProof/>
-                <w:webHidden/>
-              </w:rPr>
-              <w:tab/>
-            </w:r>
-            <w:r>
-              <w:rPr>
-                <w:noProof/>
-                <w:webHidden/>
-              </w:rPr>
-              <w:fldChar w:fldCharType="begin"/>
-            </w:r>
-            <w:r>
-              <w:rPr>
-                <w:noProof/>
-                <w:webHidden/>
-              </w:rPr>
-              <w:instrText xml:space="preserve"> PAGEREF _Toc50851397 \h </w:instrText>
-            </w:r>
-            <w:r>
-              <w:rPr>
-                <w:noProof/>
-                <w:webHidden/>
-              </w:rPr>
-            </w:r>
-            <w:r>
-              <w:rPr>
-                <w:noProof/>
-                <w:webHidden/>
-              </w:rPr>
-              <w:fldChar w:fldCharType="separate"/>
-            </w:r>
-            <w:r>
-              <w:rPr>
-                <w:noProof/>
-                <w:webHidden/>
-              </w:rPr>
-              <w:t>21</w:t>
+              <w:t>22</w:t>
             </w:r>
             <w:r>
               <w:rPr>
@@ -4982,7 +4861,7 @@
               <w:lang w:eastAsia="ru-RU"/>
             </w:rPr>
           </w:pPr>
-          <w:hyperlink w:anchor="_Toc50851398" w:history="1">
+          <w:hyperlink w:anchor="_Toc55127781" w:history="1">
             <w:r>
               <w:rPr>
                 <w:rStyle w:val="a9"/>
@@ -5009,7 +4888,7 @@
                 <w:noProof/>
                 <w:webHidden/>
               </w:rPr>
-              <w:instrText xml:space="preserve"> PAGEREF _Toc50851398 \h </w:instrText>
+              <w:instrText xml:space="preserve"> PAGEREF _Toc55127781 \h </w:instrText>
             </w:r>
             <w:r>
               <w:rPr>
@@ -5051,7 +4930,7 @@
               <w:lang w:eastAsia="ru-RU"/>
             </w:rPr>
           </w:pPr>
-          <w:hyperlink w:anchor="_Toc50851399" w:history="1">
+          <w:hyperlink w:anchor="_Toc55127782" w:history="1">
             <w:r>
               <w:rPr>
                 <w:rStyle w:val="a9"/>
@@ -5078,7 +4957,7 @@
                 <w:noProof/>
                 <w:webHidden/>
               </w:rPr>
-              <w:instrText xml:space="preserve"> PAGEREF _Toc50851399 \h </w:instrText>
+              <w:instrText xml:space="preserve"> PAGEREF _Toc55127782 \h </w:instrText>
             </w:r>
             <w:r>
               <w:rPr>
@@ -5120,7 +4999,7 @@
               <w:lang w:eastAsia="ru-RU"/>
             </w:rPr>
           </w:pPr>
-          <w:hyperlink w:anchor="_Toc50851400" w:history="1">
+          <w:hyperlink w:anchor="_Toc55127783" w:history="1">
             <w:r>
               <w:rPr>
                 <w:rStyle w:val="a9"/>
@@ -5147,7 +5026,7 @@
                 <w:noProof/>
                 <w:webHidden/>
               </w:rPr>
-              <w:instrText xml:space="preserve"> PAGEREF _Toc50851400 \h </w:instrText>
+              <w:instrText xml:space="preserve"> PAGEREF _Toc55127783 \h </w:instrText>
             </w:r>
             <w:r>
               <w:rPr>
@@ -5211,6 +5090,13 @@
         <w:tabs>
           <w:tab w:val="left" w:pos="3899"/>
         </w:tabs>
+      </w:pPr>
+    </w:p>
+    <w:p>
+      <w:pPr>
+        <w:tabs>
+          <w:tab w:val="left" w:pos="3899"/>
+        </w:tabs>
         <w:ind w:firstLine="0"/>
       </w:pPr>
     </w:p>
@@ -5218,7 +5104,7 @@
       <w:pPr>
         <w:pStyle w:val="1"/>
       </w:pPr>
-      <w:bookmarkStart w:id="1" w:name="_Toc50851378"/>
+      <w:bookmarkStart w:id="1" w:name="_Toc55127762"/>
       <w:r>
         <w:lastRenderedPageBreak/>
         <w:t>Введение</w:t>
@@ -5249,7 +5135,7 @@
         </w:numPr>
         <w:jc w:val="center"/>
       </w:pPr>
-      <w:bookmarkStart w:id="2" w:name="_Toc50851379"/>
+      <w:bookmarkStart w:id="2" w:name="_Toc55127763"/>
       <w:r>
         <w:lastRenderedPageBreak/>
         <w:t>Аналитическая часть</w:t>
@@ -5260,7 +5146,7 @@
       <w:pPr>
         <w:pStyle w:val="2"/>
       </w:pPr>
-      <w:bookmarkStart w:id="3" w:name="_Toc50851380"/>
+      <w:bookmarkStart w:id="3" w:name="_Toc55127764"/>
       <w:r>
         <w:t>1.1</w:t>
       </w:r>
@@ -5393,7 +5279,13 @@
         <w:t xml:space="preserve">описываемых </w:t>
       </w:r>
       <w:r>
-        <w:t>точками в пространстве, которые соединены рёбрами</w:t>
+        <w:t xml:space="preserve">точками в пространстве, </w:t>
+      </w:r>
+      <w:r>
+        <w:t>которые соединены</w:t>
+      </w:r>
+      <w:r>
+        <w:t xml:space="preserve"> рёбрами</w:t>
       </w:r>
       <w:r>
         <w:t xml:space="preserve">. </w:t>
@@ -5402,19 +5294,7 @@
         <w:t xml:space="preserve">Все доступные модели поставляются вместе с программным обеспечением, внесение новых моделей в базу не предусмотрено. Имеется возможность изменить положение модели на плоскости: переместить, повернуть. Также </w:t>
       </w:r>
       <w:r>
-        <w:t xml:space="preserve">можно выбрать длину, ширину и высоту модели, при этом единица измерения – занимаемые ячейки </w:t>
-      </w:r>
-      <w:r>
-        <w:t>(</w:t>
-      </w:r>
-      <w:r>
-        <w:t>или их частей</w:t>
-      </w:r>
-      <w:r>
-        <w:t>)</w:t>
-      </w:r>
-      <w:r>
-        <w:t xml:space="preserve"> плоскости выставочного стенда</w:t>
+        <w:t>можно выбрать длину, ширину и высоту модели, при этом единица измерения – занимаемые ячейки плоскости выставочного стенда</w:t>
       </w:r>
       <w:r>
         <w:t>.</w:t>
@@ -5450,7 +5330,10 @@
         <w:t>Стол. Размеры объекта задаются пользователем по количеству занимаемых клеток области сцены</w:t>
       </w:r>
       <w:r>
-        <w:t>. Является плоскостью, параллельной плоскости выставочного стенда, расположенной на четырёх правильных призмах с боковыми рёбрами, перпендикулярными двум плоскостям</w:t>
+        <w:t xml:space="preserve">. Является плоскостью, параллельной плоскости выставочного стенда, расположенной на четырёх </w:t>
+      </w:r>
+      <w:r>
+        <w:t>прямоугольных параллелепипедах</w:t>
       </w:r>
       <w:r>
         <w:t>;</w:t>
@@ -5471,11 +5354,23 @@
         <w:t>.</w:t>
       </w:r>
       <w:r>
-        <w:t xml:space="preserve"> </w:t>
+        <w:t xml:space="preserve"> Описание данного объекта схоже с обычным столом с той лишь </w:t>
       </w:r>
       <w:r>
         <w:lastRenderedPageBreak/>
-        <w:t>Описание данного объекта схоже с обычным столом с той лишь разницей, что правильные призмы имеют более длинные рёбра</w:t>
+        <w:t xml:space="preserve">разницей, что </w:t>
+      </w:r>
+      <w:r>
+        <w:t xml:space="preserve">прямоугольные параллелепипеды </w:t>
+      </w:r>
+      <w:r>
+        <w:t xml:space="preserve">имеют более длинные </w:t>
+      </w:r>
+      <w:r>
+        <w:t xml:space="preserve">боковые </w:t>
+      </w:r>
+      <w:r>
+        <w:t>рёбра</w:t>
       </w:r>
       <w:r>
         <w:t>;</w:t>
@@ -5493,7 +5388,10 @@
         <w:t>Стул. Занимает одну клетку плоскости сцены</w:t>
       </w:r>
       <w:r>
-        <w:t>. Является плоскостью, параллельной плоскости выставочного стенда, расположенной на правильной призме с боковыми рёбрами, перпендикулярными плоскости выставочного стенда</w:t>
+        <w:t xml:space="preserve">. Является плоскостью, параллельной плоскости выставочного стенда, расположенной на </w:t>
+      </w:r>
+      <w:r>
+        <w:t>прямоугольном параллелепипеде</w:t>
       </w:r>
       <w:r>
         <w:t>;</w:t>
@@ -5511,7 +5409,19 @@
         <w:t>Барный стул. Занимает одну клетку плоскости сцены</w:t>
       </w:r>
       <w:r>
-        <w:t>. Описание данного объекта схоже с обычным столом с той лишь разницей, что правильная призма имеет более длинные рёбра</w:t>
+        <w:t xml:space="preserve">. Описание данного объекта схоже с обычным столом с той лишь разницей, что </w:t>
+      </w:r>
+      <w:r>
+        <w:t xml:space="preserve">прямоугольный параллелепипед </w:t>
+      </w:r>
+      <w:r>
+        <w:t xml:space="preserve">имеет более длинные </w:t>
+      </w:r>
+      <w:r>
+        <w:t xml:space="preserve">боковые </w:t>
+      </w:r>
+      <w:r>
+        <w:t>рёбра</w:t>
       </w:r>
       <w:r>
         <w:t>;</w:t>
@@ -5529,16 +5439,34 @@
         <w:t>Диван. Длина объекта задаётся пользователем по количеству занимаемых клеток области сцены</w:t>
       </w:r>
       <w:r>
-        <w:t>. Является двумя правильными призмами, образующими 3</w:t>
+        <w:t xml:space="preserve">. </w:t>
+      </w:r>
+      <w:r>
+        <w:t>Сложная фигура, представляемая п</w:t>
+      </w:r>
+      <w:r>
+        <w:t>рямоугольны</w:t>
+      </w:r>
+      <w:r>
+        <w:t>м</w:t>
+      </w:r>
+      <w:r>
+        <w:t xml:space="preserve"> параллелепипед</w:t>
+      </w:r>
+      <w:r>
+        <w:t>ом</w:t>
+      </w:r>
+      <w:r>
+        <w:t xml:space="preserve"> с вычтенной </w:t>
       </w:r>
       <w:r>
         <w:rPr>
           <w:lang w:val="en-US"/>
         </w:rPr>
-        <w:t xml:space="preserve">/4 </w:t>
-      </w:r>
-      <w:r>
-        <w:t>правильной призмы, включающей описанные</w:t>
+        <w:t xml:space="preserve">1/4 </w:t>
+      </w:r>
+      <w:r>
+        <w:t>подобной частью</w:t>
       </w:r>
       <w:r>
         <w:t>;</w:t>
@@ -5574,7 +5502,10 @@
         <w:t>Подиум для представления выставочных предметов заказчика. Размеры задаются пользователем по количеству занимаемых клеток плоскости сцены</w:t>
       </w:r>
       <w:r>
-        <w:t>. Является правильной призмой с боковыми рёбрами, перпендикулярными плоскости выставочного стенда</w:t>
+        <w:t xml:space="preserve">. Является </w:t>
+      </w:r>
+      <w:r>
+        <w:t>прямоугольным параллелепипедом</w:t>
       </w:r>
       <w:r>
         <w:t>;</w:t>
@@ -5610,32 +5541,22 @@
         <w:t>Плазменный телевизор. Размеры 2 на 1 клетку, располагается на стойке</w:t>
       </w:r>
       <w:r>
-        <w:t xml:space="preserve">. </w:t>
-      </w:r>
-      <w:r>
-        <w:t xml:space="preserve">Является </w:t>
-      </w:r>
-      <w:r>
-        <w:t>правильной призмой с боковыми рёбрами</w:t>
-      </w:r>
-      <w:r>
-        <w:t xml:space="preserve">, </w:t>
-      </w:r>
-      <w:r>
-        <w:t xml:space="preserve">перпендикулярными </w:t>
-      </w:r>
-      <w:r>
-        <w:t xml:space="preserve">плоскости выставочного стенда, </w:t>
-      </w:r>
-      <w:r>
-        <w:lastRenderedPageBreak/>
-        <w:t>расположенно</w:t>
-      </w:r>
-      <w:r>
-        <w:t>го</w:t>
-      </w:r>
-      <w:r>
-        <w:t xml:space="preserve"> на правильной призме с боковыми рёбрами, перпендикулярными той же плоскости</w:t>
+        <w:t xml:space="preserve">. Является </w:t>
+      </w:r>
+      <w:r>
+        <w:t>прямоугольным параллелепипедом</w:t>
+      </w:r>
+      <w:r>
+        <w:t>, расположенн</w:t>
+      </w:r>
+      <w:r>
+        <w:t>ым</w:t>
+      </w:r>
+      <w:r>
+        <w:t xml:space="preserve"> на правильной призме с боковыми рёбрами, перпендикулярными </w:t>
+      </w:r>
+      <w:r>
+        <w:t>плоскости выставочного стенда</w:t>
       </w:r>
       <w:r>
         <w:t>;</w:t>
@@ -5650,10 +5571,14 @@
         </w:numPr>
       </w:pPr>
       <w:r>
+        <w:lastRenderedPageBreak/>
         <w:t>Шкаф. Размеры задаются пользователем по количеству занимаемых клеток плоскости сцены</w:t>
       </w:r>
       <w:r>
-        <w:t>. Является правильной призмой с рёбрами, перпендикулярными плоскости выставочного стенда</w:t>
+        <w:t xml:space="preserve">. Является </w:t>
+      </w:r>
+      <w:r>
+        <w:t>прямоугольным параллелепипедом</w:t>
       </w:r>
       <w:r>
         <w:t>;</w:t>
@@ -5677,15 +5602,13 @@
         <w:t xml:space="preserve">параллельными </w:t>
       </w:r>
       <w:r>
-        <w:t xml:space="preserve">плоскостями, </w:t>
-      </w:r>
-      <w:proofErr w:type="spellStart"/>
-      <w:r>
-        <w:t>распределённо</w:t>
-      </w:r>
-      <w:proofErr w:type="spellEnd"/>
-      <w:r>
-        <w:t xml:space="preserve"> расположенных на четырёх правильных призмах с рёбрами, перпендикулярными плоскости выставочного стенда</w:t>
+        <w:t>плоскостями,</w:t>
+      </w:r>
+      <w:r>
+        <w:t xml:space="preserve"> </w:t>
+      </w:r>
+      <w:r>
+        <w:t>расположенных на четырёх правильных призмах с рёбрами, перпендикулярными плоскости выставочного стенда</w:t>
       </w:r>
       <w:r>
         <w:t>;</w:t>
@@ -5719,7 +5642,7 @@
       <w:pPr>
         <w:pStyle w:val="2"/>
       </w:pPr>
-      <w:bookmarkStart w:id="4" w:name="_Toc50851381"/>
+      <w:bookmarkStart w:id="4" w:name="_Toc55127765"/>
       <w:r>
         <w:t xml:space="preserve">1.2 </w:t>
       </w:r>
@@ -5751,11 +5674,11 @@
     </w:p>
     <w:p>
       <w:r>
-        <w:t xml:space="preserve">2. Поверхностные модели. Этот тип модели часто используется в компьютерной графике. Поверхность может описываться аналитически, либо задаваться другим способом (например, отдельными участками поверхности, задаваемыми в качестве участков поверхности того или иного вида). При этом </w:t>
+        <w:t xml:space="preserve">2. Поверхностные модели. Этот тип модели часто используется в компьютерной графике. Поверхность может описываться аналитически, либо задаваться другим способом (например, отдельными участками поверхности, задаваемыми в качестве участков поверхности того или иного вида). При этом вложенные криволинейные поверхности можно представлять в упрощённом </w:t>
       </w:r>
       <w:r>
         <w:lastRenderedPageBreak/>
-        <w:t>вложенные криволинейные поверхности можно представлять в упрощённом виде, выполняя, например, полигональную аппроксимацию: такая поверхность будет задаваться в виде поверхности многогранника.</w:t>
+        <w:t>виде, выполняя, например, полигональную аппроксимацию: такая поверхность будет задаваться в виде поверхности многогранника.</w:t>
       </w:r>
     </w:p>
     <w:p>
@@ -5777,7 +5700,7 @@
       <w:pPr>
         <w:pStyle w:val="2"/>
       </w:pPr>
-      <w:bookmarkStart w:id="5" w:name="_Toc50851382"/>
+      <w:bookmarkStart w:id="5" w:name="_Toc55127766"/>
       <w:r>
         <w:t xml:space="preserve">1.3 </w:t>
       </w:r>
@@ -5880,13 +5803,8 @@
           <w:numId w:val="4"/>
         </w:numPr>
       </w:pPr>
-      <w:proofErr w:type="spellStart"/>
-      <w:r>
-        <w:t>Полурёберные</w:t>
-      </w:r>
-      <w:proofErr w:type="spellEnd"/>
-      <w:r>
-        <w:t xml:space="preserve"> сетки. То же «крылатое» представление, но информация обхода хранится для половины грани</w:t>
+      <w:r>
+        <w:t>Полурёберные сетки. То же «крылатое» представление, но информация обхода хранится для половины грани</w:t>
       </w:r>
       <w:r>
         <w:t>;</w:t>
@@ -5939,7 +5857,7 @@
       <w:pPr>
         <w:pStyle w:val="2"/>
       </w:pPr>
-      <w:bookmarkStart w:id="6" w:name="_Toc50851383"/>
+      <w:bookmarkStart w:id="6" w:name="_Toc55127767"/>
       <w:r>
         <w:t xml:space="preserve">1.4 </w:t>
       </w:r>
@@ -6009,7 +5927,7 @@
       <w:pPr>
         <w:pStyle w:val="3"/>
       </w:pPr>
-      <w:bookmarkStart w:id="7" w:name="_Toc50851384"/>
+      <w:bookmarkStart w:id="7" w:name="_Toc55127768"/>
       <w:r>
         <w:t>Алгоритм Робертса</w:t>
       </w:r>
@@ -6892,7 +6810,7 @@
       <w:pPr>
         <w:pStyle w:val="3"/>
       </w:pPr>
-      <w:bookmarkStart w:id="8" w:name="_Toc50851385"/>
+      <w:bookmarkStart w:id="8" w:name="_Toc55127769"/>
       <w:r>
         <w:t xml:space="preserve">Алгоритм, использующий </w:t>
       </w:r>
@@ -7611,7 +7529,7 @@
       <w:pPr>
         <w:pStyle w:val="3"/>
       </w:pPr>
-      <w:bookmarkStart w:id="9" w:name="_Toc50851386"/>
+      <w:bookmarkStart w:id="9" w:name="_Toc55127770"/>
       <w:r>
         <w:t>Алгоритм обратной трассировки лучей</w:t>
       </w:r>
@@ -9496,7 +9414,7 @@
       <w:pPr>
         <w:pStyle w:val="2"/>
       </w:pPr>
-      <w:bookmarkStart w:id="10" w:name="_Toc50851387"/>
+      <w:bookmarkStart w:id="10" w:name="_Toc55127771"/>
       <w:r>
         <w:t xml:space="preserve">1.5 </w:t>
       </w:r>
@@ -9579,7 +9497,7 @@
         <w:pStyle w:val="1"/>
         <w:jc w:val="center"/>
       </w:pPr>
-      <w:bookmarkStart w:id="11" w:name="_Toc50851389"/>
+      <w:bookmarkStart w:id="11" w:name="_Toc55127772"/>
       <w:r>
         <w:t xml:space="preserve">2. </w:t>
       </w:r>
@@ -9592,7 +9510,7 @@
       <w:pPr>
         <w:pStyle w:val="2"/>
       </w:pPr>
-      <w:bookmarkStart w:id="12" w:name="_Toc50851390"/>
+      <w:bookmarkStart w:id="12" w:name="_Toc55127773"/>
       <w:r>
         <w:t>2.1 Общий алгоритм решения поставленной задачи</w:t>
       </w:r>
@@ -9630,7 +9548,7 @@
       <w:pPr>
         <w:pStyle w:val="2"/>
       </w:pPr>
-      <w:bookmarkStart w:id="13" w:name="_Toc50851391"/>
+      <w:bookmarkStart w:id="13" w:name="_Toc55127774"/>
       <w:r>
         <w:t xml:space="preserve">2.2 Алгоритм </w:t>
       </w:r>
@@ -10055,7 +9973,7 @@
       <w:pPr>
         <w:pStyle w:val="2"/>
       </w:pPr>
-      <w:bookmarkStart w:id="14" w:name="_Toc50851392"/>
+      <w:bookmarkStart w:id="14" w:name="_Toc55127775"/>
       <w:r>
         <w:t xml:space="preserve">2.3 </w:t>
       </w:r>
@@ -10603,7 +10521,7 @@
       <w:pPr>
         <w:pStyle w:val="2"/>
       </w:pPr>
-      <w:bookmarkStart w:id="15" w:name="_Toc50851393"/>
+      <w:bookmarkStart w:id="15" w:name="_Toc55127776"/>
       <w:r>
         <w:t>2.4 Представление данных в программном обеспечении</w:t>
       </w:r>
@@ -10908,7 +10826,7 @@
         <w:ind w:left="708" w:hanging="708"/>
         <w:jc w:val="center"/>
       </w:pPr>
-      <w:bookmarkStart w:id="16" w:name="_Toc50851394"/>
+      <w:bookmarkStart w:id="16" w:name="_Toc55127777"/>
       <w:r>
         <w:lastRenderedPageBreak/>
         <w:t>3. Технологическая часть</w:t>
@@ -10919,7 +10837,7 @@
       <w:pPr>
         <w:pStyle w:val="2"/>
       </w:pPr>
-      <w:bookmarkStart w:id="17" w:name="_Toc50851395"/>
+      <w:bookmarkStart w:id="17" w:name="_Toc55127778"/>
       <w:r>
         <w:t>3.1 Выбор языка программирования и среды разработки</w:t>
       </w:r>
@@ -11079,7 +10997,7 @@
       <w:pPr>
         <w:pStyle w:val="2"/>
       </w:pPr>
-      <w:bookmarkStart w:id="18" w:name="_Toc50851396"/>
+      <w:bookmarkStart w:id="18" w:name="_Toc55127779"/>
       <w:r>
         <w:lastRenderedPageBreak/>
         <w:t xml:space="preserve">3.2 </w:t>
@@ -11366,23 +11284,30 @@
         </w:rPr>
         <w:t xml:space="preserve"> double </w:t>
       </w:r>
-      <w:proofErr w:type="spellStart"/>
       <w:r>
         <w:rPr>
           <w:rFonts w:ascii="Courier New" w:hAnsi="Courier New" w:cs="Courier New"/>
           <w:sz w:val="20"/>
           <w:lang w:val="en-US" w:eastAsia="ru-RU"/>
         </w:rPr>
-        <w:t>xCoordinate</w:t>
-      </w:r>
-      <w:proofErr w:type="spellEnd"/>
-      <w:r>
-        <w:rPr>
-          <w:rFonts w:ascii="Courier New" w:hAnsi="Courier New" w:cs="Courier New"/>
+        <w:t>xCoordinate,</w:t>
+      </w:r>
+      <w:r>
+        <w:rPr>
+          <w:rFonts w:ascii="Courier New" w:hAnsi="Courier New" w:cs="Courier New"/>
+          <w:color w:val="C0C0C0"/>
           <w:sz w:val="20"/>
           <w:lang w:val="en-US" w:eastAsia="ru-RU"/>
         </w:rPr>
-        <w:t>,</w:t>
+        <w:t xml:space="preserve"> </w:t>
+      </w:r>
+      <w:r>
+        <w:rPr>
+          <w:rFonts w:ascii="Courier New" w:hAnsi="Courier New" w:cs="Courier New"/>
+          <w:sz w:val="20"/>
+          <w:lang w:val="en-US" w:eastAsia="ru-RU"/>
+        </w:rPr>
+        <w:t>yCoordinate,</w:t>
       </w:r>
       <w:r>
         <w:rPr>
@@ -11393,50 +11318,13 @@
         </w:rPr>
         <w:t xml:space="preserve"> </w:t>
       </w:r>
-      <w:proofErr w:type="spellStart"/>
       <w:r>
         <w:rPr>
           <w:rFonts w:ascii="Courier New" w:hAnsi="Courier New" w:cs="Courier New"/>
           <w:sz w:val="20"/>
           <w:lang w:val="en-US" w:eastAsia="ru-RU"/>
         </w:rPr>
-        <w:t>yCoordinate</w:t>
-      </w:r>
-      <w:proofErr w:type="spellEnd"/>
-      <w:r>
-        <w:rPr>
-          <w:rFonts w:ascii="Courier New" w:hAnsi="Courier New" w:cs="Courier New"/>
-          <w:sz w:val="20"/>
-          <w:lang w:val="en-US" w:eastAsia="ru-RU"/>
-        </w:rPr>
-        <w:t>,</w:t>
-      </w:r>
-      <w:r>
-        <w:rPr>
-          <w:rFonts w:ascii="Courier New" w:hAnsi="Courier New" w:cs="Courier New"/>
-          <w:color w:val="C0C0C0"/>
-          <w:sz w:val="20"/>
-          <w:lang w:val="en-US" w:eastAsia="ru-RU"/>
-        </w:rPr>
-        <w:t xml:space="preserve"> </w:t>
-      </w:r>
-      <w:proofErr w:type="spellStart"/>
-      <w:r>
-        <w:rPr>
-          <w:rFonts w:ascii="Courier New" w:hAnsi="Courier New" w:cs="Courier New"/>
-          <w:sz w:val="20"/>
-          <w:lang w:val="en-US" w:eastAsia="ru-RU"/>
-        </w:rPr>
-        <w:t>zCoordinate</w:t>
-      </w:r>
-      <w:proofErr w:type="spellEnd"/>
-      <w:r>
-        <w:rPr>
-          <w:rFonts w:ascii="Courier New" w:hAnsi="Courier New" w:cs="Courier New"/>
-          <w:sz w:val="20"/>
-          <w:lang w:val="en-US" w:eastAsia="ru-RU"/>
-        </w:rPr>
-        <w:t>;</w:t>
+        <w:t>zCoordinate;</w:t>
       </w:r>
       <w:r>
         <w:rPr>
@@ -11660,7 +11548,6 @@
         </w:rPr>
         <w:t xml:space="preserve"> </w:t>
       </w:r>
-      <w:proofErr w:type="spellStart"/>
       <w:r>
         <w:rPr>
           <w:rFonts w:ascii="Courier New" w:hAnsi="Courier New" w:cs="Courier New"/>
@@ -11672,7 +11559,6 @@
         </w:rPr>
         <w:t>MathVec</w:t>
       </w:r>
-      <w:proofErr w:type="spellEnd"/>
       <w:r>
         <w:rPr>
           <w:rFonts w:ascii="Courier New" w:hAnsi="Courier New" w:cs="Courier New"/>
@@ -11856,7 +11742,6 @@
         </w:rPr>
         <w:t xml:space="preserve"> </w:t>
       </w:r>
-      <w:proofErr w:type="spellStart"/>
       <w:r>
         <w:rPr>
           <w:rFonts w:ascii="Courier New" w:hAnsi="Courier New" w:cs="Courier New"/>
@@ -11865,7 +11750,6 @@
         </w:rPr>
         <w:t>xInc</w:t>
       </w:r>
-      <w:proofErr w:type="spellEnd"/>
       <w:r>
         <w:rPr>
           <w:rFonts w:ascii="Courier New" w:hAnsi="Courier New" w:cs="Courier New"/>
@@ -11883,7 +11767,6 @@
         </w:rPr>
         <w:t xml:space="preserve"> </w:t>
       </w:r>
-      <w:proofErr w:type="spellStart"/>
       <w:r>
         <w:rPr>
           <w:rFonts w:ascii="Courier New" w:hAnsi="Courier New" w:cs="Courier New"/>
@@ -11892,7 +11775,6 @@
         </w:rPr>
         <w:t>yInc</w:t>
       </w:r>
-      <w:proofErr w:type="spellEnd"/>
       <w:r>
         <w:rPr>
           <w:rFonts w:ascii="Courier New" w:hAnsi="Courier New" w:cs="Courier New"/>
@@ -11910,7 +11792,6 @@
         </w:rPr>
         <w:t xml:space="preserve"> </w:t>
       </w:r>
-      <w:proofErr w:type="spellStart"/>
       <w:r>
         <w:rPr>
           <w:rFonts w:ascii="Courier New" w:hAnsi="Courier New" w:cs="Courier New"/>
@@ -11919,7 +11800,6 @@
         </w:rPr>
         <w:t>zInc</w:t>
       </w:r>
-      <w:proofErr w:type="spellEnd"/>
       <w:r>
         <w:rPr>
           <w:rFonts w:ascii="Courier New" w:hAnsi="Courier New" w:cs="Courier New"/>
@@ -12440,7 +12320,6 @@
         </w:rPr>
         <w:t xml:space="preserve"> </w:t>
       </w:r>
-      <w:proofErr w:type="spellStart"/>
       <w:r>
         <w:rPr>
           <w:rFonts w:ascii="Courier New" w:hAnsi="Courier New" w:cs="Courier New"/>
@@ -12449,7 +12328,6 @@
         </w:rPr>
         <w:t>usedFacets</w:t>
       </w:r>
-      <w:proofErr w:type="spellEnd"/>
       <w:r>
         <w:rPr>
           <w:rFonts w:ascii="Courier New" w:hAnsi="Courier New" w:cs="Courier New"/>
@@ -12830,7 +12708,6 @@
         </w:rPr>
         <w:t xml:space="preserve"> </w:t>
       </w:r>
-      <w:proofErr w:type="spellStart"/>
       <w:r>
         <w:rPr>
           <w:rFonts w:ascii="Courier New" w:hAnsi="Courier New" w:cs="Courier New"/>
@@ -12839,7 +12716,6 @@
         </w:rPr>
         <w:t>usedDots</w:t>
       </w:r>
-      <w:proofErr w:type="spellEnd"/>
       <w:r>
         <w:rPr>
           <w:rFonts w:ascii="Courier New" w:hAnsi="Courier New" w:cs="Courier New"/>
@@ -12969,7 +12845,6 @@
         </w:rPr>
         <w:t xml:space="preserve"> </w:t>
       </w:r>
-      <w:proofErr w:type="spellStart"/>
       <w:r>
         <w:rPr>
           <w:rFonts w:ascii="Courier New" w:hAnsi="Courier New" w:cs="Courier New"/>
@@ -12981,7 +12856,6 @@
         </w:rPr>
         <w:t>PolModel</w:t>
       </w:r>
-      <w:proofErr w:type="spellEnd"/>
       <w:r>
         <w:rPr>
           <w:rFonts w:ascii="Courier New" w:hAnsi="Courier New" w:cs="Courier New"/>
@@ -13776,7 +13650,6 @@
         </w:rPr>
         <w:t xml:space="preserve"> </w:t>
       </w:r>
-      <w:proofErr w:type="spellStart"/>
       <w:r>
         <w:rPr>
           <w:rFonts w:ascii="Courier New" w:hAnsi="Courier New" w:cs="Courier New"/>
@@ -13786,7 +13659,6 @@
         </w:rPr>
         <w:t>MathVec</w:t>
       </w:r>
-      <w:proofErr w:type="spellEnd"/>
       <w:r>
         <w:rPr>
           <w:rFonts w:ascii="Courier New" w:hAnsi="Courier New" w:cs="Courier New"/>
@@ -13904,7 +13776,6 @@
         </w:rPr>
         <w:t xml:space="preserve"> </w:t>
       </w:r>
-      <w:proofErr w:type="spellStart"/>
       <w:r>
         <w:rPr>
           <w:rFonts w:ascii="Courier New" w:hAnsi="Courier New" w:cs="Courier New"/>
@@ -13916,7 +13787,6 @@
         </w:rPr>
         <w:t>cellScene</w:t>
       </w:r>
-      <w:proofErr w:type="spellEnd"/>
       <w:r>
         <w:rPr>
           <w:rFonts w:ascii="Courier New" w:hAnsi="Courier New" w:cs="Courier New"/>
@@ -14294,7 +14164,6 @@
         </w:rPr>
         <w:t xml:space="preserve"> </w:t>
       </w:r>
-      <w:proofErr w:type="spellStart"/>
       <w:r>
         <w:rPr>
           <w:rFonts w:ascii="Courier New" w:hAnsi="Courier New" w:cs="Courier New"/>
@@ -14303,7 +14172,6 @@
         </w:rPr>
         <w:t>modelsNum</w:t>
       </w:r>
-      <w:proofErr w:type="spellEnd"/>
       <w:r>
         <w:rPr>
           <w:rFonts w:ascii="Courier New" w:hAnsi="Courier New" w:cs="Courier New"/>
@@ -14425,7 +14293,6 @@
         </w:rPr>
         <w:t>&lt;</w:t>
       </w:r>
-      <w:proofErr w:type="spellStart"/>
       <w:r>
         <w:rPr>
           <w:rFonts w:ascii="Courier New" w:hAnsi="Courier New" w:cs="Courier New"/>
@@ -14435,7 +14302,6 @@
         </w:rPr>
         <w:t>PolModel</w:t>
       </w:r>
-      <w:proofErr w:type="spellEnd"/>
       <w:r>
         <w:rPr>
           <w:rFonts w:ascii="Courier New" w:hAnsi="Courier New" w:cs="Courier New"/>
@@ -14612,7 +14478,6 @@
         </w:rPr>
         <w:t xml:space="preserve"> </w:t>
       </w:r>
-      <w:proofErr w:type="spellStart"/>
       <w:r>
         <w:rPr>
           <w:rFonts w:ascii="Courier New" w:hAnsi="Courier New" w:cs="Courier New"/>
@@ -14621,7 +14486,6 @@
         </w:rPr>
         <w:t>illumNum</w:t>
       </w:r>
-      <w:proofErr w:type="spellEnd"/>
       <w:r>
         <w:rPr>
           <w:rFonts w:ascii="Courier New" w:hAnsi="Courier New" w:cs="Courier New"/>
@@ -14972,7 +14836,6 @@
         </w:rPr>
         <w:t xml:space="preserve"> </w:t>
       </w:r>
-      <w:proofErr w:type="spellStart"/>
       <w:r>
         <w:rPr>
           <w:rFonts w:ascii="Courier New" w:hAnsi="Courier New" w:cs="Courier New"/>
@@ -14981,7 +14844,6 @@
         </w:rPr>
         <w:t>cellsBoolMap</w:t>
       </w:r>
-      <w:proofErr w:type="spellEnd"/>
       <w:r>
         <w:rPr>
           <w:rFonts w:ascii="Courier New" w:hAnsi="Courier New" w:cs="Courier New"/>
@@ -15173,7 +15035,6 @@
         </w:rPr>
         <w:t xml:space="preserve"> </w:t>
       </w:r>
-      <w:proofErr w:type="spellStart"/>
       <w:r>
         <w:rPr>
           <w:rFonts w:ascii="Courier New" w:hAnsi="Courier New" w:cs="Courier New"/>
@@ -15182,7 +15043,6 @@
         </w:rPr>
         <w:t>cellsModelsMap</w:t>
       </w:r>
-      <w:proofErr w:type="spellEnd"/>
       <w:r>
         <w:rPr>
           <w:rFonts w:ascii="Courier New" w:hAnsi="Courier New" w:cs="Courier New"/>
@@ -15230,7 +15090,7 @@
       <w:pPr>
         <w:pStyle w:val="2"/>
       </w:pPr>
-      <w:bookmarkStart w:id="19" w:name="_Toc50851397"/>
+      <w:bookmarkStart w:id="19" w:name="_Toc55127780"/>
       <w:r>
         <w:t>3.3 Интерфейс программного обеспечения</w:t>
       </w:r>
@@ -15757,7 +15617,7 @@
         <w:pStyle w:val="1"/>
         <w:jc w:val="center"/>
       </w:pPr>
-      <w:bookmarkStart w:id="20" w:name="_Toc50851398"/>
+      <w:bookmarkStart w:id="20" w:name="_Toc55127781"/>
       <w:r>
         <w:lastRenderedPageBreak/>
         <w:t>Заключение</w:t>
@@ -15813,7 +15673,7 @@
         <w:pStyle w:val="1"/>
         <w:jc w:val="center"/>
       </w:pPr>
-      <w:bookmarkStart w:id="21" w:name="_Toc50851399"/>
+      <w:bookmarkStart w:id="21" w:name="_Toc55127782"/>
       <w:r>
         <w:lastRenderedPageBreak/>
         <w:t>Список использованных источников</w:t>
@@ -15855,13 +15715,8 @@
         </w:rPr>
         <w:t xml:space="preserve">. </w:t>
       </w:r>
-      <w:proofErr w:type="spellStart"/>
-      <w:r>
-        <w:t>Набережнов</w:t>
-      </w:r>
-      <w:proofErr w:type="spellEnd"/>
-      <w:r>
-        <w:t xml:space="preserve"> Г. М</w:t>
+      <w:r>
+        <w:t>Набережнов Г. М</w:t>
       </w:r>
       <w:r>
         <w:rPr>
@@ -15885,60 +15740,38 @@
         <w:rPr>
           <w:szCs w:val="28"/>
         </w:rPr>
-        <w:t xml:space="preserve">Г. М. </w:t>
-      </w:r>
-      <w:proofErr w:type="spellStart"/>
+        <w:t>Г. М. Набережнов, Н. Н. Максимов</w:t>
+      </w:r>
       <w:r>
         <w:rPr>
           <w:szCs w:val="28"/>
         </w:rPr>
-        <w:t>Набережнов</w:t>
-      </w:r>
-      <w:proofErr w:type="spellEnd"/>
+        <w:t xml:space="preserve"> // </w:t>
+      </w:r>
       <w:r>
         <w:rPr>
           <w:szCs w:val="28"/>
         </w:rPr>
-        <w:t>, Н. Н. Максимов</w:t>
+        <w:t>Казань</w:t>
       </w:r>
       <w:r>
         <w:rPr>
           <w:szCs w:val="28"/>
         </w:rPr>
-        <w:t xml:space="preserve"> // </w:t>
+        <w:t xml:space="preserve">: </w:t>
       </w:r>
       <w:r>
         <w:rPr>
           <w:szCs w:val="28"/>
         </w:rPr>
-        <w:t>Казань</w:t>
+        <w:t xml:space="preserve">Казанский Государственный Технический университет </w:t>
       </w:r>
       <w:r>
         <w:rPr>
           <w:szCs w:val="28"/>
         </w:rPr>
-        <w:t xml:space="preserve">: </w:t>
-      </w:r>
-      <w:r>
-        <w:rPr>
-          <w:szCs w:val="28"/>
-        </w:rPr>
-        <w:t xml:space="preserve">Казанский Государственный Технический университет </w:t>
-      </w:r>
-      <w:r>
-        <w:rPr>
-          <w:szCs w:val="28"/>
-        </w:rPr>
-        <w:t xml:space="preserve">им. </w:t>
-      </w:r>
-      <w:proofErr w:type="spellStart"/>
-      <w:r>
-        <w:rPr>
-          <w:szCs w:val="28"/>
-        </w:rPr>
-        <w:t>А.Н.Туполева</w:t>
-      </w:r>
-      <w:proofErr w:type="spellEnd"/>
+        <w:t>им. А.Н.Туполева</w:t>
+      </w:r>
       <w:r>
         <w:rPr>
           <w:szCs w:val="28"/>
@@ -16265,7 +16098,7 @@
         <w:pStyle w:val="1"/>
         <w:jc w:val="center"/>
       </w:pPr>
-      <w:bookmarkStart w:id="22" w:name="_Toc50851400"/>
+      <w:bookmarkStart w:id="22" w:name="_Toc55127783"/>
       <w:r>
         <w:lastRenderedPageBreak/>
         <w:t>Приложение</w:t>
@@ -16905,7 +16738,6 @@
         <w:docPartUnique/>
       </w:docPartObj>
     </w:sdtPr>
-    <w:sdtEndPr/>
     <w:sdtContent>
       <w:p>
         <w:pPr>

</xml_diff>

<commit_message>
ADD: look, mom, i'm doing smth
</commit_message>
<xml_diff>
--- a/Summer/Release.docx
+++ b/Summer/Release.docx
@@ -296,6 +296,7 @@
         <w:tab/>
         <w:t xml:space="preserve">       </w:t>
       </w:r>
+      <w:proofErr w:type="gramStart"/>
       <w:r>
         <w:rPr>
           <w:rFonts w:eastAsia="Calibri"/>
@@ -303,7 +304,16 @@
           <w:u w:val="single"/>
         </w:rPr>
         <w:tab/>
-        <w:t xml:space="preserve">  «Информатика и системы управления»</w:t>
+        <w:t xml:space="preserve">  «</w:t>
+      </w:r>
+      <w:proofErr w:type="gramEnd"/>
+      <w:r>
+        <w:rPr>
+          <w:rFonts w:eastAsia="Calibri"/>
+          <w:szCs w:val="28"/>
+          <w:u w:val="single"/>
+        </w:rPr>
+        <w:t>Информатика и системы управления»</w:t>
       </w:r>
       <w:r>
         <w:rPr>
@@ -787,7 +797,31 @@
                       <w:sz w:val="24"/>
                       <w:szCs w:val="24"/>
                     </w:rPr>
-                    <w:t>фамилия, и.о.</w:t>
+                    <w:t xml:space="preserve">фамилия, </w:t>
+                  </w:r>
+                  <w:proofErr w:type="spellStart"/>
+                  <w:r>
+                    <w:rPr>
+                      <w:rFonts w:eastAsia="Calibri"/>
+                      <w:bCs/>
+                      <w:i/>
+                      <w:iCs/>
+                      <w:sz w:val="24"/>
+                      <w:szCs w:val="24"/>
+                    </w:rPr>
+                    <w:t>и.о</w:t>
+                  </w:r>
+                  <w:proofErr w:type="spellEnd"/>
+                  <w:r>
+                    <w:rPr>
+                      <w:rFonts w:eastAsia="Calibri"/>
+                      <w:bCs/>
+                      <w:i/>
+                      <w:iCs/>
+                      <w:sz w:val="24"/>
+                      <w:szCs w:val="24"/>
+                    </w:rPr>
+                    <w:t>.</w:t>
                   </w:r>
                 </w:p>
               </w:tc>
@@ -1060,7 +1094,31 @@
                       <w:sz w:val="24"/>
                       <w:szCs w:val="24"/>
                     </w:rPr>
-                    <w:t>фамилия, и.о.</w:t>
+                    <w:t xml:space="preserve">фамилия, </w:t>
+                  </w:r>
+                  <w:proofErr w:type="spellStart"/>
+                  <w:r>
+                    <w:rPr>
+                      <w:rFonts w:eastAsia="Calibri"/>
+                      <w:bCs/>
+                      <w:i/>
+                      <w:iCs/>
+                      <w:sz w:val="24"/>
+                      <w:szCs w:val="24"/>
+                    </w:rPr>
+                    <w:t>и.о</w:t>
+                  </w:r>
+                  <w:proofErr w:type="spellEnd"/>
+                  <w:r>
+                    <w:rPr>
+                      <w:rFonts w:eastAsia="Calibri"/>
+                      <w:bCs/>
+                      <w:i/>
+                      <w:iCs/>
+                      <w:sz w:val="24"/>
+                      <w:szCs w:val="24"/>
+                    </w:rPr>
+                    <w:t>.</w:t>
                   </w:r>
                 </w:p>
               </w:tc>
@@ -1249,6 +1307,7 @@
     </w:p>
     <w:p>
       <w:pPr>
+        <w:ind w:firstLine="0"/>
         <w:jc w:val="center"/>
         <w:rPr>
           <w:rFonts w:eastAsia="Calibri"/>
@@ -1259,6 +1318,7 @@
     </w:p>
     <w:p>
       <w:pPr>
+        <w:ind w:firstLine="0"/>
         <w:jc w:val="center"/>
         <w:rPr>
           <w:rFonts w:eastAsia="Calibri"/>
@@ -1275,2077 +1335,6 @@
         <w:t>Москва, 2020 г</w:t>
       </w:r>
     </w:p>
-    <w:p>
-      <w:pPr>
-        <w:rPr>
-          <w:rFonts w:eastAsia="Calibri"/>
-        </w:rPr>
-        <w:sectPr>
-          <w:footerReference w:type="default" r:id="rId9"/>
-          <w:pgSz w:w="11906" w:h="16838"/>
-          <w:pgMar w:top="1134" w:right="567" w:bottom="1134" w:left="1701" w:header="709" w:footer="709" w:gutter="0"/>
-          <w:cols w:space="708"/>
-          <w:titlePg/>
-          <w:docGrid w:linePitch="381"/>
-        </w:sectPr>
-      </w:pPr>
-    </w:p>
-    <w:p>
-      <w:pPr>
-        <w:spacing w:line="240" w:lineRule="auto"/>
-        <w:ind w:firstLine="0"/>
-        <w:jc w:val="center"/>
-        <w:rPr>
-          <w:rFonts w:eastAsia="Calibri"/>
-          <w:b/>
-          <w:sz w:val="22"/>
-          <w:szCs w:val="18"/>
-        </w:rPr>
-      </w:pPr>
-      <w:r>
-        <w:rPr>
-          <w:rFonts w:eastAsia="Calibri"/>
-          <w:b/>
-          <w:sz w:val="22"/>
-          <w:szCs w:val="18"/>
-        </w:rPr>
-        <w:lastRenderedPageBreak/>
-        <w:t>Министерство науки и высшего образования Российской Федерации</w:t>
-      </w:r>
-    </w:p>
-    <w:p>
-      <w:pPr>
-        <w:spacing w:line="240" w:lineRule="auto"/>
-        <w:ind w:firstLine="0"/>
-        <w:jc w:val="center"/>
-        <w:rPr>
-          <w:rFonts w:eastAsia="Calibri"/>
-          <w:b/>
-          <w:sz w:val="22"/>
-          <w:szCs w:val="18"/>
-        </w:rPr>
-      </w:pPr>
-      <w:r>
-        <w:rPr>
-          <w:rFonts w:eastAsia="Calibri"/>
-          <w:b/>
-          <w:sz w:val="22"/>
-          <w:szCs w:val="18"/>
-        </w:rPr>
-        <w:t xml:space="preserve">Федеральное государственное бюджетное образовательное учреждение </w:t>
-      </w:r>
-    </w:p>
-    <w:p>
-      <w:pPr>
-        <w:spacing w:line="240" w:lineRule="auto"/>
-        <w:ind w:firstLine="0"/>
-        <w:jc w:val="center"/>
-        <w:rPr>
-          <w:rFonts w:eastAsia="Calibri"/>
-          <w:b/>
-          <w:sz w:val="22"/>
-          <w:szCs w:val="18"/>
-        </w:rPr>
-      </w:pPr>
-      <w:r>
-        <w:rPr>
-          <w:rFonts w:eastAsia="Calibri"/>
-          <w:b/>
-          <w:sz w:val="22"/>
-          <w:szCs w:val="18"/>
-        </w:rPr>
-        <w:t>высшего образования</w:t>
-      </w:r>
-    </w:p>
-    <w:p>
-      <w:pPr>
-        <w:spacing w:line="240" w:lineRule="auto"/>
-        <w:ind w:right="-2" w:firstLine="0"/>
-        <w:jc w:val="center"/>
-        <w:rPr>
-          <w:rFonts w:eastAsia="Calibri"/>
-          <w:b/>
-          <w:sz w:val="22"/>
-          <w:szCs w:val="18"/>
-        </w:rPr>
-      </w:pPr>
-      <w:r>
-        <w:rPr>
-          <w:rFonts w:eastAsia="Calibri"/>
-          <w:b/>
-          <w:sz w:val="22"/>
-          <w:szCs w:val="18"/>
-        </w:rPr>
-        <w:t>«Московский государственный технический университет имени Н.Э. Баумана</w:t>
-      </w:r>
-    </w:p>
-    <w:p>
-      <w:pPr>
-        <w:spacing w:line="240" w:lineRule="auto"/>
-        <w:ind w:firstLine="0"/>
-        <w:jc w:val="center"/>
-        <w:rPr>
-          <w:rFonts w:eastAsia="Calibri"/>
-          <w:b/>
-          <w:sz w:val="22"/>
-          <w:szCs w:val="18"/>
-        </w:rPr>
-      </w:pPr>
-      <w:r>
-        <w:rPr>
-          <w:rFonts w:eastAsia="Calibri"/>
-          <w:b/>
-          <w:sz w:val="22"/>
-          <w:szCs w:val="18"/>
-        </w:rPr>
-        <w:t>(национальный исследовательский университет)»</w:t>
-      </w:r>
-    </w:p>
-    <w:p>
-      <w:pPr>
-        <w:pBdr>
-          <w:bottom w:val="thinThickSmallGap" w:sz="24" w:space="0" w:color="auto"/>
-        </w:pBdr>
-        <w:spacing w:line="240" w:lineRule="auto"/>
-        <w:jc w:val="center"/>
-        <w:rPr>
-          <w:rFonts w:eastAsia="Calibri"/>
-          <w:b/>
-          <w:sz w:val="6"/>
-          <w:szCs w:val="18"/>
-        </w:rPr>
-      </w:pPr>
-      <w:r>
-        <w:rPr>
-          <w:rFonts w:eastAsia="Calibri"/>
-          <w:b/>
-          <w:sz w:val="22"/>
-          <w:szCs w:val="18"/>
-        </w:rPr>
-        <w:t>(МГТУ им. Н.Э. Баумана)</w:t>
-      </w:r>
-    </w:p>
-    <w:tbl>
-      <w:tblPr>
-        <w:tblStyle w:val="a3"/>
-        <w:tblW w:w="4657" w:type="dxa"/>
-        <w:tblInd w:w="5240" w:type="dxa"/>
-        <w:tblLook w:val="04A0" w:firstRow="1" w:lastRow="0" w:firstColumn="1" w:lastColumn="0" w:noHBand="0" w:noVBand="1"/>
-      </w:tblPr>
-      <w:tblGrid>
-        <w:gridCol w:w="416"/>
-        <w:gridCol w:w="554"/>
-        <w:gridCol w:w="3687"/>
-      </w:tblGrid>
-      <w:tr>
-        <w:trPr>
-          <w:gridBefore w:val="1"/>
-          <w:wBefore w:w="416" w:type="dxa"/>
-          <w:trHeight w:val="520"/>
-        </w:trPr>
-        <w:tc>
-          <w:tcPr>
-            <w:tcW w:w="4241" w:type="dxa"/>
-            <w:gridSpan w:val="2"/>
-            <w:tcBorders>
-              <w:top w:val="single" w:sz="4" w:space="0" w:color="FFFFFF" w:themeColor="background1"/>
-              <w:left w:val="single" w:sz="4" w:space="0" w:color="FFFFFF" w:themeColor="background1"/>
-              <w:bottom w:val="single" w:sz="4" w:space="0" w:color="FFFFFF" w:themeColor="background1"/>
-              <w:right w:val="single" w:sz="4" w:space="0" w:color="FFFFFF" w:themeColor="background1"/>
-            </w:tcBorders>
-          </w:tcPr>
-          <w:p>
-            <w:pPr>
-              <w:spacing w:line="240" w:lineRule="auto"/>
-              <w:rPr>
-                <w:sz w:val="20"/>
-                <w:szCs w:val="16"/>
-              </w:rPr>
-            </w:pPr>
-            <w:r>
-              <w:rPr>
-                <w:sz w:val="20"/>
-                <w:szCs w:val="16"/>
-              </w:rPr>
-              <w:t xml:space="preserve">       </w:t>
-            </w:r>
-            <w:r>
-              <w:rPr>
-                <w:sz w:val="20"/>
-                <w:szCs w:val="16"/>
-              </w:rPr>
-              <w:t>УТВЕРЖДАЮ</w:t>
-            </w:r>
-          </w:p>
-          <w:p>
-            <w:pPr>
-              <w:spacing w:line="240" w:lineRule="auto"/>
-              <w:rPr>
-                <w:sz w:val="20"/>
-                <w:szCs w:val="16"/>
-              </w:rPr>
-            </w:pPr>
-            <w:r>
-              <w:rPr>
-                <w:sz w:val="20"/>
-                <w:szCs w:val="16"/>
-              </w:rPr>
-              <w:t xml:space="preserve">Заведующий кафедрой </w:t>
-            </w:r>
-            <w:r>
-              <w:rPr>
-                <w:sz w:val="20"/>
-                <w:szCs w:val="16"/>
-                <w:u w:val="single"/>
-              </w:rPr>
-              <w:t xml:space="preserve">      ИУ7</w:t>
-            </w:r>
-            <w:r>
-              <w:rPr>
-                <w:sz w:val="20"/>
-                <w:szCs w:val="16"/>
-                <w:u w:val="single"/>
-              </w:rPr>
-              <w:tab/>
-            </w:r>
-            <w:r>
-              <w:rPr>
-                <w:sz w:val="20"/>
-                <w:szCs w:val="16"/>
-                <w:u w:val="single"/>
-              </w:rPr>
-              <w:t xml:space="preserve">                </w:t>
-            </w:r>
-          </w:p>
-          <w:p>
-            <w:pPr>
-              <w:spacing w:line="240" w:lineRule="auto"/>
-              <w:rPr>
-                <w:sz w:val="20"/>
-                <w:szCs w:val="16"/>
-              </w:rPr>
-            </w:pPr>
-            <w:r>
-              <w:rPr>
-                <w:sz w:val="20"/>
-                <w:szCs w:val="16"/>
-              </w:rPr>
-              <w:tab/>
-            </w:r>
-            <w:r>
-              <w:rPr>
-                <w:sz w:val="20"/>
-                <w:szCs w:val="16"/>
-              </w:rPr>
-              <w:tab/>
-            </w:r>
-            <w:r>
-              <w:rPr>
-                <w:sz w:val="20"/>
-                <w:szCs w:val="16"/>
-              </w:rPr>
-              <w:tab/>
-            </w:r>
-            <w:r>
-              <w:rPr>
-                <w:sz w:val="18"/>
-                <w:szCs w:val="14"/>
-              </w:rPr>
-              <w:t>(Индекс)</w:t>
-            </w:r>
-          </w:p>
-        </w:tc>
-      </w:tr>
-      <w:tr>
-        <w:trPr>
-          <w:trHeight w:val="64"/>
-        </w:trPr>
-        <w:tc>
-          <w:tcPr>
-            <w:tcW w:w="4656" w:type="dxa"/>
-            <w:gridSpan w:val="3"/>
-            <w:tcBorders>
-              <w:top w:val="single" w:sz="4" w:space="0" w:color="FFFFFF" w:themeColor="background1"/>
-              <w:left w:val="single" w:sz="4" w:space="0" w:color="FFFFFF" w:themeColor="background1"/>
-              <w:bottom w:val="single" w:sz="4" w:space="0" w:color="FFFFFF" w:themeColor="background1"/>
-              <w:right w:val="single" w:sz="4" w:space="0" w:color="FFFFFF" w:themeColor="background1"/>
-            </w:tcBorders>
-          </w:tcPr>
-          <w:p>
-            <w:pPr>
-              <w:spacing w:line="240" w:lineRule="auto"/>
-              <w:jc w:val="left"/>
-              <w:rPr>
-                <w:sz w:val="20"/>
-                <w:szCs w:val="16"/>
-                <w:u w:val="single"/>
-              </w:rPr>
-            </w:pPr>
-            <w:r>
-              <w:rPr>
-                <w:sz w:val="20"/>
-                <w:szCs w:val="16"/>
-                <w:u w:val="single"/>
-              </w:rPr>
-              <w:tab/>
-              <w:t xml:space="preserve"> </w:t>
-            </w:r>
-            <w:r>
-              <w:rPr>
-                <w:sz w:val="20"/>
-                <w:szCs w:val="16"/>
-                <w:u w:val="single"/>
-              </w:rPr>
-              <w:tab/>
-              <w:t xml:space="preserve">          </w:t>
-            </w:r>
-            <w:r>
-              <w:rPr>
-                <w:sz w:val="20"/>
-                <w:szCs w:val="16"/>
-              </w:rPr>
-              <w:t xml:space="preserve">  </w:t>
-            </w:r>
-            <w:r>
-              <w:rPr>
-                <w:sz w:val="20"/>
-                <w:szCs w:val="16"/>
-                <w:u w:val="single"/>
-              </w:rPr>
-              <w:t xml:space="preserve">  И. В. Рудаков</w:t>
-            </w:r>
-            <w:r>
-              <w:rPr>
-                <w:sz w:val="20"/>
-                <w:szCs w:val="16"/>
-                <w:u w:val="single"/>
-              </w:rPr>
-              <w:tab/>
-            </w:r>
-          </w:p>
-          <w:p>
-            <w:pPr>
-              <w:spacing w:line="240" w:lineRule="auto"/>
-              <w:jc w:val="left"/>
-              <w:rPr>
-                <w:sz w:val="20"/>
-                <w:szCs w:val="16"/>
-              </w:rPr>
-            </w:pPr>
-            <w:r>
-              <w:rPr>
-                <w:sz w:val="20"/>
-                <w:szCs w:val="16"/>
-              </w:rPr>
-              <w:tab/>
-              <w:t xml:space="preserve">      </w:t>
-            </w:r>
-            <w:r>
-              <w:rPr>
-                <w:sz w:val="20"/>
-                <w:szCs w:val="16"/>
-              </w:rPr>
-              <w:tab/>
-            </w:r>
-            <w:r>
-              <w:rPr>
-                <w:sz w:val="20"/>
-                <w:szCs w:val="16"/>
-              </w:rPr>
-              <w:tab/>
-            </w:r>
-            <w:r>
-              <w:rPr>
-                <w:sz w:val="18"/>
-                <w:szCs w:val="14"/>
-              </w:rPr>
-              <w:t>(И. О. Фамилия)</w:t>
-            </w:r>
-          </w:p>
-        </w:tc>
-      </w:tr>
-      <w:tr>
-        <w:trPr>
-          <w:gridBefore w:val="2"/>
-          <w:wBefore w:w="970" w:type="dxa"/>
-          <w:trHeight w:val="64"/>
-        </w:trPr>
-        <w:tc>
-          <w:tcPr>
-            <w:tcW w:w="3686" w:type="dxa"/>
-            <w:tcBorders>
-              <w:top w:val="single" w:sz="4" w:space="0" w:color="FFFFFF" w:themeColor="background1"/>
-              <w:left w:val="single" w:sz="4" w:space="0" w:color="FFFFFF" w:themeColor="background1"/>
-              <w:bottom w:val="single" w:sz="4" w:space="0" w:color="FFFFFF" w:themeColor="background1"/>
-              <w:right w:val="single" w:sz="4" w:space="0" w:color="FFFFFF" w:themeColor="background1"/>
-            </w:tcBorders>
-          </w:tcPr>
-          <w:p>
-            <w:pPr>
-              <w:spacing w:line="240" w:lineRule="auto"/>
-              <w:ind w:firstLine="0"/>
-              <w:jc w:val="left"/>
-              <w:rPr>
-                <w:sz w:val="20"/>
-                <w:szCs w:val="16"/>
-              </w:rPr>
-            </w:pPr>
-            <w:r>
-              <w:rPr>
-                <w:sz w:val="20"/>
-                <w:szCs w:val="16"/>
-              </w:rPr>
-              <w:t xml:space="preserve">« </w:t>
-            </w:r>
-            <w:r>
-              <w:rPr>
-                <w:sz w:val="20"/>
-                <w:szCs w:val="16"/>
-                <w:u w:val="single"/>
-              </w:rPr>
-              <w:t xml:space="preserve">           </w:t>
-            </w:r>
-            <w:r>
-              <w:rPr>
-                <w:sz w:val="20"/>
-                <w:szCs w:val="16"/>
-              </w:rPr>
-              <w:t xml:space="preserve"> » </w:t>
-            </w:r>
-            <w:r>
-              <w:rPr>
-                <w:sz w:val="20"/>
-                <w:szCs w:val="16"/>
-                <w:u w:val="single"/>
-              </w:rPr>
-              <w:tab/>
-            </w:r>
-            <w:r>
-              <w:rPr>
-                <w:sz w:val="20"/>
-                <w:szCs w:val="16"/>
-                <w:u w:val="single"/>
-              </w:rPr>
-              <w:tab/>
-            </w:r>
-            <w:r>
-              <w:rPr>
-                <w:sz w:val="20"/>
-                <w:szCs w:val="16"/>
-              </w:rPr>
-              <w:t xml:space="preserve"> 20 </w:t>
-            </w:r>
-            <w:r>
-              <w:rPr>
-                <w:sz w:val="20"/>
-                <w:szCs w:val="16"/>
-                <w:u w:val="single"/>
-              </w:rPr>
-              <w:tab/>
-            </w:r>
-            <w:r>
-              <w:rPr>
-                <w:sz w:val="20"/>
-                <w:szCs w:val="16"/>
-              </w:rPr>
-              <w:t xml:space="preserve"> г.</w:t>
-            </w:r>
-          </w:p>
-        </w:tc>
-      </w:tr>
-    </w:tbl>
-    <w:p>
-      <w:pPr>
-        <w:pStyle w:val="12"/>
-      </w:pPr>
-      <w:r>
-        <w:t>ЗАДАНИЕ</w:t>
-      </w:r>
-    </w:p>
-    <w:p>
-      <w:pPr>
-        <w:spacing w:line="240" w:lineRule="auto"/>
-        <w:jc w:val="center"/>
-        <w:rPr>
-          <w:b/>
-          <w:bCs/>
-        </w:rPr>
-      </w:pPr>
-      <w:r>
-        <w:rPr>
-          <w:b/>
-          <w:bCs/>
-        </w:rPr>
-        <w:t xml:space="preserve">на </w:t>
-      </w:r>
-      <w:r>
-        <w:rPr>
-          <w:b/>
-          <w:bCs/>
-        </w:rPr>
-        <w:t>прохождение производственной практики</w:t>
-      </w:r>
-    </w:p>
-    <w:p>
-      <w:pPr>
-        <w:spacing w:line="240" w:lineRule="auto"/>
-        <w:ind w:firstLine="0"/>
-        <w:rPr>
-          <w:rFonts w:eastAsia="Calibri"/>
-          <w:bCs/>
-          <w:sz w:val="24"/>
-          <w:szCs w:val="24"/>
-          <w:u w:val="single"/>
-        </w:rPr>
-      </w:pPr>
-      <w:r>
-        <w:rPr>
-          <w:rFonts w:eastAsia="Calibri"/>
-          <w:bCs/>
-          <w:sz w:val="24"/>
-          <w:szCs w:val="24"/>
-        </w:rPr>
-        <w:t>на предприятии</w:t>
-      </w:r>
-      <w:r>
-        <w:rPr>
-          <w:rFonts w:eastAsia="Calibri"/>
-          <w:bCs/>
-          <w:sz w:val="24"/>
-          <w:szCs w:val="24"/>
-        </w:rPr>
-        <w:t xml:space="preserve"> </w:t>
-      </w:r>
-      <w:r>
-        <w:rPr>
-          <w:rFonts w:eastAsia="Calibri"/>
-          <w:bCs/>
-          <w:sz w:val="24"/>
-          <w:szCs w:val="24"/>
-          <w:u w:val="single"/>
-        </w:rPr>
-        <w:tab/>
-      </w:r>
-      <w:r>
-        <w:rPr>
-          <w:rFonts w:eastAsia="Calibri"/>
-          <w:bCs/>
-          <w:sz w:val="24"/>
-          <w:szCs w:val="24"/>
-          <w:u w:val="single"/>
-        </w:rPr>
-        <w:tab/>
-      </w:r>
-      <w:r>
-        <w:rPr>
-          <w:rFonts w:eastAsia="Calibri"/>
-          <w:bCs/>
-          <w:sz w:val="24"/>
-          <w:szCs w:val="24"/>
-          <w:u w:val="single"/>
-        </w:rPr>
-        <w:tab/>
-        <w:t xml:space="preserve">    </w:t>
-      </w:r>
-      <w:r>
-        <w:rPr>
-          <w:rFonts w:eastAsia="Calibri"/>
-          <w:bCs/>
-          <w:sz w:val="24"/>
-          <w:szCs w:val="24"/>
-          <w:u w:val="single"/>
-        </w:rPr>
-        <w:t>МГТУ им. Н.Э. Баумана, каф. ИУ7</w:t>
-      </w:r>
-      <w:r>
-        <w:rPr>
-          <w:rFonts w:eastAsia="Calibri"/>
-          <w:bCs/>
-          <w:sz w:val="24"/>
-          <w:szCs w:val="24"/>
-          <w:u w:val="single"/>
-        </w:rPr>
-        <w:tab/>
-      </w:r>
-      <w:r>
-        <w:rPr>
-          <w:rFonts w:eastAsia="Calibri"/>
-          <w:bCs/>
-          <w:sz w:val="24"/>
-          <w:szCs w:val="24"/>
-          <w:u w:val="single"/>
-        </w:rPr>
-        <w:tab/>
-      </w:r>
-      <w:r>
-        <w:rPr>
-          <w:rFonts w:eastAsia="Calibri"/>
-          <w:bCs/>
-          <w:sz w:val="24"/>
-          <w:szCs w:val="24"/>
-          <w:u w:val="single"/>
-        </w:rPr>
-        <w:tab/>
-      </w:r>
-    </w:p>
-    <w:p>
-      <w:pPr>
-        <w:spacing w:line="240" w:lineRule="auto"/>
-        <w:ind w:firstLine="0"/>
-        <w:rPr>
-          <w:rFonts w:eastAsia="Calibri"/>
-          <w:bCs/>
-          <w:sz w:val="24"/>
-          <w:szCs w:val="24"/>
-          <w:u w:val="single"/>
-        </w:rPr>
-      </w:pPr>
-      <w:r>
-        <w:rPr>
-          <w:rFonts w:eastAsia="Calibri"/>
-          <w:bCs/>
-          <w:sz w:val="24"/>
-          <w:szCs w:val="24"/>
-        </w:rPr>
-        <w:t xml:space="preserve">Студент группы </w:t>
-      </w:r>
-      <w:r>
-        <w:rPr>
-          <w:rFonts w:eastAsia="Calibri"/>
-          <w:bCs/>
-          <w:sz w:val="24"/>
-          <w:szCs w:val="24"/>
-          <w:u w:val="single"/>
-        </w:rPr>
-        <w:tab/>
-        <w:t>ИУ7-43Б</w:t>
-      </w:r>
-      <w:r>
-        <w:rPr>
-          <w:rFonts w:eastAsia="Calibri"/>
-          <w:bCs/>
-          <w:sz w:val="24"/>
-          <w:szCs w:val="24"/>
-          <w:u w:val="single"/>
-        </w:rPr>
-        <w:tab/>
-      </w:r>
-    </w:p>
-    <w:p>
-      <w:pPr>
-        <w:spacing w:after="0" w:line="240" w:lineRule="auto"/>
-        <w:ind w:firstLine="0"/>
-        <w:rPr>
-          <w:bCs/>
-          <w:szCs w:val="28"/>
-          <w:u w:val="single"/>
-        </w:rPr>
-      </w:pPr>
-      <w:r>
-        <w:rPr>
-          <w:bCs/>
-          <w:szCs w:val="28"/>
-          <w:u w:val="single"/>
-        </w:rPr>
-        <w:tab/>
-      </w:r>
-      <w:r>
-        <w:rPr>
-          <w:bCs/>
-          <w:sz w:val="24"/>
-          <w:szCs w:val="24"/>
-          <w:u w:val="single"/>
-        </w:rPr>
-        <w:t xml:space="preserve">                                    </w:t>
-      </w:r>
-      <w:r>
-        <w:rPr>
-          <w:bCs/>
-          <w:sz w:val="24"/>
-          <w:szCs w:val="24"/>
-          <w:u w:val="single"/>
-        </w:rPr>
-        <w:t xml:space="preserve">            </w:t>
-      </w:r>
-      <w:r>
-        <w:rPr>
-          <w:bCs/>
-          <w:sz w:val="24"/>
-          <w:szCs w:val="24"/>
-          <w:u w:val="single"/>
-        </w:rPr>
-        <w:t>Якуба Дмитрий Васильевич</w:t>
-      </w:r>
-      <w:r>
-        <w:rPr>
-          <w:bCs/>
-          <w:sz w:val="24"/>
-          <w:szCs w:val="24"/>
-          <w:u w:val="single"/>
-        </w:rPr>
-        <w:tab/>
-      </w:r>
-      <w:r>
-        <w:rPr>
-          <w:bCs/>
-          <w:sz w:val="24"/>
-          <w:szCs w:val="24"/>
-          <w:u w:val="single"/>
-        </w:rPr>
-        <w:tab/>
-      </w:r>
-      <w:r>
-        <w:rPr>
-          <w:bCs/>
-          <w:sz w:val="24"/>
-          <w:szCs w:val="24"/>
-          <w:u w:val="single"/>
-        </w:rPr>
-        <w:tab/>
-      </w:r>
-      <w:r>
-        <w:rPr>
-          <w:bCs/>
-          <w:sz w:val="24"/>
-          <w:szCs w:val="24"/>
-          <w:u w:val="single"/>
-        </w:rPr>
-        <w:tab/>
-      </w:r>
-    </w:p>
-    <w:p>
-      <w:pPr>
-        <w:spacing w:line="240" w:lineRule="auto"/>
-        <w:jc w:val="center"/>
-        <w:rPr>
-          <w:bCs/>
-          <w:iCs/>
-          <w:sz w:val="22"/>
-          <w:szCs w:val="28"/>
-        </w:rPr>
-      </w:pPr>
-      <w:r>
-        <w:rPr>
-          <w:bCs/>
-          <w:iCs/>
-          <w:sz w:val="22"/>
-          <w:szCs w:val="28"/>
-        </w:rPr>
-        <w:t>(Фамилия, имя, отчество)</w:t>
-      </w:r>
-    </w:p>
-    <w:p>
-      <w:pPr>
-        <w:spacing w:line="240" w:lineRule="auto"/>
-        <w:ind w:firstLine="0"/>
-        <w:rPr>
-          <w:rFonts w:eastAsia="Calibri"/>
-          <w:bCs/>
-          <w:sz w:val="24"/>
-          <w:szCs w:val="24"/>
-          <w:u w:val="single"/>
-        </w:rPr>
-      </w:pPr>
-      <w:r>
-        <w:rPr>
-          <w:rFonts w:eastAsia="Calibri"/>
-          <w:bCs/>
-          <w:sz w:val="24"/>
-          <w:szCs w:val="24"/>
-        </w:rPr>
-        <w:t>Тема производственной практики</w:t>
-      </w:r>
-      <w:r>
-        <w:rPr>
-          <w:rFonts w:eastAsia="Calibri"/>
-          <w:bCs/>
-          <w:sz w:val="24"/>
-          <w:szCs w:val="24"/>
-          <w:u w:val="single"/>
-        </w:rPr>
-        <w:tab/>
-        <w:t xml:space="preserve">      Трёхмерный</w:t>
-      </w:r>
-      <w:r>
-        <w:rPr>
-          <w:rFonts w:eastAsia="Calibri"/>
-          <w:bCs/>
-          <w:sz w:val="24"/>
-          <w:szCs w:val="24"/>
-          <w:u w:val="single"/>
-        </w:rPr>
-        <w:t xml:space="preserve"> </w:t>
-      </w:r>
-      <w:r>
-        <w:rPr>
-          <w:rFonts w:eastAsia="Calibri"/>
-          <w:bCs/>
-          <w:sz w:val="24"/>
-          <w:szCs w:val="24"/>
-          <w:u w:val="single"/>
-        </w:rPr>
-        <w:t>планировщик выставочных стендов</w:t>
-      </w:r>
-      <w:r>
-        <w:rPr>
-          <w:rFonts w:eastAsia="Calibri"/>
-          <w:bCs/>
-          <w:sz w:val="24"/>
-          <w:szCs w:val="24"/>
-          <w:u w:val="single"/>
-        </w:rPr>
-        <w:tab/>
-      </w:r>
-    </w:p>
-    <w:p>
-      <w:pPr>
-        <w:spacing w:line="240" w:lineRule="auto"/>
-        <w:ind w:firstLine="0"/>
-        <w:rPr>
-          <w:rFonts w:eastAsia="Calibri"/>
-          <w:bCs/>
-          <w:sz w:val="24"/>
-          <w:szCs w:val="24"/>
-          <w:u w:val="single"/>
-        </w:rPr>
-      </w:pPr>
-      <w:r>
-        <w:rPr>
-          <w:rFonts w:eastAsia="Calibri"/>
-          <w:bCs/>
-          <w:sz w:val="24"/>
-          <w:szCs w:val="24"/>
-        </w:rPr>
-        <w:t xml:space="preserve">Тип практики: </w:t>
-      </w:r>
-      <w:r>
-        <w:rPr>
-          <w:rFonts w:eastAsia="Calibri"/>
-          <w:bCs/>
-          <w:sz w:val="24"/>
-          <w:szCs w:val="24"/>
-          <w:u w:val="single"/>
-        </w:rPr>
-        <w:tab/>
-      </w:r>
-      <w:r>
-        <w:rPr>
-          <w:rFonts w:eastAsia="Calibri"/>
-          <w:bCs/>
-          <w:sz w:val="24"/>
-          <w:szCs w:val="24"/>
-          <w:u w:val="single"/>
-        </w:rPr>
-        <w:tab/>
-      </w:r>
-      <w:r>
-        <w:rPr>
-          <w:rFonts w:eastAsia="Calibri"/>
-          <w:bCs/>
-          <w:sz w:val="24"/>
-          <w:szCs w:val="24"/>
-          <w:u w:val="single"/>
-        </w:rPr>
-        <w:tab/>
-      </w:r>
-      <w:r>
-        <w:rPr>
-          <w:rFonts w:eastAsia="Calibri"/>
-          <w:bCs/>
-          <w:sz w:val="24"/>
-          <w:szCs w:val="24"/>
-          <w:u w:val="single"/>
-        </w:rPr>
-        <w:tab/>
-        <w:t>стационарная</w:t>
-      </w:r>
-      <w:r>
-        <w:rPr>
-          <w:rFonts w:eastAsia="Calibri"/>
-          <w:bCs/>
-          <w:sz w:val="24"/>
-          <w:szCs w:val="24"/>
-          <w:u w:val="single"/>
-        </w:rPr>
-        <w:tab/>
-      </w:r>
-      <w:r>
-        <w:rPr>
-          <w:rFonts w:eastAsia="Calibri"/>
-          <w:bCs/>
-          <w:sz w:val="24"/>
-          <w:szCs w:val="24"/>
-          <w:u w:val="single"/>
-        </w:rPr>
-        <w:tab/>
-      </w:r>
-      <w:r>
-        <w:rPr>
-          <w:rFonts w:eastAsia="Calibri"/>
-          <w:bCs/>
-          <w:sz w:val="24"/>
-          <w:szCs w:val="24"/>
-          <w:u w:val="single"/>
-        </w:rPr>
-        <w:tab/>
-      </w:r>
-      <w:r>
-        <w:rPr>
-          <w:rFonts w:eastAsia="Calibri"/>
-          <w:bCs/>
-          <w:sz w:val="24"/>
-          <w:szCs w:val="24"/>
-          <w:u w:val="single"/>
-        </w:rPr>
-        <w:tab/>
-      </w:r>
-      <w:r>
-        <w:rPr>
-          <w:rFonts w:eastAsia="Calibri"/>
-          <w:bCs/>
-          <w:sz w:val="24"/>
-          <w:szCs w:val="24"/>
-          <w:u w:val="single"/>
-        </w:rPr>
-        <w:tab/>
-      </w:r>
-      <w:r>
-        <w:rPr>
-          <w:rFonts w:eastAsia="Calibri"/>
-          <w:bCs/>
-          <w:sz w:val="24"/>
-          <w:szCs w:val="24"/>
-          <w:u w:val="single"/>
-        </w:rPr>
-        <w:tab/>
-      </w:r>
-    </w:p>
-    <w:p>
-      <w:pPr>
-        <w:spacing w:line="240" w:lineRule="auto"/>
-        <w:ind w:firstLine="0"/>
-        <w:rPr>
-          <w:rFonts w:eastAsia="Calibri"/>
-          <w:bCs/>
-          <w:sz w:val="24"/>
-          <w:szCs w:val="24"/>
-        </w:rPr>
-      </w:pPr>
-      <w:r>
-        <w:rPr>
-          <w:rFonts w:eastAsia="Calibri"/>
-          <w:bCs/>
-          <w:sz w:val="24"/>
-          <w:szCs w:val="24"/>
-        </w:rPr>
-        <w:t xml:space="preserve">Источник тематики (кафедра, предприятие, НИР) </w:t>
-      </w:r>
-      <w:r>
-        <w:rPr>
-          <w:rFonts w:eastAsia="Calibri"/>
-          <w:bCs/>
-          <w:sz w:val="24"/>
-          <w:szCs w:val="24"/>
-          <w:u w:val="single"/>
-        </w:rPr>
-        <w:tab/>
-      </w:r>
-      <w:r>
-        <w:rPr>
-          <w:rFonts w:eastAsia="Calibri"/>
-          <w:bCs/>
-          <w:sz w:val="24"/>
-          <w:szCs w:val="24"/>
-          <w:u w:val="single"/>
-        </w:rPr>
-        <w:tab/>
-      </w:r>
-      <w:r>
-        <w:rPr>
-          <w:rFonts w:eastAsia="Calibri"/>
-          <w:bCs/>
-          <w:sz w:val="24"/>
-          <w:szCs w:val="24"/>
-          <w:u w:val="single"/>
-        </w:rPr>
-        <w:t>кафедра</w:t>
-      </w:r>
-      <w:r>
-        <w:rPr>
-          <w:rFonts w:eastAsia="Calibri"/>
-          <w:bCs/>
-          <w:sz w:val="24"/>
-          <w:szCs w:val="24"/>
-          <w:u w:val="single"/>
-        </w:rPr>
-        <w:tab/>
-      </w:r>
-      <w:r>
-        <w:rPr>
-          <w:rFonts w:eastAsia="Calibri"/>
-          <w:bCs/>
-          <w:sz w:val="24"/>
-          <w:szCs w:val="24"/>
-          <w:u w:val="single"/>
-        </w:rPr>
-        <w:tab/>
-      </w:r>
-      <w:r>
-        <w:rPr>
-          <w:rFonts w:eastAsia="Calibri"/>
-          <w:bCs/>
-          <w:sz w:val="24"/>
-          <w:szCs w:val="24"/>
-          <w:u w:val="single"/>
-        </w:rPr>
-        <w:tab/>
-      </w:r>
-    </w:p>
-    <w:p>
-      <w:pPr>
-        <w:spacing w:line="240" w:lineRule="auto"/>
-        <w:ind w:firstLine="0"/>
-        <w:rPr>
-          <w:rFonts w:eastAsia="Calibri"/>
-          <w:bCs/>
-          <w:sz w:val="24"/>
-          <w:szCs w:val="24"/>
-        </w:rPr>
-      </w:pPr>
-    </w:p>
-    <w:p>
-      <w:pPr>
-        <w:spacing w:line="240" w:lineRule="auto"/>
-        <w:ind w:firstLine="0"/>
-        <w:rPr>
-          <w:rFonts w:eastAsia="Calibri"/>
-          <w:b/>
-          <w:i/>
-          <w:iCs/>
-          <w:sz w:val="24"/>
-          <w:szCs w:val="24"/>
-          <w:u w:val="single"/>
-        </w:rPr>
-      </w:pPr>
-      <w:r>
-        <w:rPr>
-          <w:rFonts w:eastAsia="Calibri"/>
-          <w:b/>
-          <w:i/>
-          <w:iCs/>
-          <w:sz w:val="24"/>
-          <w:szCs w:val="24"/>
-        </w:rPr>
-        <w:t>Задание</w:t>
-      </w:r>
-      <w:r>
-        <w:rPr>
-          <w:rFonts w:eastAsia="Calibri"/>
-          <w:b/>
-          <w:i/>
-          <w:iCs/>
-          <w:sz w:val="24"/>
-          <w:szCs w:val="24"/>
-        </w:rPr>
-        <w:t xml:space="preserve"> </w:t>
-      </w:r>
-      <w:r>
-        <w:rPr>
-          <w:rFonts w:eastAsia="Calibri"/>
-          <w:bCs/>
-          <w:sz w:val="24"/>
-          <w:szCs w:val="24"/>
-          <w:u w:val="single"/>
-        </w:rPr>
-        <w:t xml:space="preserve">Спроектировать </w:t>
-      </w:r>
-      <w:r>
-        <w:rPr>
-          <w:rFonts w:eastAsia="Calibri"/>
-          <w:bCs/>
-          <w:sz w:val="24"/>
-          <w:szCs w:val="24"/>
-          <w:u w:val="single"/>
-        </w:rPr>
-        <w:t xml:space="preserve">программное обеспечение для визуализации и редактирования площадки и интерьера выставочных стендов. </w:t>
-      </w:r>
-      <w:r>
-        <w:rPr>
-          <w:rFonts w:eastAsia="Calibri"/>
-          <w:bCs/>
-          <w:sz w:val="24"/>
-          <w:szCs w:val="24"/>
-          <w:u w:val="single"/>
-        </w:rPr>
-        <w:t xml:space="preserve">Разработать </w:t>
-      </w:r>
-      <w:r>
-        <w:rPr>
-          <w:rFonts w:eastAsia="Calibri"/>
-          <w:bCs/>
-          <w:sz w:val="24"/>
-          <w:szCs w:val="24"/>
-          <w:u w:val="single"/>
-        </w:rPr>
-        <w:t xml:space="preserve">интерфейс, который позволит выбирать из предложенного набора элементы декора, представленные в виде объемных моделей, и расставлять их по сетке сцены, заданной пользователем. </w:t>
-      </w:r>
-      <w:r>
-        <w:rPr>
-          <w:rFonts w:eastAsia="Calibri"/>
-          <w:bCs/>
-          <w:sz w:val="24"/>
-          <w:szCs w:val="24"/>
-          <w:u w:val="single"/>
-        </w:rPr>
-        <w:t xml:space="preserve">Проектируемый программный </w:t>
-      </w:r>
-      <w:r>
-        <w:rPr>
-          <w:rFonts w:eastAsia="Calibri"/>
-          <w:bCs/>
-          <w:sz w:val="24"/>
-          <w:szCs w:val="24"/>
-          <w:u w:val="single"/>
-        </w:rPr>
-        <w:t>продукт должен предоставлять возможность размещения источников света, а также возможность просмотра сцены для разных положений наблюдателя.</w:t>
-      </w:r>
-      <w:r>
-        <w:rPr>
-          <w:rFonts w:eastAsia="Calibri"/>
-          <w:bCs/>
-          <w:sz w:val="24"/>
-          <w:szCs w:val="24"/>
-          <w:u w:val="single"/>
-        </w:rPr>
-        <w:tab/>
-      </w:r>
-      <w:r>
-        <w:rPr>
-          <w:rFonts w:eastAsia="Calibri"/>
-          <w:bCs/>
-          <w:sz w:val="24"/>
-          <w:szCs w:val="24"/>
-          <w:u w:val="single"/>
-        </w:rPr>
-        <w:tab/>
-      </w:r>
-      <w:r>
-        <w:rPr>
-          <w:rFonts w:eastAsia="Calibri"/>
-          <w:bCs/>
-          <w:sz w:val="24"/>
-          <w:szCs w:val="24"/>
-          <w:u w:val="single"/>
-        </w:rPr>
-        <w:tab/>
-      </w:r>
-    </w:p>
-    <w:p>
-      <w:pPr>
-        <w:spacing w:line="240" w:lineRule="auto"/>
-        <w:ind w:firstLine="0"/>
-        <w:rPr>
-          <w:rFonts w:eastAsia="Calibri"/>
-          <w:b/>
-          <w:i/>
-          <w:iCs/>
-          <w:sz w:val="24"/>
-          <w:szCs w:val="24"/>
-        </w:rPr>
-      </w:pPr>
-      <w:r>
-        <w:rPr>
-          <w:rFonts w:eastAsia="Calibri"/>
-          <w:b/>
-          <w:i/>
-          <w:iCs/>
-          <w:sz w:val="24"/>
-          <w:szCs w:val="24"/>
-        </w:rPr>
-        <w:t xml:space="preserve">Оформление </w:t>
-      </w:r>
-      <w:r>
-        <w:rPr>
-          <w:rFonts w:eastAsia="Calibri"/>
-          <w:b/>
-          <w:i/>
-          <w:iCs/>
-          <w:sz w:val="24"/>
-          <w:szCs w:val="24"/>
-        </w:rPr>
-        <w:t>производственной практики</w:t>
-      </w:r>
-      <w:r>
-        <w:rPr>
-          <w:rFonts w:eastAsia="Calibri"/>
-          <w:b/>
-          <w:i/>
-          <w:iCs/>
-          <w:sz w:val="24"/>
-          <w:szCs w:val="24"/>
-        </w:rPr>
-        <w:t>:</w:t>
-      </w:r>
-    </w:p>
-    <w:p>
-      <w:pPr>
-        <w:spacing w:line="240" w:lineRule="auto"/>
-        <w:ind w:firstLine="0"/>
-        <w:rPr>
-          <w:rFonts w:eastAsia="Calibri"/>
-          <w:bCs/>
-          <w:sz w:val="24"/>
-          <w:szCs w:val="24"/>
-        </w:rPr>
-      </w:pPr>
-      <w:r>
-        <w:rPr>
-          <w:rFonts w:eastAsia="Calibri"/>
-          <w:bCs/>
-          <w:sz w:val="24"/>
-          <w:szCs w:val="24"/>
-        </w:rPr>
-        <w:t xml:space="preserve">Отчёт по практике </w:t>
-      </w:r>
-      <w:r>
-        <w:rPr>
-          <w:rFonts w:eastAsia="Calibri"/>
-          <w:bCs/>
-          <w:sz w:val="24"/>
-          <w:szCs w:val="24"/>
-        </w:rPr>
-        <w:t xml:space="preserve">на </w:t>
-      </w:r>
-      <w:r>
-        <w:rPr>
-          <w:rFonts w:eastAsia="Calibri"/>
-          <w:bCs/>
-          <w:sz w:val="24"/>
-          <w:szCs w:val="24"/>
-          <w:u w:val="single"/>
-        </w:rPr>
-        <w:t xml:space="preserve"> 25-30</w:t>
-      </w:r>
-      <w:r>
-        <w:rPr>
-          <w:rFonts w:eastAsia="Calibri"/>
-          <w:bCs/>
-          <w:sz w:val="24"/>
-          <w:szCs w:val="24"/>
-          <w:u w:val="single"/>
-        </w:rPr>
-        <w:t xml:space="preserve"> </w:t>
-      </w:r>
-      <w:r>
-        <w:rPr>
-          <w:rFonts w:eastAsia="Calibri"/>
-          <w:bCs/>
-          <w:sz w:val="24"/>
-          <w:szCs w:val="24"/>
-        </w:rPr>
-        <w:t xml:space="preserve"> </w:t>
-      </w:r>
-      <w:r>
-        <w:rPr>
-          <w:rFonts w:eastAsia="Calibri"/>
-          <w:bCs/>
-          <w:sz w:val="24"/>
-          <w:szCs w:val="24"/>
-        </w:rPr>
-        <w:t>листах формата А4.</w:t>
-      </w:r>
-    </w:p>
-    <w:p>
-      <w:pPr>
-        <w:spacing w:after="0" w:line="240" w:lineRule="auto"/>
-        <w:ind w:firstLine="0"/>
-        <w:rPr>
-          <w:rFonts w:eastAsia="Calibri"/>
-          <w:bCs/>
-          <w:sz w:val="24"/>
-          <w:szCs w:val="24"/>
-        </w:rPr>
-      </w:pPr>
-      <w:r>
-        <w:rPr>
-          <w:rFonts w:eastAsia="Calibri"/>
-          <w:bCs/>
-          <w:sz w:val="24"/>
-          <w:szCs w:val="24"/>
-        </w:rPr>
-        <w:t>Перечень графического (иллюстративного) материала (чертежи, плакаты, слайды и т.п.)</w:t>
-      </w:r>
-    </w:p>
-    <w:p>
-      <w:pPr>
-        <w:spacing w:line="240" w:lineRule="auto"/>
-        <w:ind w:firstLine="0"/>
-        <w:rPr>
-          <w:rFonts w:eastAsia="Calibri"/>
-          <w:bCs/>
-          <w:sz w:val="24"/>
-          <w:szCs w:val="24"/>
-          <w:u w:val="single"/>
-        </w:rPr>
-      </w:pPr>
-      <w:r>
-        <w:rPr>
-          <w:rFonts w:eastAsia="Calibri"/>
-          <w:bCs/>
-          <w:sz w:val="24"/>
-          <w:szCs w:val="24"/>
-          <w:u w:val="single"/>
-        </w:rPr>
-        <w:tab/>
-      </w:r>
-      <w:r>
-        <w:rPr>
-          <w:rFonts w:eastAsia="Calibri"/>
-          <w:bCs/>
-          <w:sz w:val="24"/>
-          <w:szCs w:val="24"/>
-          <w:u w:val="single"/>
-        </w:rPr>
-        <w:tab/>
-      </w:r>
-      <w:r>
-        <w:rPr>
-          <w:rFonts w:eastAsia="Calibri"/>
-          <w:bCs/>
-          <w:sz w:val="24"/>
-          <w:szCs w:val="24"/>
-          <w:u w:val="single"/>
-        </w:rPr>
-        <w:tab/>
-      </w:r>
-      <w:r>
-        <w:rPr>
-          <w:rFonts w:eastAsia="Calibri"/>
-          <w:bCs/>
-          <w:sz w:val="24"/>
-          <w:szCs w:val="24"/>
-          <w:u w:val="single"/>
-        </w:rPr>
-        <w:tab/>
-      </w:r>
-      <w:r>
-        <w:rPr>
-          <w:rFonts w:eastAsia="Calibri"/>
-          <w:bCs/>
-          <w:sz w:val="24"/>
-          <w:szCs w:val="24"/>
-          <w:u w:val="single"/>
-        </w:rPr>
-        <w:tab/>
-      </w:r>
-      <w:r>
-        <w:rPr>
-          <w:rFonts w:eastAsia="Calibri"/>
-          <w:bCs/>
-          <w:sz w:val="24"/>
-          <w:szCs w:val="24"/>
-          <w:u w:val="single"/>
-        </w:rPr>
-        <w:tab/>
-      </w:r>
-      <w:r>
-        <w:rPr>
-          <w:rFonts w:eastAsia="Calibri"/>
-          <w:bCs/>
-          <w:sz w:val="24"/>
-          <w:szCs w:val="24"/>
-          <w:u w:val="single"/>
-        </w:rPr>
-        <w:tab/>
-      </w:r>
-      <w:r>
-        <w:rPr>
-          <w:rFonts w:eastAsia="Calibri"/>
-          <w:bCs/>
-          <w:sz w:val="24"/>
-          <w:szCs w:val="24"/>
-          <w:u w:val="single"/>
-        </w:rPr>
-        <w:tab/>
-      </w:r>
-      <w:r>
-        <w:rPr>
-          <w:rFonts w:eastAsia="Calibri"/>
-          <w:bCs/>
-          <w:sz w:val="24"/>
-          <w:szCs w:val="24"/>
-          <w:u w:val="single"/>
-        </w:rPr>
-        <w:tab/>
-      </w:r>
-      <w:r>
-        <w:rPr>
-          <w:rFonts w:eastAsia="Calibri"/>
-          <w:bCs/>
-          <w:sz w:val="24"/>
-          <w:szCs w:val="24"/>
-          <w:u w:val="single"/>
-        </w:rPr>
-        <w:tab/>
-      </w:r>
-      <w:r>
-        <w:rPr>
-          <w:rFonts w:eastAsia="Calibri"/>
-          <w:bCs/>
-          <w:sz w:val="24"/>
-          <w:szCs w:val="24"/>
-          <w:u w:val="single"/>
-        </w:rPr>
-        <w:tab/>
-      </w:r>
-      <w:r>
-        <w:rPr>
-          <w:rFonts w:eastAsia="Calibri"/>
-          <w:bCs/>
-          <w:sz w:val="24"/>
-          <w:szCs w:val="24"/>
-          <w:u w:val="single"/>
-        </w:rPr>
-        <w:tab/>
-      </w:r>
-      <w:r>
-        <w:rPr>
-          <w:rFonts w:eastAsia="Calibri"/>
-          <w:bCs/>
-          <w:sz w:val="24"/>
-          <w:szCs w:val="24"/>
-          <w:u w:val="single"/>
-        </w:rPr>
-        <w:tab/>
-      </w:r>
-    </w:p>
-    <w:p>
-      <w:pPr>
-        <w:spacing w:line="240" w:lineRule="auto"/>
-        <w:ind w:firstLine="0"/>
-        <w:rPr>
-          <w:rFonts w:eastAsia="Calibri"/>
-          <w:bCs/>
-          <w:sz w:val="24"/>
-          <w:szCs w:val="24"/>
-        </w:rPr>
-      </w:pPr>
-      <w:r>
-        <w:rPr>
-          <w:rFonts w:eastAsia="Calibri"/>
-          <w:bCs/>
-          <w:sz w:val="24"/>
-          <w:szCs w:val="24"/>
-        </w:rPr>
-        <w:t>Дата выдачи задания «</w:t>
-      </w:r>
-      <w:r>
-        <w:rPr>
-          <w:rFonts w:eastAsia="Calibri"/>
-          <w:bCs/>
-          <w:sz w:val="24"/>
-          <w:szCs w:val="24"/>
-        </w:rPr>
-        <w:t xml:space="preserve"> </w:t>
-      </w:r>
-      <w:r>
-        <w:rPr>
-          <w:rFonts w:eastAsia="Calibri"/>
-          <w:bCs/>
-          <w:sz w:val="24"/>
-          <w:szCs w:val="24"/>
-          <w:u w:val="single"/>
-        </w:rPr>
-        <w:t xml:space="preserve">      </w:t>
-      </w:r>
-      <w:r>
-        <w:rPr>
-          <w:rFonts w:eastAsia="Calibri"/>
-          <w:bCs/>
-          <w:sz w:val="24"/>
-          <w:szCs w:val="24"/>
-        </w:rPr>
-        <w:t xml:space="preserve"> </w:t>
-      </w:r>
-      <w:r>
-        <w:rPr>
-          <w:rFonts w:eastAsia="Calibri"/>
-          <w:bCs/>
-          <w:sz w:val="24"/>
-          <w:szCs w:val="24"/>
-        </w:rPr>
-        <w:t>»</w:t>
-      </w:r>
-      <w:r>
-        <w:rPr>
-          <w:rFonts w:eastAsia="Calibri"/>
-          <w:bCs/>
-          <w:sz w:val="24"/>
-          <w:szCs w:val="24"/>
-        </w:rPr>
-        <w:t xml:space="preserve"> </w:t>
-      </w:r>
-      <w:r>
-        <w:rPr>
-          <w:rFonts w:eastAsia="Calibri"/>
-          <w:bCs/>
-          <w:sz w:val="24"/>
-          <w:szCs w:val="24"/>
-          <w:u w:val="single"/>
-        </w:rPr>
-        <w:t xml:space="preserve">                      </w:t>
-      </w:r>
-      <w:r>
-        <w:rPr>
-          <w:rFonts w:eastAsia="Calibri"/>
-          <w:bCs/>
-          <w:sz w:val="24"/>
-          <w:szCs w:val="24"/>
-        </w:rPr>
-        <w:t xml:space="preserve"> 20</w:t>
-      </w:r>
-      <w:r>
-        <w:rPr>
-          <w:rFonts w:eastAsia="Calibri"/>
-          <w:bCs/>
-          <w:sz w:val="24"/>
-          <w:szCs w:val="24"/>
-          <w:u w:val="single"/>
-        </w:rPr>
-        <w:t xml:space="preserve">    </w:t>
-      </w:r>
-      <w:r>
-        <w:rPr>
-          <w:rFonts w:eastAsia="Calibri"/>
-          <w:bCs/>
-          <w:sz w:val="24"/>
-          <w:szCs w:val="24"/>
-        </w:rPr>
-        <w:t xml:space="preserve"> </w:t>
-      </w:r>
-      <w:r>
-        <w:rPr>
-          <w:rFonts w:eastAsia="Calibri"/>
-          <w:bCs/>
-          <w:sz w:val="24"/>
-          <w:szCs w:val="24"/>
-        </w:rPr>
-        <w:t>г.</w:t>
-      </w:r>
-    </w:p>
-    <w:p>
-      <w:pPr>
-        <w:spacing w:line="240" w:lineRule="auto"/>
-        <w:ind w:firstLine="0"/>
-        <w:rPr>
-          <w:rFonts w:eastAsia="Calibri"/>
-          <w:bCs/>
-          <w:sz w:val="24"/>
-          <w:szCs w:val="24"/>
-        </w:rPr>
-      </w:pPr>
-    </w:p>
-    <w:p>
-      <w:pPr>
-        <w:spacing w:line="240" w:lineRule="auto"/>
-        <w:ind w:firstLine="0"/>
-        <w:rPr>
-          <w:rFonts w:eastAsia="Calibri"/>
-          <w:bCs/>
-          <w:sz w:val="24"/>
-          <w:szCs w:val="24"/>
-        </w:rPr>
-      </w:pPr>
-    </w:p>
-    <w:tbl>
-      <w:tblPr>
-        <w:tblStyle w:val="a3"/>
-        <w:tblW w:w="9916" w:type="dxa"/>
-        <w:tblInd w:w="-147" w:type="dxa"/>
-        <w:tblLook w:val="04A0" w:firstRow="1" w:lastRow="0" w:firstColumn="1" w:lastColumn="0" w:noHBand="0" w:noVBand="1"/>
-      </w:tblPr>
-      <w:tblGrid>
-        <w:gridCol w:w="5773"/>
-        <w:gridCol w:w="2074"/>
-        <w:gridCol w:w="2069"/>
-      </w:tblGrid>
-      <w:tr>
-        <w:trPr>
-          <w:trHeight w:val="500"/>
-        </w:trPr>
-        <w:tc>
-          <w:tcPr>
-            <w:tcW w:w="5773" w:type="dxa"/>
-            <w:tcBorders>
-              <w:top w:val="single" w:sz="4" w:space="0" w:color="FFFFFF" w:themeColor="background1"/>
-              <w:left w:val="single" w:sz="4" w:space="0" w:color="FFFFFF" w:themeColor="background1"/>
-              <w:bottom w:val="single" w:sz="4" w:space="0" w:color="FFFFFF" w:themeColor="background1"/>
-              <w:right w:val="single" w:sz="4" w:space="0" w:color="FFFFFF" w:themeColor="background1"/>
-            </w:tcBorders>
-          </w:tcPr>
-          <w:p>
-            <w:pPr>
-              <w:spacing w:line="240" w:lineRule="auto"/>
-              <w:ind w:firstLine="0"/>
-              <w:rPr>
-                <w:rFonts w:eastAsia="Calibri"/>
-                <w:b/>
-                <w:sz w:val="22"/>
-              </w:rPr>
-            </w:pPr>
-            <w:r>
-              <w:rPr>
-                <w:rFonts w:eastAsia="Calibri"/>
-                <w:b/>
-                <w:sz w:val="22"/>
-              </w:rPr>
-              <w:t xml:space="preserve">Руководитель </w:t>
-            </w:r>
-            <w:r>
-              <w:rPr>
-                <w:rFonts w:eastAsia="Calibri"/>
-                <w:b/>
-                <w:sz w:val="22"/>
-              </w:rPr>
-              <w:t>практики от кафедры</w:t>
-            </w:r>
-          </w:p>
-        </w:tc>
-        <w:tc>
-          <w:tcPr>
-            <w:tcW w:w="2074" w:type="dxa"/>
-            <w:tcBorders>
-              <w:top w:val="single" w:sz="4" w:space="0" w:color="FFFFFF" w:themeColor="background1"/>
-              <w:left w:val="single" w:sz="4" w:space="0" w:color="FFFFFF" w:themeColor="background1"/>
-              <w:bottom w:val="single" w:sz="4" w:space="0" w:color="FFFFFF" w:themeColor="background1"/>
-              <w:right w:val="single" w:sz="4" w:space="0" w:color="FFFFFF" w:themeColor="background1"/>
-            </w:tcBorders>
-          </w:tcPr>
-          <w:p>
-            <w:pPr>
-              <w:spacing w:line="240" w:lineRule="auto"/>
-              <w:ind w:firstLine="0"/>
-              <w:rPr>
-                <w:rFonts w:eastAsia="Calibri"/>
-                <w:bCs/>
-                <w:sz w:val="24"/>
-                <w:szCs w:val="24"/>
-                <w:u w:val="single"/>
-              </w:rPr>
-            </w:pPr>
-            <w:r>
-              <w:rPr>
-                <w:rFonts w:eastAsia="Calibri"/>
-                <w:bCs/>
-                <w:sz w:val="24"/>
-                <w:szCs w:val="24"/>
-                <w:u w:val="single"/>
-              </w:rPr>
-              <w:tab/>
-              <w:t xml:space="preserve"> </w:t>
-            </w:r>
-            <w:r>
-              <w:rPr>
-                <w:rFonts w:eastAsia="Calibri"/>
-                <w:bCs/>
-                <w:sz w:val="24"/>
-                <w:szCs w:val="24"/>
-                <w:u w:val="single"/>
-              </w:rPr>
-              <w:tab/>
-              <w:t xml:space="preserve">      </w:t>
-            </w:r>
-          </w:p>
-          <w:p>
-            <w:pPr>
-              <w:spacing w:line="240" w:lineRule="auto"/>
-              <w:ind w:firstLine="0"/>
-              <w:rPr>
-                <w:rFonts w:eastAsia="Calibri"/>
-                <w:bCs/>
-                <w:sz w:val="24"/>
-                <w:szCs w:val="24"/>
-                <w:u w:val="single"/>
-              </w:rPr>
-            </w:pPr>
-            <w:r>
-              <w:rPr>
-                <w:rFonts w:eastAsia="Calibri"/>
-                <w:bCs/>
-                <w:sz w:val="22"/>
-              </w:rPr>
-              <w:t>(</w:t>
-            </w:r>
-            <w:r>
-              <w:rPr>
-                <w:rFonts w:eastAsia="Calibri"/>
-                <w:bCs/>
-                <w:sz w:val="20"/>
-              </w:rPr>
-              <w:t>Подпись, дата)</w:t>
-            </w:r>
-          </w:p>
-        </w:tc>
-        <w:tc>
-          <w:tcPr>
-            <w:tcW w:w="2069" w:type="dxa"/>
-            <w:tcBorders>
-              <w:top w:val="single" w:sz="4" w:space="0" w:color="FFFFFF" w:themeColor="background1"/>
-              <w:left w:val="single" w:sz="4" w:space="0" w:color="FFFFFF" w:themeColor="background1"/>
-              <w:bottom w:val="single" w:sz="4" w:space="0" w:color="FFFFFF" w:themeColor="background1"/>
-              <w:right w:val="single" w:sz="4" w:space="0" w:color="FFFFFF" w:themeColor="background1"/>
-            </w:tcBorders>
-          </w:tcPr>
-          <w:p>
-            <w:pPr>
-              <w:spacing w:line="240" w:lineRule="auto"/>
-              <w:ind w:firstLine="0"/>
-              <w:rPr>
-                <w:rFonts w:eastAsia="Calibri"/>
-                <w:bCs/>
-                <w:sz w:val="24"/>
-                <w:szCs w:val="24"/>
-                <w:u w:val="single"/>
-              </w:rPr>
-            </w:pPr>
-            <w:r>
-              <w:rPr>
-                <w:rFonts w:eastAsia="Calibri"/>
-                <w:bCs/>
-                <w:sz w:val="24"/>
-                <w:szCs w:val="24"/>
-                <w:u w:val="single"/>
-              </w:rPr>
-              <w:t xml:space="preserve">  </w:t>
-            </w:r>
-            <w:r>
-              <w:rPr>
-                <w:rFonts w:eastAsia="Calibri"/>
-                <w:bCs/>
-                <w:sz w:val="24"/>
-                <w:szCs w:val="24"/>
-                <w:u w:val="single"/>
-              </w:rPr>
-              <w:t>А</w:t>
-            </w:r>
-            <w:r>
-              <w:rPr>
-                <w:rFonts w:eastAsia="Calibri"/>
-                <w:bCs/>
-                <w:sz w:val="24"/>
-                <w:szCs w:val="24"/>
-                <w:u w:val="single"/>
-              </w:rPr>
-              <w:t xml:space="preserve">. В. </w:t>
-            </w:r>
-            <w:r>
-              <w:rPr>
-                <w:rFonts w:eastAsia="Calibri"/>
-                <w:bCs/>
-                <w:sz w:val="24"/>
-                <w:szCs w:val="24"/>
-                <w:u w:val="single"/>
-              </w:rPr>
-              <w:t>Куров</w:t>
-            </w:r>
-            <w:r>
-              <w:rPr>
-                <w:rFonts w:eastAsia="Calibri"/>
-                <w:bCs/>
-                <w:sz w:val="24"/>
-                <w:szCs w:val="24"/>
-                <w:u w:val="single"/>
-              </w:rPr>
-              <w:t xml:space="preserve"> </w:t>
-            </w:r>
-            <w:r>
-              <w:rPr>
-                <w:rFonts w:eastAsia="Calibri"/>
-                <w:bCs/>
-                <w:sz w:val="24"/>
-                <w:szCs w:val="24"/>
-                <w:u w:val="single"/>
-              </w:rPr>
-              <w:tab/>
-              <w:t xml:space="preserve">      </w:t>
-            </w:r>
-          </w:p>
-          <w:p>
-            <w:pPr>
-              <w:spacing w:line="240" w:lineRule="auto"/>
-              <w:ind w:firstLine="0"/>
-              <w:rPr>
-                <w:rFonts w:eastAsia="Calibri"/>
-                <w:bCs/>
-                <w:sz w:val="24"/>
-                <w:szCs w:val="24"/>
-              </w:rPr>
-            </w:pPr>
-            <w:r>
-              <w:rPr>
-                <w:rFonts w:eastAsia="Calibri"/>
-                <w:bCs/>
-                <w:sz w:val="20"/>
-              </w:rPr>
-              <w:t>(И.О. Фамилия</w:t>
-            </w:r>
-            <w:r>
-              <w:rPr>
-                <w:rFonts w:eastAsia="Calibri"/>
-                <w:bCs/>
-                <w:sz w:val="18"/>
-                <w:szCs w:val="18"/>
-              </w:rPr>
-              <w:t>)</w:t>
-            </w:r>
-          </w:p>
-        </w:tc>
-      </w:tr>
-      <w:tr>
-        <w:trPr>
-          <w:trHeight w:val="500"/>
-        </w:trPr>
-        <w:tc>
-          <w:tcPr>
-            <w:tcW w:w="5773" w:type="dxa"/>
-            <w:tcBorders>
-              <w:top w:val="single" w:sz="4" w:space="0" w:color="FFFFFF" w:themeColor="background1"/>
-              <w:left w:val="single" w:sz="4" w:space="0" w:color="FFFFFF" w:themeColor="background1"/>
-              <w:bottom w:val="single" w:sz="4" w:space="0" w:color="FFFFFF" w:themeColor="background1"/>
-              <w:right w:val="single" w:sz="4" w:space="0" w:color="FFFFFF" w:themeColor="background1"/>
-            </w:tcBorders>
-          </w:tcPr>
-          <w:p>
-            <w:pPr>
-              <w:spacing w:line="240" w:lineRule="auto"/>
-              <w:ind w:firstLine="0"/>
-              <w:rPr>
-                <w:rFonts w:eastAsia="Calibri"/>
-                <w:b/>
-                <w:sz w:val="24"/>
-                <w:szCs w:val="24"/>
-              </w:rPr>
-            </w:pPr>
-          </w:p>
-          <w:p>
-            <w:pPr>
-              <w:spacing w:line="240" w:lineRule="auto"/>
-              <w:ind w:firstLine="0"/>
-              <w:rPr>
-                <w:rFonts w:eastAsia="Calibri"/>
-                <w:b/>
-                <w:sz w:val="24"/>
-                <w:szCs w:val="24"/>
-              </w:rPr>
-            </w:pPr>
-            <w:r>
-              <w:rPr>
-                <w:rFonts w:eastAsia="Calibri"/>
-                <w:b/>
-                <w:sz w:val="24"/>
-                <w:szCs w:val="24"/>
-              </w:rPr>
-              <w:t>Студент</w:t>
-            </w:r>
-          </w:p>
-          <w:p>
-            <w:pPr>
-              <w:tabs>
-                <w:tab w:val="left" w:pos="2520"/>
-              </w:tabs>
-              <w:spacing w:line="240" w:lineRule="auto"/>
-              <w:rPr>
-                <w:rFonts w:eastAsia="Calibri"/>
-                <w:sz w:val="24"/>
-                <w:szCs w:val="24"/>
-              </w:rPr>
-            </w:pPr>
-            <w:r>
-              <w:rPr>
-                <w:rFonts w:eastAsia="Calibri"/>
-                <w:sz w:val="24"/>
-                <w:szCs w:val="24"/>
-              </w:rPr>
-              <w:tab/>
-            </w:r>
-          </w:p>
-        </w:tc>
-        <w:tc>
-          <w:tcPr>
-            <w:tcW w:w="2074" w:type="dxa"/>
-            <w:tcBorders>
-              <w:top w:val="single" w:sz="4" w:space="0" w:color="FFFFFF" w:themeColor="background1"/>
-              <w:left w:val="single" w:sz="4" w:space="0" w:color="FFFFFF" w:themeColor="background1"/>
-              <w:bottom w:val="single" w:sz="4" w:space="0" w:color="FFFFFF" w:themeColor="background1"/>
-              <w:right w:val="single" w:sz="4" w:space="0" w:color="FFFFFF" w:themeColor="background1"/>
-            </w:tcBorders>
-          </w:tcPr>
-          <w:p>
-            <w:pPr>
-              <w:spacing w:line="240" w:lineRule="auto"/>
-              <w:ind w:firstLine="0"/>
-              <w:rPr>
-                <w:rFonts w:eastAsia="Calibri"/>
-                <w:bCs/>
-                <w:sz w:val="24"/>
-                <w:szCs w:val="24"/>
-                <w:u w:val="single"/>
-              </w:rPr>
-            </w:pPr>
-          </w:p>
-          <w:p>
-            <w:pPr>
-              <w:spacing w:line="240" w:lineRule="auto"/>
-              <w:ind w:firstLine="0"/>
-              <w:rPr>
-                <w:rFonts w:eastAsia="Calibri"/>
-                <w:bCs/>
-                <w:sz w:val="24"/>
-                <w:szCs w:val="24"/>
-                <w:u w:val="single"/>
-              </w:rPr>
-            </w:pPr>
-            <w:r>
-              <w:rPr>
-                <w:rFonts w:eastAsia="Calibri"/>
-                <w:bCs/>
-                <w:sz w:val="24"/>
-                <w:szCs w:val="24"/>
-                <w:u w:val="single"/>
-              </w:rPr>
-              <w:tab/>
-              <w:t xml:space="preserve"> </w:t>
-            </w:r>
-            <w:r>
-              <w:rPr>
-                <w:rFonts w:eastAsia="Calibri"/>
-                <w:bCs/>
-                <w:sz w:val="24"/>
-                <w:szCs w:val="24"/>
-                <w:u w:val="single"/>
-              </w:rPr>
-              <w:tab/>
-              <w:t xml:space="preserve">      </w:t>
-            </w:r>
-          </w:p>
-          <w:p>
-            <w:pPr>
-              <w:spacing w:line="240" w:lineRule="auto"/>
-              <w:ind w:firstLine="0"/>
-              <w:rPr>
-                <w:rFonts w:eastAsia="Calibri"/>
-                <w:bCs/>
-                <w:sz w:val="24"/>
-                <w:szCs w:val="24"/>
-              </w:rPr>
-            </w:pPr>
-            <w:r>
-              <w:rPr>
-                <w:rFonts w:eastAsia="Calibri"/>
-                <w:bCs/>
-                <w:sz w:val="22"/>
-              </w:rPr>
-              <w:t>(</w:t>
-            </w:r>
-            <w:r>
-              <w:rPr>
-                <w:rFonts w:eastAsia="Calibri"/>
-                <w:bCs/>
-                <w:sz w:val="20"/>
-              </w:rPr>
-              <w:t>Подпись, дата)</w:t>
-            </w:r>
-          </w:p>
-        </w:tc>
-        <w:tc>
-          <w:tcPr>
-            <w:tcW w:w="2069" w:type="dxa"/>
-            <w:tcBorders>
-              <w:top w:val="single" w:sz="4" w:space="0" w:color="FFFFFF" w:themeColor="background1"/>
-              <w:left w:val="single" w:sz="4" w:space="0" w:color="FFFFFF" w:themeColor="background1"/>
-              <w:bottom w:val="single" w:sz="4" w:space="0" w:color="FFFFFF" w:themeColor="background1"/>
-              <w:right w:val="single" w:sz="4" w:space="0" w:color="FFFFFF" w:themeColor="background1"/>
-            </w:tcBorders>
-          </w:tcPr>
-          <w:p>
-            <w:pPr>
-              <w:spacing w:line="240" w:lineRule="auto"/>
-              <w:ind w:firstLine="0"/>
-              <w:rPr>
-                <w:rFonts w:eastAsia="Calibri"/>
-                <w:bCs/>
-                <w:sz w:val="24"/>
-                <w:szCs w:val="24"/>
-                <w:u w:val="single"/>
-              </w:rPr>
-            </w:pPr>
-          </w:p>
-          <w:p>
-            <w:pPr>
-              <w:spacing w:line="240" w:lineRule="auto"/>
-              <w:ind w:firstLine="0"/>
-              <w:rPr>
-                <w:rFonts w:eastAsia="Calibri"/>
-                <w:bCs/>
-                <w:sz w:val="24"/>
-                <w:szCs w:val="24"/>
-                <w:u w:val="single"/>
-              </w:rPr>
-            </w:pPr>
-            <w:r>
-              <w:rPr>
-                <w:rFonts w:eastAsia="Calibri"/>
-                <w:bCs/>
-                <w:sz w:val="24"/>
-                <w:szCs w:val="24"/>
-                <w:u w:val="single"/>
-              </w:rPr>
-              <w:t xml:space="preserve">  Д. В. Якуба </w:t>
-            </w:r>
-            <w:r>
-              <w:rPr>
-                <w:rFonts w:eastAsia="Calibri"/>
-                <w:bCs/>
-                <w:sz w:val="24"/>
-                <w:szCs w:val="24"/>
-                <w:u w:val="single"/>
-              </w:rPr>
-              <w:tab/>
-              <w:t xml:space="preserve">      </w:t>
-            </w:r>
-          </w:p>
-          <w:p>
-            <w:pPr>
-              <w:spacing w:line="240" w:lineRule="auto"/>
-              <w:ind w:firstLine="0"/>
-              <w:rPr>
-                <w:rFonts w:eastAsia="Calibri"/>
-                <w:bCs/>
-                <w:sz w:val="24"/>
-                <w:szCs w:val="24"/>
-              </w:rPr>
-            </w:pPr>
-            <w:r>
-              <w:rPr>
-                <w:rFonts w:eastAsia="Calibri"/>
-                <w:bCs/>
-                <w:sz w:val="20"/>
-              </w:rPr>
-              <w:t>(И.О. Фамилия</w:t>
-            </w:r>
-            <w:r>
-              <w:rPr>
-                <w:rFonts w:eastAsia="Calibri"/>
-                <w:bCs/>
-                <w:sz w:val="18"/>
-                <w:szCs w:val="18"/>
-              </w:rPr>
-              <w:t>)</w:t>
-            </w:r>
-          </w:p>
-        </w:tc>
-      </w:tr>
-    </w:tbl>
     <w:sdt>
       <w:sdtPr>
         <w:rPr>
@@ -3374,10 +1363,11 @@
             <w:spacing w:line="240" w:lineRule="auto"/>
             <w:jc w:val="both"/>
             <w:rPr>
-              <w:rFonts w:ascii="Times New Roman" w:hAnsi="Times New Roman" w:cs="Times New Roman"/>
+              <w:rFonts w:ascii="Times New Roman" w:eastAsia="Times New Roman" w:hAnsi="Times New Roman" w:cs="Times New Roman"/>
               <w:color w:val="auto"/>
-              <w:sz w:val="36"/>
-              <w:szCs w:val="36"/>
+              <w:sz w:val="28"/>
+              <w:szCs w:val="20"/>
+              <w:lang w:eastAsia="en-US"/>
             </w:rPr>
           </w:pPr>
           <w:r>
@@ -3457,7 +1447,7 @@
                 <w:noProof/>
                 <w:webHidden/>
               </w:rPr>
-              <w:t>4</w:t>
+              <w:t>3</w:t>
             </w:r>
             <w:r>
               <w:rPr>
@@ -3546,7 +1536,7 @@
                 <w:noProof/>
                 <w:webHidden/>
               </w:rPr>
-              <w:t>5</w:t>
+              <w:t>4</w:t>
             </w:r>
             <w:r>
               <w:rPr>
@@ -3634,7 +1624,7 @@
                 <w:noProof/>
                 <w:webHidden/>
               </w:rPr>
-              <w:t>5</w:t>
+              <w:t>4</w:t>
             </w:r>
             <w:r>
               <w:rPr>
@@ -3707,7 +1697,7 @@
                 <w:noProof/>
                 <w:webHidden/>
               </w:rPr>
-              <w:t>7</w:t>
+              <w:t>6</w:t>
             </w:r>
             <w:r>
               <w:rPr>
@@ -3780,7 +1770,7 @@
                 <w:noProof/>
                 <w:webHidden/>
               </w:rPr>
-              <w:t>8</w:t>
+              <w:t>7</w:t>
             </w:r>
             <w:r>
               <w:rPr>
@@ -3853,7 +1843,7 @@
                 <w:noProof/>
                 <w:webHidden/>
               </w:rPr>
-              <w:t>10</w:t>
+              <w:t>9</w:t>
             </w:r>
             <w:r>
               <w:rPr>
@@ -3926,7 +1916,7 @@
                 <w:noProof/>
                 <w:webHidden/>
               </w:rPr>
-              <w:t>10</w:t>
+              <w:t>9</w:t>
             </w:r>
             <w:r>
               <w:rPr>
@@ -4014,7 +2004,7 @@
                 <w:noProof/>
                 <w:webHidden/>
               </w:rPr>
-              <w:t>12</w:t>
+              <w:t>11</w:t>
             </w:r>
             <w:r>
               <w:rPr>
@@ -4087,7 +2077,7 @@
                 <w:noProof/>
                 <w:webHidden/>
               </w:rPr>
-              <w:t>14</w:t>
+              <w:t>13</w:t>
             </w:r>
             <w:r>
               <w:rPr>
@@ -4160,7 +2150,7 @@
                 <w:noProof/>
                 <w:webHidden/>
               </w:rPr>
-              <w:t>16</w:t>
+              <w:t>15</w:t>
             </w:r>
             <w:r>
               <w:rPr>
@@ -4390,7 +2380,7 @@
                 <w:noProof/>
                 <w:webHidden/>
               </w:rPr>
-              <w:t>18</w:t>
+              <w:t>17</w:t>
             </w:r>
             <w:r>
               <w:rPr>
@@ -4478,7 +2468,7 @@
                 <w:noProof/>
                 <w:webHidden/>
               </w:rPr>
-              <w:t>18</w:t>
+              <w:t>17</w:t>
             </w:r>
             <w:r>
               <w:rPr>
@@ -4551,7 +2541,7 @@
                 <w:noProof/>
                 <w:webHidden/>
               </w:rPr>
-              <w:t>19</w:t>
+              <w:t>18</w:t>
             </w:r>
             <w:r>
               <w:rPr>
@@ -4620,7 +2610,7 @@
                 <w:noProof/>
                 <w:webHidden/>
               </w:rPr>
-              <w:t>20</w:t>
+              <w:t>19</w:t>
             </w:r>
             <w:r>
               <w:rPr>
@@ -5097,7 +3087,26 @@
         <w:tabs>
           <w:tab w:val="left" w:pos="3899"/>
         </w:tabs>
+      </w:pPr>
+    </w:p>
+    <w:p>
+      <w:pPr>
+        <w:tabs>
+          <w:tab w:val="left" w:pos="3899"/>
+        </w:tabs>
+      </w:pPr>
+    </w:p>
+    <w:p>
+      <w:pPr>
+        <w:tabs>
+          <w:tab w:val="left" w:pos="3899"/>
+        </w:tabs>
         <w:ind w:firstLine="0"/>
+      </w:pPr>
+    </w:p>
+    <w:p>
+      <w:pPr>
+        <w:jc w:val="center"/>
       </w:pPr>
     </w:p>
     <w:p>
@@ -5112,6 +3121,9 @@
       <w:bookmarkEnd w:id="1"/>
     </w:p>
     <w:p>
+      <w:pPr>
+        <w:ind w:firstLine="0"/>
+      </w:pPr>
       <w:r>
         <w:t>На настоящий момент большинство компаний, занимающихся тем или иным видом деятельности, связанным с обустройством или декорированием помещений, для согласования технических заданий с клиентом часто обращаются к компьютерному графическому моделированию предмета заказа. Такой подход позволяет как можно чётче обозначить детали проекта, и реже допускать ситуации, в которых становится известно, что исполнитель неправильно воспринял мысль и идею заказчика, когда заказ уже находится на стадии завершения проектирования.</w:t>
       </w:r>
@@ -5162,6 +3174,9 @@
       <w:bookmarkEnd w:id="3"/>
     </w:p>
     <w:p>
+      <w:pPr>
+        <w:ind w:firstLine="0"/>
+      </w:pPr>
       <w:r>
         <w:t>Сцена состоит из следующих объектов</w:t>
       </w:r>
@@ -5608,7 +3623,13 @@
         <w:t xml:space="preserve"> </w:t>
       </w:r>
       <w:r>
-        <w:t>расположенных на четырёх правильных призмах с рёбрами, перпендикулярными плоскости выставочного стенда</w:t>
+        <w:t>расположенны</w:t>
+      </w:r>
+      <w:r>
+        <w:t>ми</w:t>
+      </w:r>
+      <w:r>
+        <w:t xml:space="preserve"> на четырёх правильных призмах с рёбрами, перпендикулярными плоскости выставочного стенда</w:t>
       </w:r>
       <w:r>
         <w:t>;</w:t>
@@ -5658,6 +3679,9 @@
       <w:bookmarkEnd w:id="4"/>
     </w:p>
     <w:p>
+      <w:pPr>
+        <w:ind w:firstLine="0"/>
+      </w:pPr>
       <w:r>
         <w:t>Модели являются отображением формы и размеров объектов. Основное назначение модели – правильно отображать форму и размеры определённого объекта.</w:t>
       </w:r>
@@ -5719,6 +3743,9 @@
       <w:bookmarkEnd w:id="5"/>
     </w:p>
     <w:p>
+      <w:pPr>
+        <w:ind w:firstLine="0"/>
+      </w:pPr>
       <w:r>
         <w:t>Поверхностные модели задаются:</w:t>
       </w:r>
@@ -5803,8 +3830,13 @@
           <w:numId w:val="4"/>
         </w:numPr>
       </w:pPr>
-      <w:r>
-        <w:t>Полурёберные сетки. То же «крылатое» представление, но информация обхода хранится для половины грани</w:t>
+      <w:proofErr w:type="spellStart"/>
+      <w:r>
+        <w:t>Полурёберные</w:t>
+      </w:r>
+      <w:proofErr w:type="spellEnd"/>
+      <w:r>
+        <w:t xml:space="preserve"> сетки. То же «крылатое» представление, но информация обхода хранится для половины грани</w:t>
       </w:r>
       <w:r>
         <w:t>;</w:t>
@@ -5876,6 +3908,9 @@
       <w:bookmarkEnd w:id="6"/>
     </w:p>
     <w:p>
+      <w:pPr>
+        <w:ind w:firstLine="0"/>
+      </w:pPr>
       <w:r>
         <w:t>Решать поставленную задачу удаления можно</w:t>
       </w:r>
@@ -5934,6 +3969,9 @@
       <w:bookmarkEnd w:id="7"/>
     </w:p>
     <w:p>
+      <w:pPr>
+        <w:ind w:firstLine="0"/>
+      </w:pPr>
       <w:r>
         <w:t>Данный алгоритм работает в объектном пространстве, решая задачу только с выпуклыми телами.</w:t>
       </w:r>
@@ -6829,6 +4867,9 @@
       <w:bookmarkEnd w:id="8"/>
     </w:p>
     <w:p>
+      <w:pPr>
+        <w:ind w:firstLine="0"/>
+      </w:pPr>
       <w:r>
         <w:t xml:space="preserve">Данный алгоритм работает в пространстве изображения. Используется два буфера: буфер кадра, в котором хранятся атрибуты каждого пикселя в </w:t>
       </w:r>
@@ -7536,6 +5577,9 @@
       <w:bookmarkEnd w:id="9"/>
     </w:p>
     <w:p>
+      <w:pPr>
+        <w:ind w:firstLine="0"/>
+      </w:pPr>
       <w:r>
         <w:t>Наблюдатель видит объект посредством испускаемого источником света, который падает на этот объект и согласно законам оптики некоторым путём доходит до глаза наблюдателя. Отслеживать пути лучей от источника к наблюдателю неэффективно с точки зрения вычислений, поэтому наилучшим способом будет отслеживание путей в обратном направлении, то есть от наблюдателя к объекту.</w:t>
       </w:r>
@@ -9392,10 +7436,112 @@
         <w:t>Алгоритм не отвечает главному требованию – скорости работы. Также от реализуемого продукта не требуется высокой реалистичности синтезируемого изображения и возможности работы с поверхностями, заданными в математической форме. Указанные факты говорят о том, что обратная трассировка лучей не подходит для решения поставленной задачи.</w:t>
       </w:r>
     </w:p>
+    <w:p>
+      <w:r>
+        <w:t xml:space="preserve">Таким образом, в качестве алгоритма удаления невидимых рёбер и поверхностей был выбран алгоритм с использованием </w:t>
+      </w:r>
+      <w:r>
+        <w:rPr>
+          <w:lang w:val="en-US"/>
+        </w:rPr>
+        <w:t>z</w:t>
+      </w:r>
+      <w:r>
+        <w:t>-</w:t>
+      </w:r>
+      <w:r>
+        <w:t>буфера.</w:t>
+      </w:r>
+    </w:p>
+    <w:p>
+      <w:pPr>
+        <w:pStyle w:val="2"/>
+      </w:pPr>
+      <w:bookmarkStart w:id="10" w:name="_Toc55127771"/>
+      <w:r>
+        <w:t xml:space="preserve">1.5 </w:t>
+      </w:r>
+      <w:r>
+        <w:t xml:space="preserve">Анализ алгоритмов </w:t>
+      </w:r>
+      <w:r>
+        <w:t>построения теней</w:t>
+      </w:r>
+      <w:bookmarkEnd w:id="10"/>
+    </w:p>
+    <w:p>
+      <w:pPr>
+        <w:ind w:firstLine="0"/>
+      </w:pPr>
+      <w:r>
+        <w:t>При использовании алгоритма обратной трассировки лучей, рассмотренного ранее, построение теней происходит по ходу выполнения алгоритма: пиксел будет затенён, если испускаемый луч попадает на объект, но не попадает в источник света. Данный алгоритм не подходит для решения поставленной задачи, так как при проведении анализа алгоритмов удаления невидимых рёбер он не был выбран в качестве реализуемого.</w:t>
+      </w:r>
+    </w:p>
+    <w:p>
+      <w:r>
+        <w:t>В</w:t>
+      </w:r>
+      <w:r>
+        <w:t xml:space="preserve"> качестве алгоритма удаления невидимых линий и поверхностей в предыдущем подпункте был выбран алгоритм с использованием </w:t>
+      </w:r>
+      <w:r>
+        <w:rPr>
+          <w:lang w:val="en-US"/>
+        </w:rPr>
+        <w:t>z</w:t>
+      </w:r>
+      <w:r>
+        <w:t>-</w:t>
+      </w:r>
+      <w:r>
+        <w:t xml:space="preserve">буфера, </w:t>
+      </w:r>
+      <w:r>
+        <w:t>поэтому</w:t>
+      </w:r>
+      <w:r>
+        <w:t xml:space="preserve"> одним из наилучших вариантов будет модификация указанного метода </w:t>
+      </w:r>
+      <w:r>
+        <w:lastRenderedPageBreak/>
+        <w:t xml:space="preserve">путём добавления вычисления теневого </w:t>
+      </w:r>
+      <w:r>
+        <w:rPr>
+          <w:lang w:val="en-US"/>
+        </w:rPr>
+        <w:t>z</w:t>
+      </w:r>
+      <w:r>
+        <w:t>-</w:t>
+      </w:r>
+      <w:r>
+        <w:t>буфера из точки наблюдения, совпадающей с источником света.</w:t>
+      </w:r>
+    </w:p>
+    <w:p>
+      <w:r>
+        <w:t>Такой подход позволит не усложнять структуру программы, а также избежать проблем адаптации двух различных методов друг к другу, а, следовательно, уменьшить время отладки алгоритма.</w:t>
+      </w:r>
+    </w:p>
     <w:p/>
     <w:p>
-      <w:r>
-        <w:t xml:space="preserve">Таким образом, в качестве алгоритма удаления невидимых рёбер и поверхностей был выбран алгоритм с использованием </w:t>
+      <w:pPr>
+        <w:pStyle w:val="2"/>
+      </w:pPr>
+      <w:r>
+        <w:t>Вывод</w:t>
+      </w:r>
+    </w:p>
+    <w:p>
+      <w:pPr>
+        <w:ind w:firstLine="0"/>
+      </w:pPr>
+      <w:r>
+        <w:t>Были рассмотрены способы задания трёхмерных моделей и выбрана поверхностная форма задания моделей.</w:t>
+      </w:r>
+      <w:r>
+        <w:t xml:space="preserve"> Также были рассмотрены алгоритмы удаления невидимых рёбер: алгоритм, использующий </w:t>
       </w:r>
       <w:r>
         <w:rPr>
@@ -9407,36 +7553,7 @@
         <w:t>-</w:t>
       </w:r>
       <w:r>
-        <w:t>буфера.</w:t>
-      </w:r>
-    </w:p>
-    <w:p>
-      <w:pPr>
-        <w:pStyle w:val="2"/>
-      </w:pPr>
-      <w:bookmarkStart w:id="10" w:name="_Toc55127771"/>
-      <w:r>
-        <w:t xml:space="preserve">1.5 </w:t>
-      </w:r>
-      <w:r>
-        <w:t xml:space="preserve">Анализ алгоритмов </w:t>
-      </w:r>
-      <w:r>
-        <w:t>построения теней</w:t>
-      </w:r>
-      <w:bookmarkEnd w:id="10"/>
-    </w:p>
-    <w:p>
-      <w:r>
-        <w:t>При использовании алгоритма обратной трассировки лучей, рассмотренного ранее, построение теней происходит по ходу выполнения алгоритма: пиксел будет затенён, если испускаемый луч попадает на объект, но не попадает в источник света. Данный алгоритм не подходит для решения поставленной задачи, так как при проведении анализа алгоритмов удаления невидимых рёбер он не был выбран в качестве реализуемого.</w:t>
-      </w:r>
-    </w:p>
-    <w:p>
-      <w:r>
-        <w:t>В</w:t>
-      </w:r>
-      <w:r>
-        <w:t xml:space="preserve"> качестве алгоритма удаления невидимых линий и поверхностей в предыдущем подпункте был выбран алгоритм с использованием </w:t>
+        <w:t xml:space="preserve">буфер, алгоритм Робертса и алгоритм обратной трассировки лучей. В качестве реализуемого был выбран алгоритм </w:t>
       </w:r>
       <w:r>
         <w:rPr>
@@ -9448,14 +7565,10 @@
         <w:t>-</w:t>
       </w:r>
       <w:r>
-        <w:t xml:space="preserve">буфера, </w:t>
-      </w:r>
-      <w:r>
-        <w:lastRenderedPageBreak/>
-        <w:t>поэтому</w:t>
-      </w:r>
-      <w:r>
-        <w:t xml:space="preserve"> одним из наилучших вариантов будет модификация указанного метода путём добавления вычисления теневого </w:t>
+        <w:t>буфера, отвечающего двум требованиям: быстрая работа с множеством объектов сцены и преобладание скорости над точностью.</w:t>
+      </w:r>
+      <w:r>
+        <w:t xml:space="preserve"> Были рассмотрены алгоритмы построения теней. В качестве реализуемого был выбран алгоритм, использующий теневые карты, так как уже было указано, что в работе будет использоваться </w:t>
       </w:r>
       <w:r>
         <w:rPr>
@@ -9467,12 +7580,7 @@
         <w:t>-</w:t>
       </w:r>
       <w:r>
-        <w:t>буфера из точки наблюдения, совпадающей с источником света.</w:t>
-      </w:r>
-    </w:p>
-    <w:p>
-      <w:r>
-        <w:t>Такой подход позволит не усложнять структуру программы, а также избежать проблем адаптации двух различных методов друг к другу, а, следовательно, уменьшить время отладки алгоритма.</w:t>
+        <w:t>буфер.</w:t>
       </w:r>
     </w:p>
     <w:p/>
@@ -9482,11 +7590,6 @@
     <w:p/>
     <w:p/>
     <w:p/>
-    <w:p/>
-    <w:p/>
-    <w:p/>
-    <w:p/>
-    <w:p/>
     <w:p>
       <w:pPr>
         <w:ind w:firstLine="0"/>
@@ -9499,6 +7602,7 @@
       </w:pPr>
       <w:bookmarkStart w:id="11" w:name="_Toc55127772"/>
       <w:r>
+        <w:lastRenderedPageBreak/>
         <w:t xml:space="preserve">2. </w:t>
       </w:r>
       <w:r>
@@ -9523,7 +7627,6 @@
     </w:p>
     <w:p>
       <w:r>
-        <w:lastRenderedPageBreak/>
         <w:t>2. Разместить объекты сцены и источники света</w:t>
       </w:r>
     </w:p>
@@ -9675,6 +7778,16 @@
       </w:r>
     </w:p>
     <w:p>
+      <w:pPr>
+        <w:tabs>
+          <w:tab w:val="left" w:pos="708"/>
+          <w:tab w:val="left" w:pos="1416"/>
+          <w:tab w:val="left" w:pos="2124"/>
+          <w:tab w:val="left" w:pos="2832"/>
+          <w:tab w:val="left" w:pos="3540"/>
+          <w:tab w:val="center" w:pos="5173"/>
+        </w:tabs>
+      </w:pPr>
       <w:r>
         <w:tab/>
         <w:t xml:space="preserve">находится в </w:t>
@@ -9690,6 +7803,9 @@
       </w:r>
       <w:r>
         <w:t>буфере:</w:t>
+      </w:r>
+      <w:r>
+        <w:tab/>
       </w:r>
     </w:p>
     <w:p>
@@ -10047,6 +8163,7 @@
     </w:p>
     <w:p>
       <w:r>
+        <w:lastRenderedPageBreak/>
         <w:t xml:space="preserve">2. Выполнить алгоритм </w:t>
       </w:r>
       <w:r>
@@ -10072,7 +8189,6 @@
         <w:ind w:left="705"/>
       </w:pPr>
       <w:r>
-        <w:lastRenderedPageBreak/>
         <w:t>2</w:t>
       </w:r>
       <w:r>
@@ -10822,11 +8938,122 @@
     </w:tbl>
     <w:p>
       <w:pPr>
+        <w:pStyle w:val="2"/>
+      </w:pPr>
+      <w:bookmarkStart w:id="16" w:name="_Toc55127777"/>
+      <w:r>
+        <w:lastRenderedPageBreak/>
+        <w:t>Вывод</w:t>
+      </w:r>
+    </w:p>
+    <w:p>
+      <w:pPr>
+        <w:ind w:firstLine="0"/>
+      </w:pPr>
+      <w:r>
+        <w:t xml:space="preserve">На основе теоретических данных, полученных из аналитического раздела, были описаны общий алгоритм решения задачи, алгоритм </w:t>
+      </w:r>
+      <w:r>
+        <w:rPr>
+          <w:lang w:val="en-US"/>
+        </w:rPr>
+        <w:t>z</w:t>
+      </w:r>
+      <w:r>
+        <w:t>-</w:t>
+      </w:r>
+      <w:r>
+        <w:t xml:space="preserve">буфера и модифицированный алгоритм </w:t>
+      </w:r>
+      <w:r>
+        <w:rPr>
+          <w:lang w:val="en-US"/>
+        </w:rPr>
+        <w:t>z</w:t>
+      </w:r>
+      <w:r>
+        <w:t>-</w:t>
+      </w:r>
+      <w:r>
+        <w:t>буфера, а также было обобщено представление данных в программном обеспечении.</w:t>
+      </w:r>
+    </w:p>
+    <w:p>
+      <w:pPr>
+        <w:ind w:firstLine="0"/>
+      </w:pPr>
+    </w:p>
+    <w:p>
+      <w:pPr>
+        <w:ind w:firstLine="0"/>
+      </w:pPr>
+    </w:p>
+    <w:p>
+      <w:pPr>
+        <w:ind w:firstLine="0"/>
+      </w:pPr>
+    </w:p>
+    <w:p>
+      <w:pPr>
+        <w:ind w:firstLine="0"/>
+      </w:pPr>
+    </w:p>
+    <w:p>
+      <w:pPr>
+        <w:ind w:firstLine="0"/>
+      </w:pPr>
+    </w:p>
+    <w:p>
+      <w:pPr>
+        <w:ind w:firstLine="0"/>
+      </w:pPr>
+    </w:p>
+    <w:p>
+      <w:pPr>
+        <w:ind w:firstLine="0"/>
+      </w:pPr>
+    </w:p>
+    <w:p>
+      <w:pPr>
+        <w:ind w:firstLine="0"/>
+      </w:pPr>
+    </w:p>
+    <w:p>
+      <w:pPr>
+        <w:ind w:firstLine="0"/>
+      </w:pPr>
+    </w:p>
+    <w:p>
+      <w:pPr>
+        <w:ind w:firstLine="0"/>
+      </w:pPr>
+    </w:p>
+    <w:p>
+      <w:pPr>
+        <w:ind w:firstLine="0"/>
+      </w:pPr>
+    </w:p>
+    <w:p>
+      <w:pPr>
+        <w:ind w:firstLine="0"/>
+      </w:pPr>
+    </w:p>
+    <w:p>
+      <w:pPr>
+        <w:ind w:firstLine="0"/>
+      </w:pPr>
+    </w:p>
+    <w:p>
+      <w:pPr>
+        <w:ind w:firstLine="0"/>
+      </w:pPr>
+    </w:p>
+    <w:p>
+      <w:pPr>
         <w:pStyle w:val="1"/>
         <w:ind w:left="708" w:hanging="708"/>
         <w:jc w:val="center"/>
       </w:pPr>
-      <w:bookmarkStart w:id="16" w:name="_Toc55127777"/>
       <w:r>
         <w:lastRenderedPageBreak/>
         <w:t>3. Технологическая часть</w:t>
@@ -10844,6 +9071,9 @@
       <w:bookmarkEnd w:id="17"/>
     </w:p>
     <w:p>
+      <w:pPr>
+        <w:ind w:firstLine="0"/>
+      </w:pPr>
       <w:r>
         <w:t xml:space="preserve">При написании программного продукта будет задействован язык </w:t>
       </w:r>
@@ -11284,13 +9514,23 @@
         </w:rPr>
         <w:t xml:space="preserve"> double </w:t>
       </w:r>
+      <w:proofErr w:type="spellStart"/>
       <w:r>
         <w:rPr>
           <w:rFonts w:ascii="Courier New" w:hAnsi="Courier New" w:cs="Courier New"/>
           <w:sz w:val="20"/>
           <w:lang w:val="en-US" w:eastAsia="ru-RU"/>
         </w:rPr>
-        <w:t>xCoordinate,</w:t>
+        <w:t>xCoordinate</w:t>
+      </w:r>
+      <w:proofErr w:type="spellEnd"/>
+      <w:r>
+        <w:rPr>
+          <w:rFonts w:ascii="Courier New" w:hAnsi="Courier New" w:cs="Courier New"/>
+          <w:sz w:val="20"/>
+          <w:lang w:val="en-US" w:eastAsia="ru-RU"/>
+        </w:rPr>
+        <w:t>,</w:t>
       </w:r>
       <w:r>
         <w:rPr>
@@ -11301,13 +9541,23 @@
         </w:rPr>
         <w:t xml:space="preserve"> </w:t>
       </w:r>
+      <w:proofErr w:type="spellStart"/>
       <w:r>
         <w:rPr>
           <w:rFonts w:ascii="Courier New" w:hAnsi="Courier New" w:cs="Courier New"/>
           <w:sz w:val="20"/>
           <w:lang w:val="en-US" w:eastAsia="ru-RU"/>
         </w:rPr>
-        <w:t>yCoordinate,</w:t>
+        <w:t>yCoordinate</w:t>
+      </w:r>
+      <w:proofErr w:type="spellEnd"/>
+      <w:r>
+        <w:rPr>
+          <w:rFonts w:ascii="Courier New" w:hAnsi="Courier New" w:cs="Courier New"/>
+          <w:sz w:val="20"/>
+          <w:lang w:val="en-US" w:eastAsia="ru-RU"/>
+        </w:rPr>
+        <w:t>,</w:t>
       </w:r>
       <w:r>
         <w:rPr>
@@ -11318,13 +9568,23 @@
         </w:rPr>
         <w:t xml:space="preserve"> </w:t>
       </w:r>
+      <w:proofErr w:type="spellStart"/>
       <w:r>
         <w:rPr>
           <w:rFonts w:ascii="Courier New" w:hAnsi="Courier New" w:cs="Courier New"/>
           <w:sz w:val="20"/>
           <w:lang w:val="en-US" w:eastAsia="ru-RU"/>
         </w:rPr>
-        <w:t>zCoordinate;</w:t>
+        <w:t>zCoordinate</w:t>
+      </w:r>
+      <w:proofErr w:type="spellEnd"/>
+      <w:r>
+        <w:rPr>
+          <w:rFonts w:ascii="Courier New" w:hAnsi="Courier New" w:cs="Courier New"/>
+          <w:sz w:val="20"/>
+          <w:lang w:val="en-US" w:eastAsia="ru-RU"/>
+        </w:rPr>
+        <w:t>;</w:t>
       </w:r>
       <w:r>
         <w:rPr>
@@ -11548,6 +9808,7 @@
         </w:rPr>
         <w:t xml:space="preserve"> </w:t>
       </w:r>
+      <w:proofErr w:type="spellStart"/>
       <w:r>
         <w:rPr>
           <w:rFonts w:ascii="Courier New" w:hAnsi="Courier New" w:cs="Courier New"/>
@@ -11559,6 +9820,7 @@
         </w:rPr>
         <w:t>MathVec</w:t>
       </w:r>
+      <w:proofErr w:type="spellEnd"/>
       <w:r>
         <w:rPr>
           <w:rFonts w:ascii="Courier New" w:hAnsi="Courier New" w:cs="Courier New"/>
@@ -11742,6 +10004,7 @@
         </w:rPr>
         <w:t xml:space="preserve"> </w:t>
       </w:r>
+      <w:proofErr w:type="spellStart"/>
       <w:r>
         <w:rPr>
           <w:rFonts w:ascii="Courier New" w:hAnsi="Courier New" w:cs="Courier New"/>
@@ -11750,6 +10013,7 @@
         </w:rPr>
         <w:t>xInc</w:t>
       </w:r>
+      <w:proofErr w:type="spellEnd"/>
       <w:r>
         <w:rPr>
           <w:rFonts w:ascii="Courier New" w:hAnsi="Courier New" w:cs="Courier New"/>
@@ -11767,6 +10031,7 @@
         </w:rPr>
         <w:t xml:space="preserve"> </w:t>
       </w:r>
+      <w:proofErr w:type="spellStart"/>
       <w:r>
         <w:rPr>
           <w:rFonts w:ascii="Courier New" w:hAnsi="Courier New" w:cs="Courier New"/>
@@ -11775,6 +10040,7 @@
         </w:rPr>
         <w:t>yInc</w:t>
       </w:r>
+      <w:proofErr w:type="spellEnd"/>
       <w:r>
         <w:rPr>
           <w:rFonts w:ascii="Courier New" w:hAnsi="Courier New" w:cs="Courier New"/>
@@ -11792,6 +10058,7 @@
         </w:rPr>
         <w:t xml:space="preserve"> </w:t>
       </w:r>
+      <w:proofErr w:type="spellStart"/>
       <w:r>
         <w:rPr>
           <w:rFonts w:ascii="Courier New" w:hAnsi="Courier New" w:cs="Courier New"/>
@@ -11800,6 +10067,7 @@
         </w:rPr>
         <w:t>zInc</w:t>
       </w:r>
+      <w:proofErr w:type="spellEnd"/>
       <w:r>
         <w:rPr>
           <w:rFonts w:ascii="Courier New" w:hAnsi="Courier New" w:cs="Courier New"/>
@@ -12241,6 +10509,7 @@
         </w:rPr>
         <w:t xml:space="preserve">    </w:t>
       </w:r>
+      <w:proofErr w:type="gramStart"/>
       <w:r>
         <w:rPr>
           <w:rFonts w:ascii="Courier New" w:hAnsi="Courier New" w:cs="Courier New"/>
@@ -12259,6 +10528,7 @@
         </w:rPr>
         <w:t>::</w:t>
       </w:r>
+      <w:proofErr w:type="gramEnd"/>
       <w:r>
         <w:rPr>
           <w:rFonts w:ascii="Courier New" w:hAnsi="Courier New" w:cs="Courier New"/>
@@ -12320,6 +10590,7 @@
         </w:rPr>
         <w:t xml:space="preserve"> </w:t>
       </w:r>
+      <w:proofErr w:type="spellStart"/>
       <w:r>
         <w:rPr>
           <w:rFonts w:ascii="Courier New" w:hAnsi="Courier New" w:cs="Courier New"/>
@@ -12328,6 +10599,7 @@
         </w:rPr>
         <w:t>usedFacets</w:t>
       </w:r>
+      <w:proofErr w:type="spellEnd"/>
       <w:r>
         <w:rPr>
           <w:rFonts w:ascii="Courier New" w:hAnsi="Courier New" w:cs="Courier New"/>
@@ -12629,6 +10901,7 @@
         </w:rPr>
         <w:t xml:space="preserve">    </w:t>
       </w:r>
+      <w:proofErr w:type="gramStart"/>
       <w:r>
         <w:rPr>
           <w:rFonts w:ascii="Courier New" w:hAnsi="Courier New" w:cs="Courier New"/>
@@ -12647,6 +10920,7 @@
         </w:rPr>
         <w:t>::</w:t>
       </w:r>
+      <w:proofErr w:type="gramEnd"/>
       <w:r>
         <w:rPr>
           <w:rFonts w:ascii="Courier New" w:hAnsi="Courier New" w:cs="Courier New"/>
@@ -12708,6 +10982,7 @@
         </w:rPr>
         <w:t xml:space="preserve"> </w:t>
       </w:r>
+      <w:proofErr w:type="spellStart"/>
       <w:r>
         <w:rPr>
           <w:rFonts w:ascii="Courier New" w:hAnsi="Courier New" w:cs="Courier New"/>
@@ -12716,6 +10991,7 @@
         </w:rPr>
         <w:t>usedDots</w:t>
       </w:r>
+      <w:proofErr w:type="spellEnd"/>
       <w:r>
         <w:rPr>
           <w:rFonts w:ascii="Courier New" w:hAnsi="Courier New" w:cs="Courier New"/>
@@ -12845,6 +11121,7 @@
         </w:rPr>
         <w:t xml:space="preserve"> </w:t>
       </w:r>
+      <w:proofErr w:type="spellStart"/>
       <w:r>
         <w:rPr>
           <w:rFonts w:ascii="Courier New" w:hAnsi="Courier New" w:cs="Courier New"/>
@@ -12856,6 +11133,7 @@
         </w:rPr>
         <w:t>PolModel</w:t>
       </w:r>
+      <w:proofErr w:type="spellEnd"/>
       <w:r>
         <w:rPr>
           <w:rFonts w:ascii="Courier New" w:hAnsi="Courier New" w:cs="Courier New"/>
@@ -13003,6 +11281,7 @@
         </w:rPr>
         <w:t xml:space="preserve">    </w:t>
       </w:r>
+      <w:proofErr w:type="gramStart"/>
       <w:r>
         <w:rPr>
           <w:rFonts w:ascii="Courier New" w:hAnsi="Courier New" w:cs="Courier New"/>
@@ -13012,6 +11291,7 @@
         </w:rPr>
         <w:t>std::</w:t>
       </w:r>
+      <w:proofErr w:type="gramEnd"/>
       <w:r>
         <w:rPr>
           <w:rFonts w:ascii="Courier New" w:hAnsi="Courier New" w:cs="Courier New"/>
@@ -13141,6 +11421,7 @@
         </w:rPr>
         <w:t xml:space="preserve">    </w:t>
       </w:r>
+      <w:proofErr w:type="gramStart"/>
       <w:r>
         <w:rPr>
           <w:rFonts w:ascii="Courier New" w:hAnsi="Courier New" w:cs="Courier New"/>
@@ -13150,6 +11431,7 @@
         </w:rPr>
         <w:t>std::</w:t>
       </w:r>
+      <w:proofErr w:type="gramEnd"/>
       <w:r>
         <w:rPr>
           <w:rFonts w:ascii="Courier New" w:hAnsi="Courier New" w:cs="Courier New"/>
@@ -13650,6 +11932,7 @@
         </w:rPr>
         <w:t xml:space="preserve"> </w:t>
       </w:r>
+      <w:proofErr w:type="spellStart"/>
       <w:r>
         <w:rPr>
           <w:rFonts w:ascii="Courier New" w:hAnsi="Courier New" w:cs="Courier New"/>
@@ -13659,6 +11942,7 @@
         </w:rPr>
         <w:t>MathVec</w:t>
       </w:r>
+      <w:proofErr w:type="spellEnd"/>
       <w:r>
         <w:rPr>
           <w:rFonts w:ascii="Courier New" w:hAnsi="Courier New" w:cs="Courier New"/>
@@ -13776,6 +12060,7 @@
         </w:rPr>
         <w:t xml:space="preserve"> </w:t>
       </w:r>
+      <w:proofErr w:type="spellStart"/>
       <w:r>
         <w:rPr>
           <w:rFonts w:ascii="Courier New" w:hAnsi="Courier New" w:cs="Courier New"/>
@@ -13787,6 +12072,7 @@
         </w:rPr>
         <w:t>cellScene</w:t>
       </w:r>
+      <w:proofErr w:type="spellEnd"/>
       <w:r>
         <w:rPr>
           <w:rFonts w:ascii="Courier New" w:hAnsi="Courier New" w:cs="Courier New"/>
@@ -14164,6 +12450,7 @@
         </w:rPr>
         <w:t xml:space="preserve"> </w:t>
       </w:r>
+      <w:proofErr w:type="spellStart"/>
       <w:r>
         <w:rPr>
           <w:rFonts w:ascii="Courier New" w:hAnsi="Courier New" w:cs="Courier New"/>
@@ -14172,6 +12459,7 @@
         </w:rPr>
         <w:t>modelsNum</w:t>
       </w:r>
+      <w:proofErr w:type="spellEnd"/>
       <w:r>
         <w:rPr>
           <w:rFonts w:ascii="Courier New" w:hAnsi="Courier New" w:cs="Courier New"/>
@@ -14258,6 +12546,7 @@
         </w:rPr>
         <w:t xml:space="preserve">    </w:t>
       </w:r>
+      <w:proofErr w:type="gramStart"/>
       <w:r>
         <w:rPr>
           <w:rFonts w:ascii="Courier New" w:hAnsi="Courier New" w:cs="Courier New"/>
@@ -14276,6 +12565,7 @@
         </w:rPr>
         <w:t>::</w:t>
       </w:r>
+      <w:proofErr w:type="gramEnd"/>
       <w:r>
         <w:rPr>
           <w:rFonts w:ascii="Courier New" w:hAnsi="Courier New" w:cs="Courier New"/>
@@ -14293,6 +12583,7 @@
         </w:rPr>
         <w:t>&lt;</w:t>
       </w:r>
+      <w:proofErr w:type="spellStart"/>
       <w:r>
         <w:rPr>
           <w:rFonts w:ascii="Courier New" w:hAnsi="Courier New" w:cs="Courier New"/>
@@ -14302,6 +12593,7 @@
         </w:rPr>
         <w:t>PolModel</w:t>
       </w:r>
+      <w:proofErr w:type="spellEnd"/>
       <w:r>
         <w:rPr>
           <w:rFonts w:ascii="Courier New" w:hAnsi="Courier New" w:cs="Courier New"/>
@@ -14478,6 +12770,7 @@
         </w:rPr>
         <w:t xml:space="preserve"> </w:t>
       </w:r>
+      <w:proofErr w:type="spellStart"/>
       <w:r>
         <w:rPr>
           <w:rFonts w:ascii="Courier New" w:hAnsi="Courier New" w:cs="Courier New"/>
@@ -14486,6 +12779,7 @@
         </w:rPr>
         <w:t>illumNum</w:t>
       </w:r>
+      <w:proofErr w:type="spellEnd"/>
       <w:r>
         <w:rPr>
           <w:rFonts w:ascii="Courier New" w:hAnsi="Courier New" w:cs="Courier New"/>
@@ -14556,6 +12850,7 @@
         </w:rPr>
         <w:t xml:space="preserve">    </w:t>
       </w:r>
+      <w:proofErr w:type="gramStart"/>
       <w:r>
         <w:rPr>
           <w:rFonts w:ascii="Courier New" w:hAnsi="Courier New" w:cs="Courier New"/>
@@ -14574,6 +12869,7 @@
         </w:rPr>
         <w:t>::</w:t>
       </w:r>
+      <w:proofErr w:type="gramEnd"/>
       <w:r>
         <w:rPr>
           <w:rFonts w:ascii="Courier New" w:hAnsi="Courier New" w:cs="Courier New"/>
@@ -14740,6 +13036,7 @@
         </w:rPr>
         <w:t xml:space="preserve">    </w:t>
       </w:r>
+      <w:proofErr w:type="gramStart"/>
       <w:r>
         <w:rPr>
           <w:rFonts w:ascii="Courier New" w:hAnsi="Courier New" w:cs="Courier New"/>
@@ -14758,6 +13055,7 @@
         </w:rPr>
         <w:t>::</w:t>
       </w:r>
+      <w:proofErr w:type="gramEnd"/>
       <w:r>
         <w:rPr>
           <w:rFonts w:ascii="Courier New" w:hAnsi="Courier New" w:cs="Courier New"/>
@@ -14836,6 +13134,7 @@
         </w:rPr>
         <w:t xml:space="preserve"> </w:t>
       </w:r>
+      <w:proofErr w:type="spellStart"/>
       <w:r>
         <w:rPr>
           <w:rFonts w:ascii="Courier New" w:hAnsi="Courier New" w:cs="Courier New"/>
@@ -14844,6 +13143,7 @@
         </w:rPr>
         <w:t>cellsBoolMap</w:t>
       </w:r>
+      <w:proofErr w:type="spellEnd"/>
       <w:r>
         <w:rPr>
           <w:rFonts w:ascii="Courier New" w:hAnsi="Courier New" w:cs="Courier New"/>
@@ -14921,6 +13221,7 @@
         </w:rPr>
         <w:t xml:space="preserve">  </w:t>
       </w:r>
+      <w:proofErr w:type="gramStart"/>
       <w:r>
         <w:rPr>
           <w:rFonts w:ascii="Courier New" w:hAnsi="Courier New" w:cs="Courier New"/>
@@ -14939,6 +13240,7 @@
         </w:rPr>
         <w:t>::</w:t>
       </w:r>
+      <w:proofErr w:type="gramEnd"/>
       <w:r>
         <w:rPr>
           <w:rFonts w:ascii="Courier New" w:hAnsi="Courier New" w:cs="Courier New"/>
@@ -15035,6 +13337,7 @@
         </w:rPr>
         <w:t xml:space="preserve"> </w:t>
       </w:r>
+      <w:proofErr w:type="spellStart"/>
       <w:r>
         <w:rPr>
           <w:rFonts w:ascii="Courier New" w:hAnsi="Courier New" w:cs="Courier New"/>
@@ -15043,6 +13346,7 @@
         </w:rPr>
         <w:t>cellsModelsMap</w:t>
       </w:r>
+      <w:proofErr w:type="spellEnd"/>
       <w:r>
         <w:rPr>
           <w:rFonts w:ascii="Courier New" w:hAnsi="Courier New" w:cs="Courier New"/>
@@ -15097,6 +13401,9 @@
       <w:bookmarkEnd w:id="19"/>
     </w:p>
     <w:p>
+      <w:pPr>
+        <w:ind w:firstLine="0"/>
+      </w:pPr>
       <w:r>
         <w:t>Пользовательский интерфейс программного обеспечения предоставлен на Рисунке 1.</w:t>
       </w:r>
@@ -15126,7 +13433,7 @@
                     <pic:cNvPicPr/>
                   </pic:nvPicPr>
                   <pic:blipFill rotWithShape="1">
-                    <a:blip r:embed="rId10"/>
+                    <a:blip r:embed="rId9"/>
                     <a:srcRect l="21330" r="21601"/>
                     <a:stretch/>
                   </pic:blipFill>
@@ -15223,6 +13530,9 @@
       </w:r>
     </w:p>
     <w:p>
+      <w:pPr>
+        <w:ind w:firstLine="0"/>
+      </w:pPr>
       <w:r>
         <w:t>Список позволяет пользователю выбрать требующийся объект и установить его на плоскости сцены.</w:t>
       </w:r>
@@ -15252,7 +13562,7 @@
                     <pic:cNvPicPr/>
                   </pic:nvPicPr>
                   <pic:blipFill rotWithShape="1">
-                    <a:blip r:embed="rId10"/>
+                    <a:blip r:embed="rId9"/>
                     <a:srcRect l="21330" t="2406" r="35548" b="28312"/>
                     <a:stretch/>
                   </pic:blipFill>
@@ -15348,6 +13658,9 @@
       </w:r>
     </w:p>
     <w:p>
+      <w:pPr>
+        <w:ind w:firstLine="0"/>
+      </w:pPr>
       <w:r>
         <w:t>Программное обеспечение позволяет сохранить созданную пользователем сцену, либо загрузить её. Также для каждой сцены есть возможность изменить её параметры: количество доступных ячеек для установки объектов.</w:t>
       </w:r>
@@ -15377,7 +13690,7 @@
                     <pic:cNvPicPr/>
                   </pic:nvPicPr>
                   <pic:blipFill rotWithShape="1">
-                    <a:blip r:embed="rId10"/>
+                    <a:blip r:embed="rId9"/>
                     <a:srcRect l="21330" t="72566" r="34335" b="11792"/>
                     <a:stretch/>
                   </pic:blipFill>
@@ -15475,6 +13788,9 @@
       </w:r>
     </w:p>
     <w:p>
+      <w:pPr>
+        <w:ind w:firstLine="0"/>
+      </w:pPr>
       <w:r>
         <w:t>Выбрав на сцене установленный объект (путём указания на него мышью в области визуализации (4)), пользователь может удалить указанный объект, либо изменить его ориентацию в пространстве.</w:t>
       </w:r>
@@ -15504,7 +13820,7 @@
                     <pic:cNvPicPr/>
                   </pic:nvPicPr>
                   <pic:blipFill rotWithShape="1">
-                    <a:blip r:embed="rId10"/>
+                    <a:blip r:embed="rId9"/>
                     <a:srcRect l="21330" t="88745" r="35548" b="-526"/>
                     <a:stretch/>
                   </pic:blipFill>
@@ -15600,8 +13916,88 @@
       </w:r>
     </w:p>
     <w:p>
+      <w:pPr>
+        <w:ind w:firstLine="0"/>
+      </w:pPr>
       <w:r>
         <w:t>Через данную область происходит основное взаимодействие пользователя с обстановкой сцены – выделение объектов для их дальнейшего перемещения, поворота или удаления. Также данная область отвечает за выбор точки наблюдения путём «вращения» сцены с помощью мыши.</w:t>
+      </w:r>
+    </w:p>
+    <w:p>
+      <w:pPr>
+        <w:pStyle w:val="2"/>
+      </w:pPr>
+      <w:r>
+        <w:t>Вывод</w:t>
+      </w:r>
+    </w:p>
+    <w:p>
+      <w:pPr>
+        <w:ind w:firstLine="0"/>
+      </w:pPr>
+      <w:r>
+        <w:t>Были представлены объекты, описанные классами, которые будут участвовать в реализации спроектированных алгоритмов. Также был описан интерфейс программного обеспечения.</w:t>
+      </w:r>
+    </w:p>
+    <w:p/>
+    <w:p/>
+    <w:p/>
+    <w:p/>
+    <w:p/>
+    <w:p>
+      <w:pPr>
+        <w:ind w:firstLine="0"/>
+      </w:pPr>
+    </w:p>
+    <w:p>
+      <w:pPr>
+        <w:pStyle w:val="1"/>
+        <w:jc w:val="center"/>
+      </w:pPr>
+      <w:bookmarkStart w:id="20" w:name="_Toc55127781"/>
+      <w:r>
+        <w:lastRenderedPageBreak/>
+        <w:t>Заключение</w:t>
+      </w:r>
+      <w:bookmarkEnd w:id="20"/>
+    </w:p>
+    <w:p>
+      <w:pPr>
+        <w:ind w:firstLine="0"/>
+      </w:pPr>
+      <w:r>
+        <w:t>Во время выполнения практики было спроектировано программное обеспечение для визуализации и редактирования площадки и интерьера выставочных стендов. Был разработан интерфейс, позволяющий выбирать из предложенного набора элементы декора, представленные в виде объёмных моделей, и расставлять их по сетке сцены, заданной пользователем. Проект предусматривает возможность размещения источников света, а также возможность просмотра сцены для разных положений наблюдателя.</w:t>
+      </w:r>
+    </w:p>
+    <w:p>
+      <w:r>
+        <w:t>При проведении работы были получены знания в области компьютерной графики и закреплены навыки проектирования программного обеспечения, а поиск оптимальных решений для эффективной работы программного обеспечения позволил улучшить навыки поиска и анализа информации.</w:t>
+      </w:r>
+    </w:p>
+    <w:p>
+      <w:r>
+        <w:t xml:space="preserve">Следует отметить, что проделанная работа позволила лучше изучить как язык программирования С++, так и среду разработки </w:t>
+      </w:r>
+      <w:r>
+        <w:rPr>
+          <w:lang w:val="en-US"/>
+        </w:rPr>
+        <w:t>Qt</w:t>
+      </w:r>
+      <w:r>
+        <w:t xml:space="preserve"> </w:t>
+      </w:r>
+      <w:r>
+        <w:rPr>
+          <w:lang w:val="en-US"/>
+        </w:rPr>
+        <w:t>Creator</w:t>
+      </w:r>
+      <w:r>
+        <w:t xml:space="preserve"> и её расширения</w:t>
+      </w:r>
+      <w:r>
+        <w:t>.</w:t>
       </w:r>
     </w:p>
     <w:p/>
@@ -15617,62 +14013,6 @@
         <w:pStyle w:val="1"/>
         <w:jc w:val="center"/>
       </w:pPr>
-      <w:bookmarkStart w:id="20" w:name="_Toc55127781"/>
-      <w:r>
-        <w:lastRenderedPageBreak/>
-        <w:t>Заключение</w:t>
-      </w:r>
-      <w:bookmarkEnd w:id="20"/>
-    </w:p>
-    <w:p>
-      <w:r>
-        <w:t>Во время выполнения практики было спроектировано программное обеспечение для визуализации и редактирования площадки и интерьера выставочных стендов. Был разработан интерфейс, позволяющий выбирать из предложенного набора элементы декора, представленные в виде объёмных моделей, и расставлять их по сетке сцены, заданной пользователем. Проект предусматривает возможность размещения источников света, а также возможность просмотра сцены для разных положений наблюдателя.</w:t>
-      </w:r>
-    </w:p>
-    <w:p>
-      <w:r>
-        <w:t>При проведении работы были получены знания в области компьютерной графики и закреплены навыки проектирования программного обеспечения, а поиск оптимальных решений для эффективной работы программного обеспечения позволил улучшить навыки поиска и анализа информации.</w:t>
-      </w:r>
-    </w:p>
-    <w:p>
-      <w:r>
-        <w:t xml:space="preserve">Следует отметить, что проделанная работа позволила лучше изучить как язык программирования С++, так и среду разработки </w:t>
-      </w:r>
-      <w:r>
-        <w:rPr>
-          <w:lang w:val="en-US"/>
-        </w:rPr>
-        <w:t>Qt</w:t>
-      </w:r>
-      <w:r>
-        <w:t xml:space="preserve"> </w:t>
-      </w:r>
-      <w:r>
-        <w:rPr>
-          <w:lang w:val="en-US"/>
-        </w:rPr>
-        <w:t>Creator</w:t>
-      </w:r>
-      <w:r>
-        <w:t xml:space="preserve"> и её расширения</w:t>
-      </w:r>
-      <w:r>
-        <w:t>.</w:t>
-      </w:r>
-    </w:p>
-    <w:p/>
-    <w:p/>
-    <w:p/>
-    <w:p/>
-    <w:p/>
-    <w:p/>
-    <w:p/>
-    <w:p/>
-    <w:p>
-      <w:pPr>
-        <w:pStyle w:val="1"/>
-        <w:jc w:val="center"/>
-      </w:pPr>
       <w:bookmarkStart w:id="21" w:name="_Toc55127782"/>
       <w:r>
         <w:lastRenderedPageBreak/>
@@ -15715,8 +14055,13 @@
         </w:rPr>
         <w:t xml:space="preserve">. </w:t>
       </w:r>
-      <w:r>
-        <w:t>Набережнов Г. М</w:t>
+      <w:proofErr w:type="spellStart"/>
+      <w:r>
+        <w:t>Набережнов</w:t>
+      </w:r>
+      <w:proofErr w:type="spellEnd"/>
+      <w:r>
+        <w:t xml:space="preserve"> Г. М</w:t>
       </w:r>
       <w:r>
         <w:rPr>
@@ -15740,12 +14085,26 @@
         <w:rPr>
           <w:szCs w:val="28"/>
         </w:rPr>
-        <w:t>Г. М. Набережнов, Н. Н. Максимов</w:t>
-      </w:r>
+        <w:t xml:space="preserve">Г. М. </w:t>
+      </w:r>
+      <w:proofErr w:type="spellStart"/>
       <w:r>
         <w:rPr>
           <w:szCs w:val="28"/>
         </w:rPr>
+        <w:t>Набережнов</w:t>
+      </w:r>
+      <w:proofErr w:type="spellEnd"/>
+      <w:r>
+        <w:rPr>
+          <w:szCs w:val="28"/>
+        </w:rPr>
+        <w:t>, Н. Н. Максимов</w:t>
+      </w:r>
+      <w:r>
+        <w:rPr>
+          <w:szCs w:val="28"/>
+        </w:rPr>
         <w:t xml:space="preserve"> // </w:t>
       </w:r>
       <w:r>
@@ -15770,8 +14129,16 @@
         <w:rPr>
           <w:szCs w:val="28"/>
         </w:rPr>
-        <w:t>им. А.Н.Туполева</w:t>
-      </w:r>
+        <w:t xml:space="preserve">им. </w:t>
+      </w:r>
+      <w:proofErr w:type="spellStart"/>
+      <w:r>
+        <w:rPr>
+          <w:szCs w:val="28"/>
+        </w:rPr>
+        <w:t>А.Н.Туполева</w:t>
+      </w:r>
+      <w:proofErr w:type="spellEnd"/>
       <w:r>
         <w:rPr>
           <w:szCs w:val="28"/>
@@ -15871,7 +14238,7 @@
         </w:rPr>
         <w:t xml:space="preserve"> [Электронный ресурс]. – Режим доступа: </w:t>
       </w:r>
-      <w:hyperlink r:id="rId11" w:history="1">
+      <w:hyperlink r:id="rId10" w:history="1">
         <w:r>
           <w:rPr>
             <w:rStyle w:val="a9"/>
@@ -15974,7 +14341,7 @@
         </w:rPr>
         <w:t xml:space="preserve">Режим доступа: </w:t>
       </w:r>
-      <w:hyperlink r:id="rId12" w:history="1">
+      <w:hyperlink r:id="rId11" w:history="1">
         <w:r>
           <w:rPr>
             <w:rStyle w:val="a9"/>
@@ -16132,7 +14499,7 @@
                     </pic:cNvPicPr>
                   </pic:nvPicPr>
                   <pic:blipFill>
-                    <a:blip r:embed="rId13" cstate="print">
+                    <a:blip r:embed="rId12" cstate="print">
                       <a:extLst>
                         <a:ext uri="{28A0092B-C50C-407E-A947-70E740481C1C}">
                           <a14:useLocalDpi xmlns:a14="http://schemas.microsoft.com/office/drawing/2010/main" val="0"/>
@@ -16257,7 +14624,7 @@
                     </pic:cNvPicPr>
                   </pic:nvPicPr>
                   <pic:blipFill>
-                    <a:blip r:embed="rId14" cstate="print">
+                    <a:blip r:embed="rId13" cstate="print">
                       <a:extLst>
                         <a:ext uri="{28A0092B-C50C-407E-A947-70E740481C1C}">
                           <a14:useLocalDpi xmlns:a14="http://schemas.microsoft.com/office/drawing/2010/main" val="0"/>
@@ -16376,7 +14743,7 @@
                     </pic:cNvPicPr>
                   </pic:nvPicPr>
                   <pic:blipFill>
-                    <a:blip r:embed="rId15" cstate="print">
+                    <a:blip r:embed="rId14" cstate="print">
                       <a:extLst>
                         <a:ext uri="{28A0092B-C50C-407E-A947-70E740481C1C}">
                           <a14:useLocalDpi xmlns:a14="http://schemas.microsoft.com/office/drawing/2010/main" val="0"/>
@@ -16495,7 +14862,7 @@
                     </pic:cNvPicPr>
                   </pic:nvPicPr>
                   <pic:blipFill>
-                    <a:blip r:embed="rId16" cstate="print">
+                    <a:blip r:embed="rId15" cstate="print">
                       <a:extLst>
                         <a:ext uri="{28A0092B-C50C-407E-A947-70E740481C1C}">
                           <a14:useLocalDpi xmlns:a14="http://schemas.microsoft.com/office/drawing/2010/main" val="0"/>
@@ -16612,7 +14979,7 @@
                     <pic:cNvPicPr/>
                   </pic:nvPicPr>
                   <pic:blipFill>
-                    <a:blip r:embed="rId17"/>
+                    <a:blip r:embed="rId16"/>
                     <a:stretch>
                       <a:fillRect/>
                     </a:stretch>
@@ -16693,8 +15060,11 @@
       </w:r>
     </w:p>
     <w:sectPr>
+      <w:footerReference w:type="default" r:id="rId17"/>
+      <w:footerReference w:type="first" r:id="rId18"/>
       <w:pgSz w:w="11906" w:h="16838"/>
       <w:pgMar w:top="1134" w:right="567" w:bottom="1134" w:left="1701" w:header="709" w:footer="709" w:gutter="0"/>
+      <w:pgNumType w:start="1"/>
       <w:cols w:space="708"/>
       <w:titlePg/>
       <w:docGrid w:linePitch="381"/>
@@ -16730,9 +15100,15 @@
 
 <file path=word/footer1.xml><?xml version="1.0" encoding="utf-8"?>
 <w:ftr xmlns:wpc="http://schemas.microsoft.com/office/word/2010/wordprocessingCanvas" xmlns:cx="http://schemas.microsoft.com/office/drawing/2014/chartex" xmlns:cx1="http://schemas.microsoft.com/office/drawing/2015/9/8/chartex" xmlns:cx2="http://schemas.microsoft.com/office/drawing/2015/10/21/chartex" xmlns:cx3="http://schemas.microsoft.com/office/drawing/2016/5/9/chartex" xmlns:cx4="http://schemas.microsoft.com/office/drawing/2016/5/10/chartex" xmlns:cx5="http://schemas.microsoft.com/office/drawing/2016/5/11/chartex" xmlns:cx6="http://schemas.microsoft.com/office/drawing/2016/5/12/chartex" xmlns:cx7="http://schemas.microsoft.com/office/drawing/2016/5/13/chartex" xmlns:cx8="http://schemas.microsoft.com/office/drawing/2016/5/14/chartex" xmlns:mc="http://schemas.openxmlformats.org/markup-compatibility/2006" xmlns:aink="http://schemas.microsoft.com/office/drawing/2016/ink" xmlns:am3d="http://schemas.microsoft.com/office/drawing/2017/model3d" xmlns:o="urn:schemas-microsoft-com:office:office" xmlns:r="http://schemas.openxmlformats.org/officeDocument/2006/relationships" xmlns:m="http://schemas.openxmlformats.org/officeDocument/2006/math" xmlns:v="urn:schemas-microsoft-com:vml" xmlns:wp14="http://schemas.microsoft.com/office/word/2010/wordprocessingDrawing" xmlns:wp="http://schemas.openxmlformats.org/drawingml/2006/wordprocessingDrawing" xmlns:w10="urn:schemas-microsoft-com:office:word" xmlns:w="http://schemas.openxmlformats.org/wordprocessingml/2006/main" xmlns:w14="http://schemas.microsoft.com/office/word/2010/wordml" xmlns:w15="http://schemas.microsoft.com/office/word/2012/wordml" xmlns:w16cex="http://schemas.microsoft.com/office/word/2018/wordml/cex" xmlns:w16cid="http://schemas.microsoft.com/office/word/2016/wordml/cid" xmlns:w16="http://schemas.microsoft.com/office/word/2018/wordml" xmlns:w16se="http://schemas.microsoft.com/office/word/2015/wordml/symex" xmlns:wpg="http://schemas.microsoft.com/office/word/2010/wordprocessingGroup" xmlns:wpi="http://schemas.microsoft.com/office/word/2010/wordprocessingInk" xmlns:wne="http://schemas.microsoft.com/office/word/2006/wordml" xmlns:wps="http://schemas.microsoft.com/office/word/2010/wordprocessingShape" mc:Ignorable="w14 w15 w16se w16cid w16 w16cex wp14">
+  <w:p>
+    <w:pPr>
+      <w:pStyle w:val="a6"/>
+      <w:jc w:val="center"/>
+    </w:pPr>
+  </w:p>
   <w:sdt>
     <w:sdtPr>
-      <w:id w:val="-1765605458"/>
+      <w:id w:val="833108974"/>
       <w:docPartObj>
         <w:docPartGallery w:val="Page Numbers (Bottom of Page)"/>
         <w:docPartUnique/>
@@ -16762,9 +15138,18 @@
       </w:p>
     </w:sdtContent>
   </w:sdt>
+</w:ftr>
+</file>
+
+<file path=word/footer2.xml><?xml version="1.0" encoding="utf-8"?>
+<w:ftr xmlns:wpc="http://schemas.microsoft.com/office/word/2010/wordprocessingCanvas" xmlns:cx="http://schemas.microsoft.com/office/drawing/2014/chartex" xmlns:cx1="http://schemas.microsoft.com/office/drawing/2015/9/8/chartex" xmlns:cx2="http://schemas.microsoft.com/office/drawing/2015/10/21/chartex" xmlns:cx3="http://schemas.microsoft.com/office/drawing/2016/5/9/chartex" xmlns:cx4="http://schemas.microsoft.com/office/drawing/2016/5/10/chartex" xmlns:cx5="http://schemas.microsoft.com/office/drawing/2016/5/11/chartex" xmlns:cx6="http://schemas.microsoft.com/office/drawing/2016/5/12/chartex" xmlns:cx7="http://schemas.microsoft.com/office/drawing/2016/5/13/chartex" xmlns:cx8="http://schemas.microsoft.com/office/drawing/2016/5/14/chartex" xmlns:mc="http://schemas.openxmlformats.org/markup-compatibility/2006" xmlns:aink="http://schemas.microsoft.com/office/drawing/2016/ink" xmlns:am3d="http://schemas.microsoft.com/office/drawing/2017/model3d" xmlns:o="urn:schemas-microsoft-com:office:office" xmlns:r="http://schemas.openxmlformats.org/officeDocument/2006/relationships" xmlns:m="http://schemas.openxmlformats.org/officeDocument/2006/math" xmlns:v="urn:schemas-microsoft-com:vml" xmlns:wp14="http://schemas.microsoft.com/office/word/2010/wordprocessingDrawing" xmlns:wp="http://schemas.openxmlformats.org/drawingml/2006/wordprocessingDrawing" xmlns:w10="urn:schemas-microsoft-com:office:word" xmlns:w="http://schemas.openxmlformats.org/wordprocessingml/2006/main" xmlns:w14="http://schemas.microsoft.com/office/word/2010/wordml" xmlns:w15="http://schemas.microsoft.com/office/word/2012/wordml" xmlns:w16cex="http://schemas.microsoft.com/office/word/2018/wordml/cex" xmlns:w16cid="http://schemas.microsoft.com/office/word/2016/wordml/cid" xmlns:w16="http://schemas.microsoft.com/office/word/2018/wordml" xmlns:w16se="http://schemas.microsoft.com/office/word/2015/wordml/symex" xmlns:wpg="http://schemas.microsoft.com/office/word/2010/wordprocessingGroup" xmlns:wpi="http://schemas.microsoft.com/office/word/2010/wordprocessingInk" xmlns:wne="http://schemas.microsoft.com/office/word/2006/wordml" xmlns:wps="http://schemas.microsoft.com/office/word/2010/wordprocessingShape" mc:Ignorable="w14 w15 w16se w16cid w16 w16cex wp14">
   <w:p>
     <w:pPr>
       <w:pStyle w:val="a6"/>
+      <w:jc w:val="center"/>
+      <w:rPr>
+        <w:lang w:val="en-US"/>
+      </w:rPr>
     </w:pPr>
   </w:p>
 </w:ftr>

</xml_diff>